<commit_message>
Kazkas su failo vardais
</commit_message>
<xml_diff>
--- a/Gataveckas_Gaulia_Martinkus_laboratorinio_1_aprasas_DM_2gr.docx
+++ b/Gataveckas_Gaulia_Martinkus_laboratorinio_1_aprasas_DM_2gr.docx
@@ -303,7 +303,23 @@
           <w:sz w:val="24"/>
           <w:szCs w:val="24"/>
         </w:rPr>
-        <w:t>Matas Gaulia, Dovydas Martinkus</w:t>
+        <w:t xml:space="preserve">Matas </w:t>
+      </w:r>
+      <w:proofErr w:type="spellStart"/>
+      <w:r>
+        <w:rPr>
+          <w:sz w:val="24"/>
+          <w:szCs w:val="24"/>
+        </w:rPr>
+        <w:t>Gaulia</w:t>
+      </w:r>
+      <w:proofErr w:type="spellEnd"/>
+      <w:r>
+        <w:rPr>
+          <w:sz w:val="24"/>
+          <w:szCs w:val="24"/>
+        </w:rPr>
+        <w:t>, Dovydas Martinkus</w:t>
       </w:r>
     </w:p>
     <w:p>
@@ -481,7 +497,7 @@
     </w:p>
     <w:p>
       <w:pPr>
-        <w:pStyle w:val="Heading1"/>
+        <w:pStyle w:val="Antrat1"/>
         <w:rPr>
           <w:sz w:val="28"/>
           <w:szCs w:val="40"/>
@@ -646,7 +662,7 @@
     <w:p/>
     <w:p>
       <w:pPr>
-        <w:pStyle w:val="Heading1"/>
+        <w:pStyle w:val="Antrat1"/>
         <w:rPr>
           <w:sz w:val="28"/>
           <w:szCs w:val="40"/>
@@ -667,7 +683,7 @@
       <w:pPr>
         <w:jc w:val="both"/>
         <w:rPr>
-          <w:rStyle w:val="Hyperlink"/>
+          <w:rStyle w:val="Hipersaitas"/>
         </w:rPr>
       </w:pPr>
       <w:proofErr w:type="spellStart"/>
@@ -748,7 +764,7 @@
       <w:hyperlink r:id="rId9" w:history="1">
         <w:r>
           <w:rPr>
-            <w:rStyle w:val="Hyperlink"/>
+            <w:rStyle w:val="Hipersaitas"/>
           </w:rPr>
           <w:t>https://www.kaggle.com/uciml/pima-indians-diabetes-database</w:t>
         </w:r>
@@ -772,15 +788,7 @@
       </w:r>
       <w:proofErr w:type="spellEnd"/>
       <w:r>
-        <w:t xml:space="preserve">“ - </w:t>
-      </w:r>
-      <w:proofErr w:type="spellStart"/>
-      <w:r>
-        <w:t>neštumų</w:t>
-      </w:r>
-      <w:proofErr w:type="spellEnd"/>
-      <w:r>
-        <w:t xml:space="preserve"> kiekis</w:t>
+        <w:t>“ - neštumų kiekis</w:t>
       </w:r>
       <w:r>
         <w:t>.</w:t>
@@ -1003,7 +1011,7 @@
     </w:p>
     <w:p>
       <w:pPr>
-        <w:pStyle w:val="Heading1"/>
+        <w:pStyle w:val="Antrat1"/>
         <w:rPr>
           <w:sz w:val="28"/>
           <w:szCs w:val="40"/>
@@ -1055,7 +1063,7 @@
     </w:p>
     <w:p>
       <w:pPr>
-        <w:pStyle w:val="BodyText"/>
+        <w:pStyle w:val="Pagrindinistekstas"/>
         <w:rPr>
           <w:lang w:val="lt-LT"/>
         </w:rPr>
@@ -1063,7 +1071,7 @@
     </w:p>
     <w:p>
       <w:pPr>
-        <w:pStyle w:val="BodyText"/>
+        <w:pStyle w:val="Pagrindinistekstas"/>
         <w:rPr>
           <w:sz w:val="22"/>
           <w:szCs w:val="22"/>
@@ -1081,7 +1089,7 @@
     </w:p>
     <w:p>
       <w:pPr>
-        <w:pStyle w:val="BodyText"/>
+        <w:pStyle w:val="Pagrindinistekstas"/>
         <w:rPr>
           <w:sz w:val="22"/>
           <w:szCs w:val="22"/>
@@ -1107,7 +1115,7 @@
     </w:p>
     <w:p>
       <w:pPr>
-        <w:pStyle w:val="BodyText"/>
+        <w:pStyle w:val="Pagrindinistekstas"/>
         <w:rPr>
           <w:sz w:val="22"/>
           <w:szCs w:val="22"/>
@@ -1125,7 +1133,7 @@
     </w:p>
     <w:p>
       <w:pPr>
-        <w:pStyle w:val="BodyText"/>
+        <w:pStyle w:val="Pagrindinistekstas"/>
         <w:rPr>
           <w:sz w:val="22"/>
           <w:szCs w:val="22"/>
@@ -1161,7 +1169,7 @@
     </w:p>
     <w:p>
       <w:pPr>
-        <w:pStyle w:val="BodyText"/>
+        <w:pStyle w:val="Pagrindinistekstas"/>
         <w:rPr>
           <w:sz w:val="22"/>
           <w:szCs w:val="22"/>
@@ -1187,7 +1195,7 @@
     </w:p>
     <w:p>
       <w:pPr>
-        <w:pStyle w:val="BodyText"/>
+        <w:pStyle w:val="Pagrindinistekstas"/>
         <w:rPr>
           <w:sz w:val="22"/>
           <w:szCs w:val="22"/>
@@ -1205,7 +1213,7 @@
     </w:p>
     <w:p>
       <w:pPr>
-        <w:pStyle w:val="BodyText"/>
+        <w:pStyle w:val="Pagrindinistekstas"/>
         <w:rPr>
           <w:sz w:val="22"/>
           <w:szCs w:val="22"/>
@@ -1228,7 +1236,7 @@
     </w:p>
     <w:p>
       <w:pPr>
-        <w:pStyle w:val="Heading1"/>
+        <w:pStyle w:val="Antrat1"/>
         <w:rPr>
           <w:sz w:val="28"/>
           <w:szCs w:val="40"/>
@@ -1287,7 +1295,7 @@
     </w:p>
     <w:p>
       <w:pPr>
-        <w:pStyle w:val="Heading2"/>
+        <w:pStyle w:val="Antrat2"/>
         <w:rPr>
           <w:b/>
           <w:bCs/>
@@ -1297,7 +1305,7 @@
     <w:p>
       <w:pPr>
         <w:rPr>
-          <w:rStyle w:val="Heading2Char"/>
+          <w:rStyle w:val="Antrat2Diagrama"/>
           <w:b/>
           <w:bCs/>
           <w:sz w:val="24"/>
@@ -1306,7 +1314,7 @@
       </w:pPr>
       <w:r>
         <w:rPr>
-          <w:rStyle w:val="Heading2Char"/>
+          <w:rStyle w:val="Antrat2Diagrama"/>
           <w:b/>
           <w:bCs/>
           <w:sz w:val="24"/>
@@ -1316,7 +1324,7 @@
       </w:r>
       <w:r>
         <w:rPr>
-          <w:rStyle w:val="Heading2Char"/>
+          <w:rStyle w:val="Antrat2Diagrama"/>
           <w:b/>
           <w:bCs/>
           <w:sz w:val="24"/>
@@ -1327,7 +1335,7 @@
     </w:p>
     <w:p>
       <w:pPr>
-        <w:pStyle w:val="BodyText"/>
+        <w:pStyle w:val="Pagrindinistekstas"/>
         <w:rPr>
           <w:rStyle w:val="FunctionTok"/>
           <w:rFonts w:asciiTheme="minorHAnsi" w:hAnsiTheme="minorHAnsi"/>
@@ -1400,25 +1408,23 @@
           <w:szCs w:val="22"/>
           <w:lang w:val="lt-LT"/>
         </w:rPr>
-        <w:t xml:space="preserve"> Pašalinus praleistas reikšmes </w:t>
-      </w:r>
-      <w:proofErr w:type="spellStart"/>
+        <w:t xml:space="preserve"> Pašalinus praleistas reikšmes du</w:t>
+      </w:r>
       <w:r>
         <w:rPr>
           <w:sz w:val="22"/>
           <w:szCs w:val="22"/>
           <w:lang w:val="lt-LT"/>
         </w:rPr>
-        <w:t>doumenų</w:t>
-      </w:r>
-      <w:proofErr w:type="spellEnd"/>
+        <w:t>o</w:t>
+      </w:r>
       <w:r>
         <w:rPr>
           <w:sz w:val="22"/>
           <w:szCs w:val="22"/>
           <w:lang w:val="lt-LT"/>
         </w:rPr>
-        <w:t xml:space="preserve"> aibėje lieka duomenys apie 478 nesergančius ir 251 sergančius pacientus.</w:t>
+        <w:t>menų aibėje lieka duomenys apie 478 nesergančius ir 251 sergančius pacientus.</w:t>
       </w:r>
       <w:r>
         <w:rPr>
@@ -5473,7 +5479,6 @@
         </w:rPr>
         <w:br/>
       </w:r>
-      <w:proofErr w:type="spellStart"/>
       <w:r>
         <w:rPr>
           <w:rStyle w:val="FunctionTok"/>
@@ -5482,7 +5487,6 @@
         </w:rPr>
         <w:t>plot</w:t>
       </w:r>
-      <w:proofErr w:type="spellEnd"/>
       <w:r>
         <w:rPr>
           <w:rStyle w:val="NormalTok"/>
@@ -6395,25 +6399,7 @@
           <w:sz w:val="18"/>
           <w:szCs w:val="18"/>
         </w:rPr>
-        <w:t xml:space="preserve"> </w:t>
-      </w:r>
-      <w:proofErr w:type="spellStart"/>
-      <w:r>
-        <w:rPr>
-          <w:rStyle w:val="VerbatimChar"/>
-          <w:sz w:val="18"/>
-          <w:szCs w:val="18"/>
-        </w:rPr>
-        <w:t>Pred</w:t>
-      </w:r>
-      <w:proofErr w:type="spellEnd"/>
-      <w:r>
-        <w:rPr>
-          <w:rStyle w:val="VerbatimChar"/>
-          <w:sz w:val="18"/>
-          <w:szCs w:val="18"/>
-        </w:rPr>
-        <w:t xml:space="preserve"> </w:t>
+        <w:t xml:space="preserve"> Pred </w:t>
       </w:r>
       <w:proofErr w:type="spellStart"/>
       <w:r>
@@ -6464,25 +6450,7 @@
           <w:sz w:val="18"/>
           <w:szCs w:val="18"/>
         </w:rPr>
-        <w:t xml:space="preserve"> </w:t>
-      </w:r>
-      <w:proofErr w:type="spellStart"/>
-      <w:r>
-        <w:rPr>
-          <w:rStyle w:val="VerbatimChar"/>
-          <w:sz w:val="18"/>
-          <w:szCs w:val="18"/>
-        </w:rPr>
-        <w:t>Pred</w:t>
-      </w:r>
-      <w:proofErr w:type="spellEnd"/>
-      <w:r>
-        <w:rPr>
-          <w:rStyle w:val="VerbatimChar"/>
-          <w:sz w:val="18"/>
-          <w:szCs w:val="18"/>
-        </w:rPr>
-        <w:t xml:space="preserve"> </w:t>
+        <w:t xml:space="preserve"> Pred </w:t>
       </w:r>
       <w:proofErr w:type="spellStart"/>
       <w:r>
@@ -9378,25 +9346,7 @@
           <w:sz w:val="18"/>
           <w:szCs w:val="18"/>
         </w:rPr>
-        <w:t xml:space="preserve"> </w:t>
-      </w:r>
-      <w:proofErr w:type="spellStart"/>
-      <w:r>
-        <w:rPr>
-          <w:rStyle w:val="VerbatimChar"/>
-          <w:sz w:val="18"/>
-          <w:szCs w:val="18"/>
-        </w:rPr>
-        <w:t>Deviance</w:t>
-      </w:r>
-      <w:proofErr w:type="spellEnd"/>
-      <w:r>
-        <w:rPr>
-          <w:rStyle w:val="VerbatimChar"/>
-          <w:sz w:val="18"/>
-          <w:szCs w:val="18"/>
-        </w:rPr>
-        <w:t xml:space="preserve">    AIC</w:t>
+        <w:t xml:space="preserve"> Deviance    AIC</w:t>
       </w:r>
       <w:r>
         <w:rPr>
@@ -11698,25 +11648,7 @@
           <w:sz w:val="18"/>
           <w:szCs w:val="18"/>
         </w:rPr>
-        <w:t xml:space="preserve"> </w:t>
-      </w:r>
-      <w:proofErr w:type="spellStart"/>
-      <w:r>
-        <w:rPr>
-          <w:rStyle w:val="VerbatimChar"/>
-          <w:sz w:val="18"/>
-          <w:szCs w:val="18"/>
-        </w:rPr>
-        <w:t>Pred</w:t>
-      </w:r>
-      <w:proofErr w:type="spellEnd"/>
-      <w:r>
-        <w:rPr>
-          <w:rStyle w:val="VerbatimChar"/>
-          <w:sz w:val="18"/>
-          <w:szCs w:val="18"/>
-        </w:rPr>
-        <w:t xml:space="preserve"> </w:t>
+        <w:t xml:space="preserve"> Pred </w:t>
       </w:r>
       <w:proofErr w:type="spellStart"/>
       <w:r>
@@ -12524,7 +12456,6 @@
         </w:rPr>
         <w:br/>
       </w:r>
-      <w:proofErr w:type="spellStart"/>
       <w:r>
         <w:rPr>
           <w:rStyle w:val="FunctionTok"/>
@@ -12533,7 +12464,6 @@
         </w:rPr>
         <w:t>plot</w:t>
       </w:r>
-      <w:proofErr w:type="spellEnd"/>
       <w:r>
         <w:rPr>
           <w:rStyle w:val="NormalTok"/>
@@ -12632,7 +12562,7 @@
     </w:p>
     <w:p>
       <w:pPr>
-        <w:pStyle w:val="BodyText"/>
+        <w:pStyle w:val="Pagrindinistekstas"/>
         <w:rPr>
           <w:sz w:val="22"/>
           <w:szCs w:val="22"/>
@@ -12827,7 +12757,7 @@
     </w:p>
     <w:p>
       <w:pPr>
-        <w:pStyle w:val="BodyText"/>
+        <w:pStyle w:val="Pagrindinistekstas"/>
         <w:rPr>
           <w:sz w:val="22"/>
           <w:szCs w:val="22"/>
@@ -14006,7 +13936,7 @@
     </w:p>
     <w:p>
       <w:pPr>
-        <w:pStyle w:val="BodyText"/>
+        <w:pStyle w:val="Pagrindinistekstas"/>
         <w:rPr>
           <w:lang w:val="lt-LT"/>
         </w:rPr>
@@ -14061,7 +13991,7 @@
     </w:p>
     <w:p>
       <w:pPr>
-        <w:pStyle w:val="BodyText"/>
+        <w:pStyle w:val="Pagrindinistekstas"/>
         <w:rPr>
           <w:sz w:val="22"/>
           <w:szCs w:val="22"/>
@@ -14241,7 +14171,7 @@
     </w:p>
     <w:p>
       <w:pPr>
-        <w:pStyle w:val="BodyText"/>
+        <w:pStyle w:val="Pagrindinistekstas"/>
         <w:rPr>
           <w:sz w:val="22"/>
           <w:szCs w:val="22"/>
@@ -16905,25 +16835,7 @@
           <w:sz w:val="18"/>
           <w:szCs w:val="18"/>
         </w:rPr>
-        <w:t xml:space="preserve"> </w:t>
-      </w:r>
-      <w:proofErr w:type="spellStart"/>
-      <w:r>
-        <w:rPr>
-          <w:rStyle w:val="VerbatimChar"/>
-          <w:sz w:val="18"/>
-          <w:szCs w:val="18"/>
-        </w:rPr>
-        <w:t>Pred</w:t>
-      </w:r>
-      <w:proofErr w:type="spellEnd"/>
-      <w:r>
-        <w:rPr>
-          <w:rStyle w:val="VerbatimChar"/>
-          <w:sz w:val="18"/>
-          <w:szCs w:val="18"/>
-        </w:rPr>
-        <w:t xml:space="preserve"> </w:t>
+        <w:t xml:space="preserve"> Pred </w:t>
       </w:r>
       <w:proofErr w:type="spellStart"/>
       <w:r>
@@ -16974,25 +16886,7 @@
           <w:sz w:val="18"/>
           <w:szCs w:val="18"/>
         </w:rPr>
-        <w:t xml:space="preserve"> </w:t>
-      </w:r>
-      <w:proofErr w:type="spellStart"/>
-      <w:r>
-        <w:rPr>
-          <w:rStyle w:val="VerbatimChar"/>
-          <w:sz w:val="18"/>
-          <w:szCs w:val="18"/>
-        </w:rPr>
-        <w:t>Pred</w:t>
-      </w:r>
-      <w:proofErr w:type="spellEnd"/>
-      <w:r>
-        <w:rPr>
-          <w:rStyle w:val="VerbatimChar"/>
-          <w:sz w:val="18"/>
-          <w:szCs w:val="18"/>
-        </w:rPr>
-        <w:t xml:space="preserve"> </w:t>
+        <w:t xml:space="preserve"> Pred </w:t>
       </w:r>
       <w:proofErr w:type="spellStart"/>
       <w:r>
@@ -19614,7 +19508,7 @@
     <w:p>
       <w:pPr>
         <w:rPr>
-          <w:rStyle w:val="Heading2Char"/>
+          <w:rStyle w:val="Antrat2Diagrama"/>
           <w:b/>
           <w:bCs/>
           <w:sz w:val="24"/>
@@ -19623,7 +19517,7 @@
       </w:pPr>
       <w:r>
         <w:rPr>
-          <w:rStyle w:val="Heading2Char"/>
+          <w:rStyle w:val="Antrat2Diagrama"/>
           <w:b/>
           <w:bCs/>
           <w:sz w:val="24"/>
@@ -19636,7 +19530,7 @@
       <w:pPr>
         <w:spacing w:after="0"/>
         <w:rPr>
-          <w:rStyle w:val="Heading2Char"/>
+          <w:rStyle w:val="Antrat2Diagrama"/>
           <w:rFonts w:ascii="Consolas" w:hAnsi="Consolas"/>
           <w:sz w:val="18"/>
           <w:szCs w:val="18"/>
@@ -19647,12 +19541,12 @@
       <w:pPr>
         <w:spacing w:after="0"/>
         <w:rPr>
-          <w:rStyle w:val="Heading2Char"/>
+          <w:rStyle w:val="Antrat2Diagrama"/>
         </w:rPr>
       </w:pPr>
       <w:r>
         <w:rPr>
-          <w:rStyle w:val="Heading2Char"/>
+          <w:rStyle w:val="Antrat2Diagrama"/>
         </w:rPr>
         <w:t>Atlikta analizė pakartotinai atlikta naudojant SAS.</w:t>
       </w:r>
@@ -19661,7 +19555,7 @@
       <w:pPr>
         <w:spacing w:after="0"/>
         <w:rPr>
-          <w:rStyle w:val="Heading2Char"/>
+          <w:rStyle w:val="Antrat2Diagrama"/>
         </w:rPr>
       </w:pPr>
     </w:p>
@@ -19669,7 +19563,7 @@
       <w:pPr>
         <w:spacing w:after="0"/>
         <w:rPr>
-          <w:rStyle w:val="Heading2Char"/>
+          <w:rStyle w:val="Antrat2Diagrama"/>
           <w:rFonts w:ascii="Consolas" w:hAnsi="Consolas"/>
           <w:sz w:val="18"/>
           <w:szCs w:val="18"/>
@@ -19677,7 +19571,7 @@
       </w:pPr>
       <w:r>
         <w:rPr>
-          <w:rStyle w:val="Heading2Char"/>
+          <w:rStyle w:val="Antrat2Diagrama"/>
           <w:rFonts w:ascii="Consolas" w:hAnsi="Consolas"/>
           <w:sz w:val="18"/>
           <w:szCs w:val="18"/>
@@ -19687,7 +19581,7 @@
       <w:proofErr w:type="spellStart"/>
       <w:r>
         <w:rPr>
-          <w:rStyle w:val="Heading2Char"/>
+          <w:rStyle w:val="Antrat2Diagrama"/>
           <w:rFonts w:ascii="Consolas" w:hAnsi="Consolas"/>
           <w:sz w:val="18"/>
           <w:szCs w:val="18"/>
@@ -19697,7 +19591,7 @@
       <w:proofErr w:type="spellEnd"/>
       <w:r>
         <w:rPr>
-          <w:rStyle w:val="Heading2Char"/>
+          <w:rStyle w:val="Antrat2Diagrama"/>
           <w:rFonts w:ascii="Consolas" w:hAnsi="Consolas"/>
           <w:sz w:val="18"/>
           <w:szCs w:val="18"/>
@@ -19706,7 +19600,7 @@
       </w:r>
       <w:r>
         <w:rPr>
-          <w:rStyle w:val="Heading2Char"/>
+          <w:rStyle w:val="Antrat2Diagrama"/>
           <w:rFonts w:ascii="Consolas" w:hAnsi="Consolas"/>
           <w:sz w:val="18"/>
           <w:szCs w:val="18"/>
@@ -19715,7 +19609,7 @@
       </w:r>
       <w:r>
         <w:rPr>
-          <w:rStyle w:val="Heading2Char"/>
+          <w:rStyle w:val="Antrat2Diagrama"/>
           <w:rFonts w:ascii="Consolas" w:hAnsi="Consolas"/>
           <w:sz w:val="18"/>
           <w:szCs w:val="18"/>
@@ -19727,7 +19621,7 @@
       <w:pPr>
         <w:spacing w:after="0"/>
         <w:rPr>
-          <w:rStyle w:val="Heading2Char"/>
+          <w:rStyle w:val="Antrat2Diagrama"/>
           <w:rFonts w:ascii="Consolas" w:hAnsi="Consolas"/>
           <w:sz w:val="18"/>
           <w:szCs w:val="18"/>
@@ -19735,7 +19629,7 @@
       </w:pPr>
       <w:r>
         <w:rPr>
-          <w:rStyle w:val="Heading2Char"/>
+          <w:rStyle w:val="Antrat2Diagrama"/>
           <w:rFonts w:ascii="Consolas" w:hAnsi="Consolas"/>
           <w:sz w:val="18"/>
           <w:szCs w:val="18"/>
@@ -19748,7 +19642,7 @@
       <w:pPr>
         <w:spacing w:after="0"/>
         <w:rPr>
-          <w:rStyle w:val="Heading2Char"/>
+          <w:rStyle w:val="Antrat2Diagrama"/>
           <w:rFonts w:ascii="Consolas" w:hAnsi="Consolas"/>
           <w:sz w:val="18"/>
           <w:szCs w:val="18"/>
@@ -19756,7 +19650,7 @@
       </w:pPr>
       <w:r>
         <w:rPr>
-          <w:rStyle w:val="Heading2Char"/>
+          <w:rStyle w:val="Antrat2Diagrama"/>
           <w:rFonts w:ascii="Consolas" w:hAnsi="Consolas"/>
           <w:sz w:val="18"/>
           <w:szCs w:val="18"/>
@@ -19769,7 +19663,7 @@
       <w:pPr>
         <w:spacing w:after="0"/>
         <w:rPr>
-          <w:rStyle w:val="Heading2Char"/>
+          <w:rStyle w:val="Antrat2Diagrama"/>
           <w:rFonts w:ascii="Consolas" w:hAnsi="Consolas"/>
           <w:sz w:val="18"/>
           <w:szCs w:val="18"/>
@@ -19777,7 +19671,7 @@
       </w:pPr>
       <w:r>
         <w:rPr>
-          <w:rStyle w:val="Heading2Char"/>
+          <w:rStyle w:val="Antrat2Diagrama"/>
           <w:rFonts w:ascii="Consolas" w:hAnsi="Consolas"/>
           <w:sz w:val="18"/>
           <w:szCs w:val="18"/>
@@ -19790,7 +19684,7 @@
       <w:pPr>
         <w:spacing w:after="0"/>
         <w:rPr>
-          <w:rStyle w:val="Heading2Char"/>
+          <w:rStyle w:val="Antrat2Diagrama"/>
           <w:rFonts w:ascii="Consolas" w:hAnsi="Consolas"/>
           <w:sz w:val="18"/>
           <w:szCs w:val="18"/>
@@ -19798,7 +19692,7 @@
       </w:pPr>
       <w:r>
         <w:rPr>
-          <w:rStyle w:val="Heading2Char"/>
+          <w:rStyle w:val="Antrat2Diagrama"/>
           <w:rFonts w:ascii="Consolas" w:hAnsi="Consolas"/>
           <w:sz w:val="18"/>
           <w:szCs w:val="18"/>
@@ -19810,7 +19704,7 @@
       <w:pPr>
         <w:spacing w:after="0"/>
         <w:rPr>
-          <w:rStyle w:val="Heading2Char"/>
+          <w:rStyle w:val="Antrat2Diagrama"/>
           <w:rFonts w:ascii="Consolas" w:hAnsi="Consolas"/>
           <w:sz w:val="18"/>
           <w:szCs w:val="18"/>
@@ -19821,7 +19715,7 @@
       <w:pPr>
         <w:spacing w:after="0"/>
         <w:rPr>
-          <w:rStyle w:val="Heading2Char"/>
+          <w:rStyle w:val="Antrat2Diagrama"/>
           <w:rFonts w:ascii="Consolas" w:hAnsi="Consolas"/>
           <w:sz w:val="18"/>
           <w:szCs w:val="18"/>
@@ -19832,7 +19726,7 @@
       <w:pPr>
         <w:spacing w:after="0"/>
         <w:rPr>
-          <w:rStyle w:val="Heading2Char"/>
+          <w:rStyle w:val="Antrat2Diagrama"/>
           <w:rFonts w:ascii="Consolas" w:hAnsi="Consolas"/>
           <w:sz w:val="18"/>
           <w:szCs w:val="18"/>
@@ -19840,7 +19734,7 @@
       </w:pPr>
       <w:r>
         <w:rPr>
-          <w:rStyle w:val="Heading2Char"/>
+          <w:rStyle w:val="Antrat2Diagrama"/>
           <w:rFonts w:ascii="Consolas" w:hAnsi="Consolas"/>
           <w:sz w:val="18"/>
           <w:szCs w:val="18"/>
@@ -19850,7 +19744,7 @@
       <w:proofErr w:type="spellStart"/>
       <w:r>
         <w:rPr>
-          <w:rStyle w:val="Heading2Char"/>
+          <w:rStyle w:val="Antrat2Diagrama"/>
           <w:rFonts w:ascii="Consolas" w:hAnsi="Consolas"/>
           <w:sz w:val="18"/>
           <w:szCs w:val="18"/>
@@ -19860,7 +19754,7 @@
       <w:proofErr w:type="spellEnd"/>
       <w:r>
         <w:rPr>
-          <w:rStyle w:val="Heading2Char"/>
+          <w:rStyle w:val="Antrat2Diagrama"/>
           <w:rFonts w:ascii="Consolas" w:hAnsi="Consolas"/>
           <w:sz w:val="18"/>
           <w:szCs w:val="18"/>
@@ -19870,7 +19764,7 @@
       <w:proofErr w:type="spellStart"/>
       <w:r>
         <w:rPr>
-          <w:rStyle w:val="Heading2Char"/>
+          <w:rStyle w:val="Antrat2Diagrama"/>
           <w:rFonts w:ascii="Consolas" w:hAnsi="Consolas"/>
           <w:sz w:val="18"/>
           <w:szCs w:val="18"/>
@@ -19880,7 +19774,7 @@
       <w:proofErr w:type="spellEnd"/>
       <w:r>
         <w:rPr>
-          <w:rStyle w:val="Heading2Char"/>
+          <w:rStyle w:val="Antrat2Diagrama"/>
           <w:rFonts w:ascii="Consolas" w:hAnsi="Consolas"/>
           <w:sz w:val="18"/>
           <w:szCs w:val="18"/>
@@ -19892,7 +19786,7 @@
       <w:pPr>
         <w:spacing w:after="0"/>
         <w:rPr>
-          <w:rStyle w:val="Heading2Char"/>
+          <w:rStyle w:val="Antrat2Diagrama"/>
           <w:rFonts w:ascii="Consolas" w:hAnsi="Consolas"/>
           <w:sz w:val="18"/>
           <w:szCs w:val="18"/>
@@ -19901,7 +19795,7 @@
       <w:proofErr w:type="spellStart"/>
       <w:r>
         <w:rPr>
-          <w:rStyle w:val="Heading2Char"/>
+          <w:rStyle w:val="Antrat2Diagrama"/>
           <w:rFonts w:ascii="Consolas" w:hAnsi="Consolas"/>
           <w:sz w:val="18"/>
           <w:szCs w:val="18"/>
@@ -19911,7 +19805,7 @@
       <w:proofErr w:type="spellEnd"/>
       <w:r>
         <w:rPr>
-          <w:rStyle w:val="Heading2Char"/>
+          <w:rStyle w:val="Antrat2Diagrama"/>
           <w:rFonts w:ascii="Consolas" w:hAnsi="Consolas"/>
           <w:sz w:val="18"/>
           <w:szCs w:val="18"/>
@@ -19921,7 +19815,7 @@
       <w:proofErr w:type="spellStart"/>
       <w:r>
         <w:rPr>
-          <w:rStyle w:val="Heading2Char"/>
+          <w:rStyle w:val="Antrat2Diagrama"/>
           <w:rFonts w:ascii="Consolas" w:hAnsi="Consolas"/>
           <w:sz w:val="18"/>
           <w:szCs w:val="18"/>
@@ -19931,7 +19825,7 @@
       <w:proofErr w:type="spellEnd"/>
       <w:r>
         <w:rPr>
-          <w:rStyle w:val="Heading2Char"/>
+          <w:rStyle w:val="Antrat2Diagrama"/>
           <w:rFonts w:ascii="Consolas" w:hAnsi="Consolas"/>
           <w:sz w:val="18"/>
           <w:szCs w:val="18"/>
@@ -19941,7 +19835,7 @@
       <w:proofErr w:type="spellStart"/>
       <w:r>
         <w:rPr>
-          <w:rStyle w:val="Heading2Char"/>
+          <w:rStyle w:val="Antrat2Diagrama"/>
           <w:rFonts w:ascii="Consolas" w:hAnsi="Consolas"/>
           <w:sz w:val="18"/>
           <w:szCs w:val="18"/>
@@ -19951,7 +19845,7 @@
       <w:proofErr w:type="spellEnd"/>
       <w:r>
         <w:rPr>
-          <w:rStyle w:val="Heading2Char"/>
+          <w:rStyle w:val="Antrat2Diagrama"/>
           <w:rFonts w:ascii="Consolas" w:hAnsi="Consolas"/>
           <w:sz w:val="18"/>
           <w:szCs w:val="18"/>
@@ -19961,7 +19855,7 @@
       <w:proofErr w:type="spellStart"/>
       <w:r>
         <w:rPr>
-          <w:rStyle w:val="Heading2Char"/>
+          <w:rStyle w:val="Antrat2Diagrama"/>
           <w:rFonts w:ascii="Consolas" w:hAnsi="Consolas"/>
           <w:sz w:val="18"/>
           <w:szCs w:val="18"/>
@@ -19971,7 +19865,7 @@
       <w:proofErr w:type="spellEnd"/>
       <w:r>
         <w:rPr>
-          <w:rStyle w:val="Heading2Char"/>
+          <w:rStyle w:val="Antrat2Diagrama"/>
           <w:rFonts w:ascii="Consolas" w:hAnsi="Consolas"/>
           <w:sz w:val="18"/>
           <w:szCs w:val="18"/>
@@ -19981,7 +19875,7 @@
       <w:proofErr w:type="spellStart"/>
       <w:r>
         <w:rPr>
-          <w:rStyle w:val="Heading2Char"/>
+          <w:rStyle w:val="Antrat2Diagrama"/>
           <w:rFonts w:ascii="Consolas" w:hAnsi="Consolas"/>
           <w:sz w:val="18"/>
           <w:szCs w:val="18"/>
@@ -19991,7 +19885,7 @@
       <w:proofErr w:type="spellEnd"/>
       <w:r>
         <w:rPr>
-          <w:rStyle w:val="Heading2Char"/>
+          <w:rStyle w:val="Antrat2Diagrama"/>
           <w:rFonts w:ascii="Consolas" w:hAnsi="Consolas"/>
           <w:sz w:val="18"/>
           <w:szCs w:val="18"/>
@@ -20001,7 +19895,7 @@
       <w:proofErr w:type="spellStart"/>
       <w:r>
         <w:rPr>
-          <w:rStyle w:val="Heading2Char"/>
+          <w:rStyle w:val="Antrat2Diagrama"/>
           <w:rFonts w:ascii="Consolas" w:hAnsi="Consolas"/>
           <w:sz w:val="18"/>
           <w:szCs w:val="18"/>
@@ -20011,7 +19905,7 @@
       <w:proofErr w:type="spellEnd"/>
       <w:r>
         <w:rPr>
-          <w:rStyle w:val="Heading2Char"/>
+          <w:rStyle w:val="Antrat2Diagrama"/>
           <w:rFonts w:ascii="Consolas" w:hAnsi="Consolas"/>
           <w:sz w:val="18"/>
           <w:szCs w:val="18"/>
@@ -20023,7 +19917,7 @@
       <w:pPr>
         <w:spacing w:after="0"/>
         <w:rPr>
-          <w:rStyle w:val="Heading2Char"/>
+          <w:rStyle w:val="Antrat2Diagrama"/>
           <w:rFonts w:ascii="Consolas" w:hAnsi="Consolas"/>
           <w:sz w:val="18"/>
           <w:szCs w:val="18"/>
@@ -20034,7 +19928,7 @@
       <w:pPr>
         <w:spacing w:after="0"/>
         <w:rPr>
-          <w:rStyle w:val="Heading2Char"/>
+          <w:rStyle w:val="Antrat2Diagrama"/>
           <w:rFonts w:ascii="Consolas" w:hAnsi="Consolas"/>
           <w:sz w:val="18"/>
           <w:szCs w:val="18"/>
@@ -20043,7 +19937,7 @@
       <w:proofErr w:type="spellStart"/>
       <w:r>
         <w:rPr>
-          <w:rStyle w:val="Heading2Char"/>
+          <w:rStyle w:val="Antrat2Diagrama"/>
           <w:rFonts w:ascii="Consolas" w:hAnsi="Consolas"/>
           <w:sz w:val="18"/>
           <w:szCs w:val="18"/>
@@ -20053,7 +19947,7 @@
       <w:proofErr w:type="spellEnd"/>
       <w:r>
         <w:rPr>
-          <w:rStyle w:val="Heading2Char"/>
+          <w:rStyle w:val="Antrat2Diagrama"/>
           <w:rFonts w:ascii="Consolas" w:hAnsi="Consolas"/>
           <w:sz w:val="18"/>
           <w:szCs w:val="18"/>
@@ -20063,7 +19957,7 @@
       <w:proofErr w:type="spellStart"/>
       <w:r>
         <w:rPr>
-          <w:rStyle w:val="Heading2Char"/>
+          <w:rStyle w:val="Antrat2Diagrama"/>
           <w:rFonts w:ascii="Consolas" w:hAnsi="Consolas"/>
           <w:sz w:val="18"/>
           <w:szCs w:val="18"/>
@@ -20073,7 +19967,7 @@
       <w:proofErr w:type="spellEnd"/>
       <w:r>
         <w:rPr>
-          <w:rStyle w:val="Heading2Char"/>
+          <w:rStyle w:val="Antrat2Diagrama"/>
           <w:rFonts w:ascii="Consolas" w:hAnsi="Consolas"/>
           <w:sz w:val="18"/>
           <w:szCs w:val="18"/>
@@ -20085,7 +19979,7 @@
       <w:pPr>
         <w:spacing w:after="0"/>
         <w:rPr>
-          <w:rStyle w:val="Heading2Char"/>
+          <w:rStyle w:val="Antrat2Diagrama"/>
           <w:rFonts w:ascii="Consolas" w:hAnsi="Consolas"/>
           <w:sz w:val="18"/>
           <w:szCs w:val="18"/>
@@ -20093,7 +19987,7 @@
       </w:pPr>
       <w:r>
         <w:rPr>
-          <w:rStyle w:val="Heading2Char"/>
+          <w:rStyle w:val="Antrat2Diagrama"/>
           <w:rFonts w:ascii="Consolas" w:hAnsi="Consolas"/>
           <w:sz w:val="18"/>
           <w:szCs w:val="18"/>
@@ -20103,7 +19997,7 @@
       <w:proofErr w:type="spellStart"/>
       <w:r>
         <w:rPr>
-          <w:rStyle w:val="Heading2Char"/>
+          <w:rStyle w:val="Antrat2Diagrama"/>
           <w:rFonts w:ascii="Consolas" w:hAnsi="Consolas"/>
           <w:sz w:val="18"/>
           <w:szCs w:val="18"/>
@@ -20113,7 +20007,7 @@
       <w:proofErr w:type="spellEnd"/>
       <w:r>
         <w:rPr>
-          <w:rStyle w:val="Heading2Char"/>
+          <w:rStyle w:val="Antrat2Diagrama"/>
           <w:rFonts w:ascii="Consolas" w:hAnsi="Consolas"/>
           <w:sz w:val="18"/>
           <w:szCs w:val="18"/>
@@ -20123,7 +20017,7 @@
       <w:proofErr w:type="spellStart"/>
       <w:r>
         <w:rPr>
-          <w:rStyle w:val="Heading2Char"/>
+          <w:rStyle w:val="Antrat2Diagrama"/>
           <w:rFonts w:ascii="Consolas" w:hAnsi="Consolas"/>
           <w:sz w:val="18"/>
           <w:szCs w:val="18"/>
@@ -20133,7 +20027,7 @@
       <w:proofErr w:type="spellEnd"/>
       <w:r>
         <w:rPr>
-          <w:rStyle w:val="Heading2Char"/>
+          <w:rStyle w:val="Antrat2Diagrama"/>
           <w:rFonts w:ascii="Consolas" w:hAnsi="Consolas"/>
           <w:sz w:val="18"/>
           <w:szCs w:val="18"/>
@@ -20143,7 +20037,7 @@
       <w:proofErr w:type="spellStart"/>
       <w:r>
         <w:rPr>
-          <w:rStyle w:val="Heading2Char"/>
+          <w:rStyle w:val="Antrat2Diagrama"/>
           <w:rFonts w:ascii="Consolas" w:hAnsi="Consolas"/>
           <w:sz w:val="18"/>
           <w:szCs w:val="18"/>
@@ -20153,7 +20047,7 @@
       <w:proofErr w:type="spellEnd"/>
       <w:r>
         <w:rPr>
-          <w:rStyle w:val="Heading2Char"/>
+          <w:rStyle w:val="Antrat2Diagrama"/>
           <w:rFonts w:ascii="Consolas" w:hAnsi="Consolas"/>
           <w:sz w:val="18"/>
           <w:szCs w:val="18"/>
@@ -20163,7 +20057,7 @@
       <w:proofErr w:type="spellStart"/>
       <w:r>
         <w:rPr>
-          <w:rStyle w:val="Heading2Char"/>
+          <w:rStyle w:val="Antrat2Diagrama"/>
           <w:rFonts w:ascii="Consolas" w:hAnsi="Consolas"/>
           <w:sz w:val="18"/>
           <w:szCs w:val="18"/>
@@ -20173,7 +20067,7 @@
       <w:proofErr w:type="spellEnd"/>
       <w:r>
         <w:rPr>
-          <w:rStyle w:val="Heading2Char"/>
+          <w:rStyle w:val="Antrat2Diagrama"/>
           <w:rFonts w:ascii="Consolas" w:hAnsi="Consolas"/>
           <w:sz w:val="18"/>
           <w:szCs w:val="18"/>
@@ -20185,7 +20079,7 @@
       <w:pPr>
         <w:spacing w:after="0"/>
         <w:rPr>
-          <w:rStyle w:val="Heading2Char"/>
+          <w:rStyle w:val="Antrat2Diagrama"/>
           <w:rFonts w:ascii="Consolas" w:hAnsi="Consolas"/>
           <w:sz w:val="18"/>
           <w:szCs w:val="18"/>
@@ -20193,7 +20087,7 @@
       </w:pPr>
       <w:r>
         <w:rPr>
-          <w:rStyle w:val="Heading2Char"/>
+          <w:rStyle w:val="Antrat2Diagrama"/>
           <w:rFonts w:ascii="Consolas" w:hAnsi="Consolas"/>
           <w:sz w:val="18"/>
           <w:szCs w:val="18"/>
@@ -20203,7 +20097,7 @@
       <w:proofErr w:type="spellStart"/>
       <w:r>
         <w:rPr>
-          <w:rStyle w:val="Heading2Char"/>
+          <w:rStyle w:val="Antrat2Diagrama"/>
           <w:rFonts w:ascii="Consolas" w:hAnsi="Consolas"/>
           <w:sz w:val="18"/>
           <w:szCs w:val="18"/>
@@ -20213,7 +20107,7 @@
       <w:proofErr w:type="spellEnd"/>
       <w:r>
         <w:rPr>
-          <w:rStyle w:val="Heading2Char"/>
+          <w:rStyle w:val="Antrat2Diagrama"/>
           <w:rFonts w:ascii="Consolas" w:hAnsi="Consolas"/>
           <w:sz w:val="18"/>
           <w:szCs w:val="18"/>
@@ -20223,7 +20117,7 @@
       <w:proofErr w:type="spellStart"/>
       <w:r>
         <w:rPr>
-          <w:rStyle w:val="Heading2Char"/>
+          <w:rStyle w:val="Antrat2Diagrama"/>
           <w:rFonts w:ascii="Consolas" w:hAnsi="Consolas"/>
           <w:sz w:val="18"/>
           <w:szCs w:val="18"/>
@@ -20233,7 +20127,7 @@
       <w:proofErr w:type="spellEnd"/>
       <w:r>
         <w:rPr>
-          <w:rStyle w:val="Heading2Char"/>
+          <w:rStyle w:val="Antrat2Diagrama"/>
           <w:rFonts w:ascii="Consolas" w:hAnsi="Consolas"/>
           <w:sz w:val="18"/>
           <w:szCs w:val="18"/>
@@ -20245,7 +20139,7 @@
       <w:pPr>
         <w:spacing w:after="0"/>
         <w:rPr>
-          <w:rStyle w:val="Heading2Char"/>
+          <w:rStyle w:val="Antrat2Diagrama"/>
           <w:rFonts w:ascii="Consolas" w:hAnsi="Consolas"/>
           <w:sz w:val="18"/>
           <w:szCs w:val="18"/>
@@ -20254,7 +20148,7 @@
       <w:proofErr w:type="spellStart"/>
       <w:r>
         <w:rPr>
-          <w:rStyle w:val="Heading2Char"/>
+          <w:rStyle w:val="Antrat2Diagrama"/>
           <w:rFonts w:ascii="Consolas" w:hAnsi="Consolas"/>
           <w:sz w:val="18"/>
           <w:szCs w:val="18"/>
@@ -20264,7 +20158,7 @@
       <w:proofErr w:type="spellEnd"/>
       <w:r>
         <w:rPr>
-          <w:rStyle w:val="Heading2Char"/>
+          <w:rStyle w:val="Antrat2Diagrama"/>
           <w:rFonts w:ascii="Consolas" w:hAnsi="Consolas"/>
           <w:sz w:val="18"/>
           <w:szCs w:val="18"/>
@@ -20276,7 +20170,7 @@
       <w:pPr>
         <w:spacing w:after="0"/>
         <w:rPr>
-          <w:rStyle w:val="Heading2Char"/>
+          <w:rStyle w:val="Antrat2Diagrama"/>
           <w:rFonts w:ascii="Consolas" w:hAnsi="Consolas"/>
           <w:sz w:val="18"/>
           <w:szCs w:val="18"/>
@@ -20284,7 +20178,7 @@
       </w:pPr>
       <w:r>
         <w:rPr>
-          <w:rStyle w:val="Heading2Char"/>
+          <w:rStyle w:val="Antrat2Diagrama"/>
           <w:rFonts w:ascii="Consolas" w:hAnsi="Consolas"/>
           <w:sz w:val="18"/>
           <w:szCs w:val="18"/>
@@ -20295,7 +20189,7 @@
     <w:p>
       <w:pPr>
         <w:rPr>
-          <w:rStyle w:val="Heading2Char"/>
+          <w:rStyle w:val="Antrat2Diagrama"/>
           <w:rFonts w:ascii="Consolas" w:hAnsi="Consolas"/>
           <w:sz w:val="18"/>
           <w:szCs w:val="18"/>
@@ -20305,7 +20199,7 @@
     <w:p>
       <w:pPr>
         <w:rPr>
-          <w:rStyle w:val="Heading2Char"/>
+          <w:rStyle w:val="Antrat2Diagrama"/>
           <w:rFonts w:ascii="Consolas" w:hAnsi="Consolas"/>
           <w:sz w:val="18"/>
           <w:szCs w:val="18"/>
@@ -20313,7 +20207,7 @@
       </w:pPr>
       <w:r>
         <w:rPr>
-          <w:rStyle w:val="Heading2Char"/>
+          <w:rStyle w:val="Antrat2Diagrama"/>
           <w:rFonts w:ascii="Consolas" w:hAnsi="Consolas"/>
           <w:sz w:val="18"/>
           <w:szCs w:val="18"/>
@@ -20323,7 +20217,7 @@
       <w:proofErr w:type="spellStart"/>
       <w:r>
         <w:rPr>
-          <w:rStyle w:val="Heading2Char"/>
+          <w:rStyle w:val="Antrat2Diagrama"/>
           <w:rFonts w:ascii="Consolas" w:hAnsi="Consolas"/>
           <w:sz w:val="18"/>
           <w:szCs w:val="18"/>
@@ -20333,7 +20227,7 @@
       <w:proofErr w:type="spellEnd"/>
       <w:r>
         <w:rPr>
-          <w:rStyle w:val="Heading2Char"/>
+          <w:rStyle w:val="Antrat2Diagrama"/>
           <w:rFonts w:ascii="Consolas" w:hAnsi="Consolas"/>
           <w:sz w:val="18"/>
           <w:szCs w:val="18"/>
@@ -20343,7 +20237,7 @@
       <w:proofErr w:type="spellStart"/>
       <w:r>
         <w:rPr>
-          <w:rStyle w:val="Heading2Char"/>
+          <w:rStyle w:val="Antrat2Diagrama"/>
           <w:rFonts w:ascii="Consolas" w:hAnsi="Consolas"/>
           <w:sz w:val="18"/>
           <w:szCs w:val="18"/>
@@ -20353,7 +20247,7 @@
       <w:proofErr w:type="spellEnd"/>
       <w:r>
         <w:rPr>
-          <w:rStyle w:val="Heading2Char"/>
+          <w:rStyle w:val="Antrat2Diagrama"/>
           <w:rFonts w:ascii="Consolas" w:hAnsi="Consolas"/>
           <w:sz w:val="18"/>
           <w:szCs w:val="18"/>
@@ -20364,7 +20258,7 @@
     <w:p>
       <w:pPr>
         <w:rPr>
-          <w:rStyle w:val="Heading2Char"/>
+          <w:rStyle w:val="Antrat2Diagrama"/>
           <w:rFonts w:ascii="Consolas" w:hAnsi="Consolas"/>
           <w:sz w:val="18"/>
           <w:szCs w:val="18"/>
@@ -20372,7 +20266,7 @@
       </w:pPr>
       <w:r>
         <w:rPr>
-          <w:rStyle w:val="Heading2Char"/>
+          <w:rStyle w:val="Antrat2Diagrama"/>
           <w:rFonts w:ascii="Consolas" w:hAnsi="Consolas"/>
           <w:sz w:val="18"/>
           <w:szCs w:val="18"/>
@@ -20382,7 +20276,7 @@
       <w:proofErr w:type="spellStart"/>
       <w:r>
         <w:rPr>
-          <w:rStyle w:val="Heading2Char"/>
+          <w:rStyle w:val="Antrat2Diagrama"/>
           <w:rFonts w:ascii="Consolas" w:hAnsi="Consolas"/>
           <w:sz w:val="18"/>
           <w:szCs w:val="18"/>
@@ -20392,7 +20286,7 @@
       <w:proofErr w:type="spellEnd"/>
       <w:r>
         <w:rPr>
-          <w:rStyle w:val="Heading2Char"/>
+          <w:rStyle w:val="Antrat2Diagrama"/>
           <w:rFonts w:ascii="Consolas" w:hAnsi="Consolas"/>
           <w:sz w:val="18"/>
           <w:szCs w:val="18"/>
@@ -20402,7 +20296,7 @@
       <w:proofErr w:type="spellStart"/>
       <w:r>
         <w:rPr>
-          <w:rStyle w:val="Heading2Char"/>
+          <w:rStyle w:val="Antrat2Diagrama"/>
           <w:rFonts w:ascii="Consolas" w:hAnsi="Consolas"/>
           <w:sz w:val="18"/>
           <w:szCs w:val="18"/>
@@ -20412,7 +20306,7 @@
       <w:proofErr w:type="spellEnd"/>
       <w:r>
         <w:rPr>
-          <w:rStyle w:val="Heading2Char"/>
+          <w:rStyle w:val="Antrat2Diagrama"/>
           <w:rFonts w:ascii="Consolas" w:hAnsi="Consolas"/>
           <w:sz w:val="18"/>
           <w:szCs w:val="18"/>
@@ -20423,7 +20317,7 @@
     <w:p>
       <w:pPr>
         <w:rPr>
-          <w:rStyle w:val="Heading2Char"/>
+          <w:rStyle w:val="Antrat2Diagrama"/>
           <w:rFonts w:ascii="Consolas" w:hAnsi="Consolas"/>
           <w:sz w:val="18"/>
           <w:szCs w:val="18"/>
@@ -20431,7 +20325,7 @@
       </w:pPr>
       <w:r>
         <w:rPr>
-          <w:rStyle w:val="Heading2Char"/>
+          <w:rStyle w:val="Antrat2Diagrama"/>
           <w:rFonts w:ascii="Consolas" w:hAnsi="Consolas"/>
           <w:sz w:val="18"/>
           <w:szCs w:val="18"/>
@@ -20441,7 +20335,7 @@
       <w:proofErr w:type="spellStart"/>
       <w:r>
         <w:rPr>
-          <w:rStyle w:val="Heading2Char"/>
+          <w:rStyle w:val="Antrat2Diagrama"/>
           <w:rFonts w:ascii="Consolas" w:hAnsi="Consolas"/>
           <w:sz w:val="18"/>
           <w:szCs w:val="18"/>
@@ -20451,7 +20345,7 @@
       <w:proofErr w:type="spellEnd"/>
       <w:r>
         <w:rPr>
-          <w:rStyle w:val="Heading2Char"/>
+          <w:rStyle w:val="Antrat2Diagrama"/>
           <w:rFonts w:ascii="Consolas" w:hAnsi="Consolas"/>
           <w:sz w:val="18"/>
           <w:szCs w:val="18"/>
@@ -20461,7 +20355,7 @@
       <w:proofErr w:type="spellStart"/>
       <w:r>
         <w:rPr>
-          <w:rStyle w:val="Heading2Char"/>
+          <w:rStyle w:val="Antrat2Diagrama"/>
           <w:rFonts w:ascii="Consolas" w:hAnsi="Consolas"/>
           <w:sz w:val="18"/>
           <w:szCs w:val="18"/>
@@ -20471,7 +20365,7 @@
       <w:proofErr w:type="spellEnd"/>
       <w:r>
         <w:rPr>
-          <w:rStyle w:val="Heading2Char"/>
+          <w:rStyle w:val="Antrat2Diagrama"/>
           <w:rFonts w:ascii="Consolas" w:hAnsi="Consolas"/>
           <w:sz w:val="18"/>
           <w:szCs w:val="18"/>
@@ -20482,7 +20376,7 @@
     <w:p>
       <w:pPr>
         <w:rPr>
-          <w:rStyle w:val="Heading2Char"/>
+          <w:rStyle w:val="Antrat2Diagrama"/>
           <w:rFonts w:ascii="Consolas" w:hAnsi="Consolas"/>
           <w:sz w:val="18"/>
           <w:szCs w:val="18"/>
@@ -20490,7 +20384,7 @@
       </w:pPr>
       <w:r>
         <w:rPr>
-          <w:rStyle w:val="Heading2Char"/>
+          <w:rStyle w:val="Antrat2Diagrama"/>
           <w:rFonts w:ascii="Consolas" w:hAnsi="Consolas"/>
           <w:sz w:val="18"/>
           <w:szCs w:val="18"/>
@@ -20500,7 +20394,7 @@
       <w:proofErr w:type="spellStart"/>
       <w:r>
         <w:rPr>
-          <w:rStyle w:val="Heading2Char"/>
+          <w:rStyle w:val="Antrat2Diagrama"/>
           <w:rFonts w:ascii="Consolas" w:hAnsi="Consolas"/>
           <w:sz w:val="18"/>
           <w:szCs w:val="18"/>
@@ -20510,7 +20404,7 @@
       <w:proofErr w:type="spellEnd"/>
       <w:r>
         <w:rPr>
-          <w:rStyle w:val="Heading2Char"/>
+          <w:rStyle w:val="Antrat2Diagrama"/>
           <w:rFonts w:ascii="Consolas" w:hAnsi="Consolas"/>
           <w:sz w:val="18"/>
           <w:szCs w:val="18"/>
@@ -20520,7 +20414,7 @@
       <w:proofErr w:type="spellStart"/>
       <w:r>
         <w:rPr>
-          <w:rStyle w:val="Heading2Char"/>
+          <w:rStyle w:val="Antrat2Diagrama"/>
           <w:rFonts w:ascii="Consolas" w:hAnsi="Consolas"/>
           <w:sz w:val="18"/>
           <w:szCs w:val="18"/>
@@ -20530,7 +20424,7 @@
       <w:proofErr w:type="spellEnd"/>
       <w:r>
         <w:rPr>
-          <w:rStyle w:val="Heading2Char"/>
+          <w:rStyle w:val="Antrat2Diagrama"/>
           <w:rFonts w:ascii="Consolas" w:hAnsi="Consolas"/>
           <w:sz w:val="18"/>
           <w:szCs w:val="18"/>
@@ -20541,7 +20435,7 @@
     <w:p>
       <w:pPr>
         <w:rPr>
-          <w:rStyle w:val="Heading2Char"/>
+          <w:rStyle w:val="Antrat2Diagrama"/>
           <w:rFonts w:ascii="Consolas" w:hAnsi="Consolas"/>
           <w:sz w:val="18"/>
           <w:szCs w:val="18"/>
@@ -20549,7 +20443,7 @@
       </w:pPr>
       <w:r>
         <w:rPr>
-          <w:rStyle w:val="Heading2Char"/>
+          <w:rStyle w:val="Antrat2Diagrama"/>
           <w:rFonts w:ascii="Consolas" w:hAnsi="Consolas"/>
           <w:sz w:val="18"/>
           <w:szCs w:val="18"/>
@@ -20559,7 +20453,7 @@
       <w:proofErr w:type="spellStart"/>
       <w:r>
         <w:rPr>
-          <w:rStyle w:val="Heading2Char"/>
+          <w:rStyle w:val="Antrat2Diagrama"/>
           <w:rFonts w:ascii="Consolas" w:hAnsi="Consolas"/>
           <w:sz w:val="18"/>
           <w:szCs w:val="18"/>
@@ -20569,7 +20463,7 @@
       <w:proofErr w:type="spellEnd"/>
       <w:r>
         <w:rPr>
-          <w:rStyle w:val="Heading2Char"/>
+          <w:rStyle w:val="Antrat2Diagrama"/>
           <w:rFonts w:ascii="Consolas" w:hAnsi="Consolas"/>
           <w:sz w:val="18"/>
           <w:szCs w:val="18"/>
@@ -20579,7 +20473,7 @@
       <w:proofErr w:type="spellStart"/>
       <w:r>
         <w:rPr>
-          <w:rStyle w:val="Heading2Char"/>
+          <w:rStyle w:val="Antrat2Diagrama"/>
           <w:rFonts w:ascii="Consolas" w:hAnsi="Consolas"/>
           <w:sz w:val="18"/>
           <w:szCs w:val="18"/>
@@ -20589,7 +20483,7 @@
       <w:proofErr w:type="spellEnd"/>
       <w:r>
         <w:rPr>
-          <w:rStyle w:val="Heading2Char"/>
+          <w:rStyle w:val="Antrat2Diagrama"/>
           <w:rFonts w:ascii="Consolas" w:hAnsi="Consolas"/>
           <w:sz w:val="18"/>
           <w:szCs w:val="18"/>
@@ -20600,7 +20494,7 @@
     <w:p>
       <w:pPr>
         <w:rPr>
-          <w:rStyle w:val="Heading2Char"/>
+          <w:rStyle w:val="Antrat2Diagrama"/>
           <w:rFonts w:ascii="Consolas" w:hAnsi="Consolas"/>
           <w:sz w:val="18"/>
           <w:szCs w:val="18"/>
@@ -20608,7 +20502,7 @@
       </w:pPr>
       <w:r>
         <w:rPr>
-          <w:rStyle w:val="Heading2Char"/>
+          <w:rStyle w:val="Antrat2Diagrama"/>
           <w:rFonts w:ascii="Consolas" w:hAnsi="Consolas"/>
           <w:sz w:val="18"/>
           <w:szCs w:val="18"/>
@@ -20618,7 +20512,7 @@
       <w:proofErr w:type="spellStart"/>
       <w:r>
         <w:rPr>
-          <w:rStyle w:val="Heading2Char"/>
+          <w:rStyle w:val="Antrat2Diagrama"/>
           <w:rFonts w:ascii="Consolas" w:hAnsi="Consolas"/>
           <w:sz w:val="18"/>
           <w:szCs w:val="18"/>
@@ -20628,7 +20522,7 @@
       <w:proofErr w:type="spellEnd"/>
       <w:r>
         <w:rPr>
-          <w:rStyle w:val="Heading2Char"/>
+          <w:rStyle w:val="Antrat2Diagrama"/>
           <w:rFonts w:ascii="Consolas" w:hAnsi="Consolas"/>
           <w:sz w:val="18"/>
           <w:szCs w:val="18"/>
@@ -20638,7 +20532,7 @@
       <w:proofErr w:type="spellStart"/>
       <w:r>
         <w:rPr>
-          <w:rStyle w:val="Heading2Char"/>
+          <w:rStyle w:val="Antrat2Diagrama"/>
           <w:rFonts w:ascii="Consolas" w:hAnsi="Consolas"/>
           <w:sz w:val="18"/>
           <w:szCs w:val="18"/>
@@ -20648,7 +20542,7 @@
       <w:proofErr w:type="spellEnd"/>
       <w:r>
         <w:rPr>
-          <w:rStyle w:val="Heading2Char"/>
+          <w:rStyle w:val="Antrat2Diagrama"/>
           <w:rFonts w:ascii="Consolas" w:hAnsi="Consolas"/>
           <w:sz w:val="18"/>
           <w:szCs w:val="18"/>
@@ -20659,7 +20553,7 @@
     <w:p>
       <w:pPr>
         <w:rPr>
-          <w:rStyle w:val="Heading2Char"/>
+          <w:rStyle w:val="Antrat2Diagrama"/>
           <w:rFonts w:ascii="Consolas" w:hAnsi="Consolas"/>
           <w:sz w:val="18"/>
           <w:szCs w:val="18"/>
@@ -20667,7 +20561,7 @@
       </w:pPr>
       <w:r>
         <w:rPr>
-          <w:rStyle w:val="Heading2Char"/>
+          <w:rStyle w:val="Antrat2Diagrama"/>
           <w:rFonts w:ascii="Consolas" w:hAnsi="Consolas"/>
           <w:sz w:val="18"/>
           <w:szCs w:val="18"/>
@@ -20677,7 +20571,7 @@
       <w:proofErr w:type="spellStart"/>
       <w:r>
         <w:rPr>
-          <w:rStyle w:val="Heading2Char"/>
+          <w:rStyle w:val="Antrat2Diagrama"/>
           <w:rFonts w:ascii="Consolas" w:hAnsi="Consolas"/>
           <w:sz w:val="18"/>
           <w:szCs w:val="18"/>
@@ -20687,7 +20581,7 @@
       <w:proofErr w:type="spellEnd"/>
       <w:r>
         <w:rPr>
-          <w:rStyle w:val="Heading2Char"/>
+          <w:rStyle w:val="Antrat2Diagrama"/>
           <w:rFonts w:ascii="Consolas" w:hAnsi="Consolas"/>
           <w:sz w:val="18"/>
           <w:szCs w:val="18"/>
@@ -20697,7 +20591,7 @@
       <w:proofErr w:type="spellStart"/>
       <w:r>
         <w:rPr>
-          <w:rStyle w:val="Heading2Char"/>
+          <w:rStyle w:val="Antrat2Diagrama"/>
           <w:rFonts w:ascii="Consolas" w:hAnsi="Consolas"/>
           <w:sz w:val="18"/>
           <w:szCs w:val="18"/>
@@ -20707,7 +20601,7 @@
       <w:proofErr w:type="spellEnd"/>
       <w:r>
         <w:rPr>
-          <w:rStyle w:val="Heading2Char"/>
+          <w:rStyle w:val="Antrat2Diagrama"/>
           <w:rFonts w:ascii="Consolas" w:hAnsi="Consolas"/>
           <w:sz w:val="18"/>
           <w:szCs w:val="18"/>
@@ -20718,7 +20612,7 @@
     <w:p>
       <w:pPr>
         <w:rPr>
-          <w:rStyle w:val="Heading2Char"/>
+          <w:rStyle w:val="Antrat2Diagrama"/>
           <w:rFonts w:ascii="Consolas" w:hAnsi="Consolas"/>
           <w:sz w:val="18"/>
           <w:szCs w:val="18"/>
@@ -20726,7 +20620,7 @@
       </w:pPr>
       <w:r>
         <w:rPr>
-          <w:rStyle w:val="Heading2Char"/>
+          <w:rStyle w:val="Antrat2Diagrama"/>
           <w:rFonts w:ascii="Consolas" w:hAnsi="Consolas"/>
           <w:sz w:val="18"/>
           <w:szCs w:val="18"/>
@@ -20736,7 +20630,7 @@
       <w:proofErr w:type="spellStart"/>
       <w:r>
         <w:rPr>
-          <w:rStyle w:val="Heading2Char"/>
+          <w:rStyle w:val="Antrat2Diagrama"/>
           <w:rFonts w:ascii="Consolas" w:hAnsi="Consolas"/>
           <w:sz w:val="18"/>
           <w:szCs w:val="18"/>
@@ -20746,7 +20640,7 @@
       <w:proofErr w:type="spellEnd"/>
       <w:r>
         <w:rPr>
-          <w:rStyle w:val="Heading2Char"/>
+          <w:rStyle w:val="Antrat2Diagrama"/>
           <w:rFonts w:ascii="Consolas" w:hAnsi="Consolas"/>
           <w:sz w:val="18"/>
           <w:szCs w:val="18"/>
@@ -20757,7 +20651,7 @@
     <w:p>
       <w:pPr>
         <w:rPr>
-          <w:rStyle w:val="Heading2Char"/>
+          <w:rStyle w:val="Antrat2Diagrama"/>
           <w:rFonts w:ascii="Consolas" w:hAnsi="Consolas"/>
           <w:sz w:val="18"/>
           <w:szCs w:val="18"/>
@@ -20767,7 +20661,7 @@
     <w:p>
       <w:pPr>
         <w:rPr>
-          <w:rStyle w:val="Heading2Char"/>
+          <w:rStyle w:val="Antrat2Diagrama"/>
           <w:rFonts w:ascii="Consolas" w:hAnsi="Consolas"/>
           <w:sz w:val="18"/>
           <w:szCs w:val="18"/>
@@ -20778,7 +20672,7 @@
       <w:pPr>
         <w:spacing w:after="0"/>
         <w:rPr>
-          <w:rStyle w:val="Heading2Char"/>
+          <w:rStyle w:val="Antrat2Diagrama"/>
           <w:rFonts w:ascii="Consolas" w:hAnsi="Consolas"/>
           <w:sz w:val="18"/>
           <w:szCs w:val="18"/>
@@ -20786,7 +20680,7 @@
       </w:pPr>
       <w:r>
         <w:rPr>
-          <w:rStyle w:val="Heading2Char"/>
+          <w:rStyle w:val="Antrat2Diagrama"/>
           <w:rFonts w:ascii="Consolas" w:hAnsi="Consolas"/>
           <w:sz w:val="18"/>
           <w:szCs w:val="18"/>
@@ -20796,7 +20690,7 @@
       <w:proofErr w:type="spellStart"/>
       <w:r>
         <w:rPr>
-          <w:rStyle w:val="Heading2Char"/>
+          <w:rStyle w:val="Antrat2Diagrama"/>
           <w:rFonts w:ascii="Consolas" w:hAnsi="Consolas"/>
           <w:sz w:val="18"/>
           <w:szCs w:val="18"/>
@@ -20806,7 +20700,7 @@
       <w:proofErr w:type="spellEnd"/>
       <w:r>
         <w:rPr>
-          <w:rStyle w:val="Heading2Char"/>
+          <w:rStyle w:val="Antrat2Diagrama"/>
           <w:rFonts w:ascii="Consolas" w:hAnsi="Consolas"/>
           <w:sz w:val="18"/>
           <w:szCs w:val="18"/>
@@ -20818,7 +20712,7 @@
       <w:pPr>
         <w:spacing w:after="0"/>
         <w:rPr>
-          <w:rStyle w:val="Heading2Char"/>
+          <w:rStyle w:val="Antrat2Diagrama"/>
           <w:rFonts w:ascii="Consolas" w:hAnsi="Consolas"/>
           <w:sz w:val="18"/>
           <w:szCs w:val="18"/>
@@ -20826,7 +20720,7 @@
       </w:pPr>
       <w:r>
         <w:rPr>
-          <w:rStyle w:val="Heading2Char"/>
+          <w:rStyle w:val="Antrat2Diagrama"/>
           <w:rFonts w:ascii="Consolas" w:hAnsi="Consolas"/>
           <w:sz w:val="18"/>
           <w:szCs w:val="18"/>
@@ -20838,7 +20732,7 @@
       <w:pPr>
         <w:spacing w:after="0"/>
         <w:rPr>
-          <w:rStyle w:val="Heading2Char"/>
+          <w:rStyle w:val="Antrat2Diagrama"/>
           <w:rFonts w:ascii="Consolas" w:hAnsi="Consolas"/>
           <w:sz w:val="18"/>
           <w:szCs w:val="18"/>
@@ -20846,7 +20740,7 @@
       </w:pPr>
       <w:r>
         <w:rPr>
-          <w:rStyle w:val="Heading2Char"/>
+          <w:rStyle w:val="Antrat2Diagrama"/>
           <w:rFonts w:ascii="Consolas" w:hAnsi="Consolas"/>
           <w:sz w:val="18"/>
           <w:szCs w:val="18"/>
@@ -20856,7 +20750,7 @@
       <w:proofErr w:type="spellStart"/>
       <w:r>
         <w:rPr>
-          <w:rStyle w:val="Heading2Char"/>
+          <w:rStyle w:val="Antrat2Diagrama"/>
           <w:rFonts w:ascii="Consolas" w:hAnsi="Consolas"/>
           <w:sz w:val="18"/>
           <w:szCs w:val="18"/>
@@ -20866,7 +20760,7 @@
       <w:proofErr w:type="spellEnd"/>
       <w:r>
         <w:rPr>
-          <w:rStyle w:val="Heading2Char"/>
+          <w:rStyle w:val="Antrat2Diagrama"/>
           <w:rFonts w:ascii="Consolas" w:hAnsi="Consolas"/>
           <w:sz w:val="18"/>
           <w:szCs w:val="18"/>
@@ -20876,7 +20770,7 @@
       <w:proofErr w:type="spellStart"/>
       <w:r>
         <w:rPr>
-          <w:rStyle w:val="Heading2Char"/>
+          <w:rStyle w:val="Antrat2Diagrama"/>
           <w:rFonts w:ascii="Consolas" w:hAnsi="Consolas"/>
           <w:sz w:val="18"/>
           <w:szCs w:val="18"/>
@@ -20886,7 +20780,7 @@
       <w:proofErr w:type="spellEnd"/>
       <w:r>
         <w:rPr>
-          <w:rStyle w:val="Heading2Char"/>
+          <w:rStyle w:val="Antrat2Diagrama"/>
           <w:rFonts w:ascii="Consolas" w:hAnsi="Consolas"/>
           <w:sz w:val="18"/>
           <w:szCs w:val="18"/>
@@ -20896,7 +20790,7 @@
       <w:proofErr w:type="spellStart"/>
       <w:r>
         <w:rPr>
-          <w:rStyle w:val="Heading2Char"/>
+          <w:rStyle w:val="Antrat2Diagrama"/>
           <w:rFonts w:ascii="Consolas" w:hAnsi="Consolas"/>
           <w:sz w:val="18"/>
           <w:szCs w:val="18"/>
@@ -20906,7 +20800,7 @@
       <w:proofErr w:type="spellEnd"/>
       <w:r>
         <w:rPr>
-          <w:rStyle w:val="Heading2Char"/>
+          <w:rStyle w:val="Antrat2Diagrama"/>
           <w:rFonts w:ascii="Consolas" w:hAnsi="Consolas"/>
           <w:sz w:val="18"/>
           <w:szCs w:val="18"/>
@@ -20916,7 +20810,7 @@
       <w:proofErr w:type="spellStart"/>
       <w:r>
         <w:rPr>
-          <w:rStyle w:val="Heading2Char"/>
+          <w:rStyle w:val="Antrat2Diagrama"/>
           <w:rFonts w:ascii="Consolas" w:hAnsi="Consolas"/>
           <w:sz w:val="18"/>
           <w:szCs w:val="18"/>
@@ -20926,7 +20820,7 @@
       <w:proofErr w:type="spellEnd"/>
       <w:r>
         <w:rPr>
-          <w:rStyle w:val="Heading2Char"/>
+          <w:rStyle w:val="Antrat2Diagrama"/>
           <w:rFonts w:ascii="Consolas" w:hAnsi="Consolas"/>
           <w:sz w:val="18"/>
           <w:szCs w:val="18"/>
@@ -20936,7 +20830,7 @@
       <w:proofErr w:type="spellStart"/>
       <w:r>
         <w:rPr>
-          <w:rStyle w:val="Heading2Char"/>
+          <w:rStyle w:val="Antrat2Diagrama"/>
           <w:rFonts w:ascii="Consolas" w:hAnsi="Consolas"/>
           <w:sz w:val="18"/>
           <w:szCs w:val="18"/>
@@ -20946,7 +20840,7 @@
       <w:proofErr w:type="spellEnd"/>
       <w:r>
         <w:rPr>
-          <w:rStyle w:val="Heading2Char"/>
+          <w:rStyle w:val="Antrat2Diagrama"/>
           <w:rFonts w:ascii="Consolas" w:hAnsi="Consolas"/>
           <w:sz w:val="18"/>
           <w:szCs w:val="18"/>
@@ -20956,7 +20850,7 @@
       <w:proofErr w:type="spellStart"/>
       <w:r>
         <w:rPr>
-          <w:rStyle w:val="Heading2Char"/>
+          <w:rStyle w:val="Antrat2Diagrama"/>
           <w:rFonts w:ascii="Consolas" w:hAnsi="Consolas"/>
           <w:sz w:val="18"/>
           <w:szCs w:val="18"/>
@@ -20966,7 +20860,7 @@
       <w:proofErr w:type="spellEnd"/>
       <w:r>
         <w:rPr>
-          <w:rStyle w:val="Heading2Char"/>
+          <w:rStyle w:val="Antrat2Diagrama"/>
           <w:rFonts w:ascii="Consolas" w:hAnsi="Consolas"/>
           <w:sz w:val="18"/>
           <w:szCs w:val="18"/>
@@ -20976,7 +20870,7 @@
       <w:proofErr w:type="spellStart"/>
       <w:r>
         <w:rPr>
-          <w:rStyle w:val="Heading2Char"/>
+          <w:rStyle w:val="Antrat2Diagrama"/>
           <w:rFonts w:ascii="Consolas" w:hAnsi="Consolas"/>
           <w:sz w:val="18"/>
           <w:szCs w:val="18"/>
@@ -20986,7 +20880,7 @@
       <w:proofErr w:type="spellEnd"/>
       <w:r>
         <w:rPr>
-          <w:rStyle w:val="Heading2Char"/>
+          <w:rStyle w:val="Antrat2Diagrama"/>
           <w:rFonts w:ascii="Consolas" w:hAnsi="Consolas"/>
           <w:sz w:val="18"/>
           <w:szCs w:val="18"/>
@@ -20996,7 +20890,7 @@
       <w:proofErr w:type="spellStart"/>
       <w:r>
         <w:rPr>
-          <w:rStyle w:val="Heading2Char"/>
+          <w:rStyle w:val="Antrat2Diagrama"/>
           <w:rFonts w:ascii="Consolas" w:hAnsi="Consolas"/>
           <w:sz w:val="18"/>
           <w:szCs w:val="18"/>
@@ -21006,7 +20900,7 @@
       <w:proofErr w:type="spellEnd"/>
       <w:r>
         <w:rPr>
-          <w:rStyle w:val="Heading2Char"/>
+          <w:rStyle w:val="Antrat2Diagrama"/>
           <w:rFonts w:ascii="Consolas" w:hAnsi="Consolas"/>
           <w:sz w:val="18"/>
           <w:szCs w:val="18"/>
@@ -21016,7 +20910,7 @@
       <w:proofErr w:type="spellStart"/>
       <w:r>
         <w:rPr>
-          <w:rStyle w:val="Heading2Char"/>
+          <w:rStyle w:val="Antrat2Diagrama"/>
           <w:rFonts w:ascii="Consolas" w:hAnsi="Consolas"/>
           <w:sz w:val="18"/>
           <w:szCs w:val="18"/>
@@ -21026,7 +20920,7 @@
       <w:proofErr w:type="spellEnd"/>
       <w:r>
         <w:rPr>
-          <w:rStyle w:val="Heading2Char"/>
+          <w:rStyle w:val="Antrat2Diagrama"/>
           <w:rFonts w:ascii="Consolas" w:hAnsi="Consolas"/>
           <w:sz w:val="18"/>
           <w:szCs w:val="18"/>
@@ -21038,7 +20932,7 @@
       <w:pPr>
         <w:spacing w:after="0"/>
         <w:rPr>
-          <w:rStyle w:val="Heading2Char"/>
+          <w:rStyle w:val="Antrat2Diagrama"/>
           <w:rFonts w:ascii="Consolas" w:hAnsi="Consolas"/>
           <w:sz w:val="18"/>
           <w:szCs w:val="18"/>
@@ -21046,7 +20940,7 @@
       </w:pPr>
       <w:r>
         <w:rPr>
-          <w:rStyle w:val="Heading2Char"/>
+          <w:rStyle w:val="Antrat2Diagrama"/>
           <w:rFonts w:ascii="Consolas" w:hAnsi="Consolas"/>
           <w:sz w:val="18"/>
           <w:szCs w:val="18"/>
@@ -21055,7 +20949,7 @@
       </w:r>
       <w:r>
         <w:rPr>
-          <w:rStyle w:val="Heading2Char"/>
+          <w:rStyle w:val="Antrat2Diagrama"/>
           <w:rFonts w:ascii="Consolas" w:hAnsi="Consolas"/>
           <w:sz w:val="18"/>
           <w:szCs w:val="18"/>
@@ -21064,7 +20958,7 @@
       </w:r>
       <w:r>
         <w:rPr>
-          <w:rStyle w:val="Heading2Char"/>
+          <w:rStyle w:val="Antrat2Diagrama"/>
           <w:rFonts w:ascii="Consolas" w:hAnsi="Consolas"/>
           <w:sz w:val="18"/>
           <w:szCs w:val="18"/>
@@ -21073,7 +20967,7 @@
       </w:r>
       <w:r>
         <w:rPr>
-          <w:rStyle w:val="Heading2Char"/>
+          <w:rStyle w:val="Antrat2Diagrama"/>
           <w:rFonts w:ascii="Consolas" w:hAnsi="Consolas"/>
           <w:sz w:val="18"/>
           <w:szCs w:val="18"/>
@@ -21082,7 +20976,7 @@
       </w:r>
       <w:r>
         <w:rPr>
-          <w:rStyle w:val="Heading2Char"/>
+          <w:rStyle w:val="Antrat2Diagrama"/>
           <w:rFonts w:ascii="Consolas" w:hAnsi="Consolas"/>
           <w:sz w:val="18"/>
           <w:szCs w:val="18"/>
@@ -21091,7 +20985,7 @@
       </w:r>
       <w:r>
         <w:rPr>
-          <w:rStyle w:val="Heading2Char"/>
+          <w:rStyle w:val="Antrat2Diagrama"/>
           <w:rFonts w:ascii="Consolas" w:hAnsi="Consolas"/>
           <w:sz w:val="18"/>
           <w:szCs w:val="18"/>
@@ -21100,7 +20994,7 @@
       </w:r>
       <w:r>
         <w:rPr>
-          <w:rStyle w:val="Heading2Char"/>
+          <w:rStyle w:val="Antrat2Diagrama"/>
           <w:rFonts w:ascii="Consolas" w:hAnsi="Consolas"/>
           <w:sz w:val="18"/>
           <w:szCs w:val="18"/>
@@ -21109,7 +21003,7 @@
       </w:r>
       <w:r>
         <w:rPr>
-          <w:rStyle w:val="Heading2Char"/>
+          <w:rStyle w:val="Antrat2Diagrama"/>
           <w:rFonts w:ascii="Consolas" w:hAnsi="Consolas"/>
           <w:sz w:val="18"/>
           <w:szCs w:val="18"/>
@@ -21118,7 +21012,7 @@
       </w:r>
       <w:r>
         <w:rPr>
-          <w:rStyle w:val="Heading2Char"/>
+          <w:rStyle w:val="Antrat2Diagrama"/>
           <w:rFonts w:ascii="Consolas" w:hAnsi="Consolas"/>
           <w:sz w:val="18"/>
           <w:szCs w:val="18"/>
@@ -21127,7 +21021,7 @@
       </w:r>
       <w:r>
         <w:rPr>
-          <w:rStyle w:val="Heading2Char"/>
+          <w:rStyle w:val="Antrat2Diagrama"/>
           <w:rFonts w:ascii="Consolas" w:hAnsi="Consolas"/>
           <w:sz w:val="18"/>
           <w:szCs w:val="18"/>
@@ -21136,7 +21030,7 @@
       </w:r>
       <w:r>
         <w:rPr>
-          <w:rStyle w:val="Heading2Char"/>
+          <w:rStyle w:val="Antrat2Diagrama"/>
           <w:rFonts w:ascii="Consolas" w:hAnsi="Consolas"/>
           <w:sz w:val="18"/>
           <w:szCs w:val="18"/>
@@ -21146,7 +21040,7 @@
       <w:proofErr w:type="spellStart"/>
       <w:r>
         <w:rPr>
-          <w:rStyle w:val="Heading2Char"/>
+          <w:rStyle w:val="Antrat2Diagrama"/>
           <w:rFonts w:ascii="Consolas" w:hAnsi="Consolas"/>
           <w:sz w:val="18"/>
           <w:szCs w:val="18"/>
@@ -21156,7 +21050,7 @@
       <w:proofErr w:type="spellEnd"/>
       <w:r>
         <w:rPr>
-          <w:rStyle w:val="Heading2Char"/>
+          <w:rStyle w:val="Antrat2Diagrama"/>
           <w:rFonts w:ascii="Consolas" w:hAnsi="Consolas"/>
           <w:sz w:val="18"/>
           <w:szCs w:val="18"/>
@@ -21166,7 +21060,7 @@
       <w:proofErr w:type="spellStart"/>
       <w:r>
         <w:rPr>
-          <w:rStyle w:val="Heading2Char"/>
+          <w:rStyle w:val="Antrat2Diagrama"/>
           <w:rFonts w:ascii="Consolas" w:hAnsi="Consolas"/>
           <w:sz w:val="18"/>
           <w:szCs w:val="18"/>
@@ -21176,7 +21070,7 @@
       <w:proofErr w:type="spellEnd"/>
       <w:r>
         <w:rPr>
-          <w:rStyle w:val="Heading2Char"/>
+          <w:rStyle w:val="Antrat2Diagrama"/>
           <w:rFonts w:ascii="Consolas" w:hAnsi="Consolas"/>
           <w:sz w:val="18"/>
           <w:szCs w:val="18"/>
@@ -21186,7 +21080,7 @@
       <w:proofErr w:type="spellStart"/>
       <w:r>
         <w:rPr>
-          <w:rStyle w:val="Heading2Char"/>
+          <w:rStyle w:val="Antrat2Diagrama"/>
           <w:rFonts w:ascii="Consolas" w:hAnsi="Consolas"/>
           <w:sz w:val="18"/>
           <w:szCs w:val="18"/>
@@ -21196,7 +21090,7 @@
       <w:proofErr w:type="spellEnd"/>
       <w:r>
         <w:rPr>
-          <w:rStyle w:val="Heading2Char"/>
+          <w:rStyle w:val="Antrat2Diagrama"/>
           <w:rFonts w:ascii="Consolas" w:hAnsi="Consolas"/>
           <w:sz w:val="18"/>
           <w:szCs w:val="18"/>
@@ -21208,7 +21102,7 @@
       <w:pPr>
         <w:spacing w:after="0"/>
         <w:rPr>
-          <w:rStyle w:val="Heading2Char"/>
+          <w:rStyle w:val="Antrat2Diagrama"/>
           <w:rFonts w:ascii="Consolas" w:hAnsi="Consolas"/>
           <w:sz w:val="18"/>
           <w:szCs w:val="18"/>
@@ -21216,7 +21110,7 @@
       </w:pPr>
       <w:r>
         <w:rPr>
-          <w:rStyle w:val="Heading2Char"/>
+          <w:rStyle w:val="Antrat2Diagrama"/>
           <w:rFonts w:ascii="Consolas" w:hAnsi="Consolas"/>
           <w:sz w:val="18"/>
           <w:szCs w:val="18"/>
@@ -21226,7 +21120,7 @@
       <w:proofErr w:type="spellStart"/>
       <w:r>
         <w:rPr>
-          <w:rStyle w:val="Heading2Char"/>
+          <w:rStyle w:val="Antrat2Diagrama"/>
           <w:rFonts w:ascii="Consolas" w:hAnsi="Consolas"/>
           <w:sz w:val="18"/>
           <w:szCs w:val="18"/>
@@ -21236,7 +21130,7 @@
       <w:proofErr w:type="spellEnd"/>
       <w:r>
         <w:rPr>
-          <w:rStyle w:val="Heading2Char"/>
+          <w:rStyle w:val="Antrat2Diagrama"/>
           <w:rFonts w:ascii="Consolas" w:hAnsi="Consolas"/>
           <w:sz w:val="18"/>
           <w:szCs w:val="18"/>
@@ -21246,7 +21140,7 @@
       <w:proofErr w:type="spellStart"/>
       <w:r>
         <w:rPr>
-          <w:rStyle w:val="Heading2Char"/>
+          <w:rStyle w:val="Antrat2Diagrama"/>
           <w:rFonts w:ascii="Consolas" w:hAnsi="Consolas"/>
           <w:sz w:val="18"/>
           <w:szCs w:val="18"/>
@@ -21256,7 +21150,7 @@
       <w:proofErr w:type="spellEnd"/>
       <w:r>
         <w:rPr>
-          <w:rStyle w:val="Heading2Char"/>
+          <w:rStyle w:val="Antrat2Diagrama"/>
           <w:rFonts w:ascii="Consolas" w:hAnsi="Consolas"/>
           <w:sz w:val="18"/>
           <w:szCs w:val="18"/>
@@ -21266,7 +21160,7 @@
       <w:proofErr w:type="spellStart"/>
       <w:r>
         <w:rPr>
-          <w:rStyle w:val="Heading2Char"/>
+          <w:rStyle w:val="Antrat2Diagrama"/>
           <w:rFonts w:ascii="Consolas" w:hAnsi="Consolas"/>
           <w:sz w:val="18"/>
           <w:szCs w:val="18"/>
@@ -21276,7 +21170,7 @@
       <w:proofErr w:type="spellEnd"/>
       <w:r>
         <w:rPr>
-          <w:rStyle w:val="Heading2Char"/>
+          <w:rStyle w:val="Antrat2Diagrama"/>
           <w:rFonts w:ascii="Consolas" w:hAnsi="Consolas"/>
           <w:sz w:val="18"/>
           <w:szCs w:val="18"/>
@@ -21286,7 +21180,7 @@
       <w:proofErr w:type="spellStart"/>
       <w:r>
         <w:rPr>
-          <w:rStyle w:val="Heading2Char"/>
+          <w:rStyle w:val="Antrat2Diagrama"/>
           <w:rFonts w:ascii="Consolas" w:hAnsi="Consolas"/>
           <w:sz w:val="18"/>
           <w:szCs w:val="18"/>
@@ -21296,7 +21190,7 @@
       <w:proofErr w:type="spellEnd"/>
       <w:r>
         <w:rPr>
-          <w:rStyle w:val="Heading2Char"/>
+          <w:rStyle w:val="Antrat2Diagrama"/>
           <w:rFonts w:ascii="Consolas" w:hAnsi="Consolas"/>
           <w:sz w:val="18"/>
           <w:szCs w:val="18"/>
@@ -21306,7 +21200,7 @@
       <w:proofErr w:type="spellStart"/>
       <w:r>
         <w:rPr>
-          <w:rStyle w:val="Heading2Char"/>
+          <w:rStyle w:val="Antrat2Diagrama"/>
           <w:rFonts w:ascii="Consolas" w:hAnsi="Consolas"/>
           <w:sz w:val="18"/>
           <w:szCs w:val="18"/>
@@ -21316,7 +21210,7 @@
       <w:proofErr w:type="spellEnd"/>
       <w:r>
         <w:rPr>
-          <w:rStyle w:val="Heading2Char"/>
+          <w:rStyle w:val="Antrat2Diagrama"/>
           <w:rFonts w:ascii="Consolas" w:hAnsi="Consolas"/>
           <w:sz w:val="18"/>
           <w:szCs w:val="18"/>
@@ -21328,7 +21222,7 @@
       <w:pPr>
         <w:spacing w:after="0"/>
         <w:rPr>
-          <w:rStyle w:val="Heading2Char"/>
+          <w:rStyle w:val="Antrat2Diagrama"/>
           <w:rFonts w:ascii="Consolas" w:hAnsi="Consolas"/>
           <w:sz w:val="18"/>
           <w:szCs w:val="18"/>
@@ -21337,7 +21231,7 @@
       <w:proofErr w:type="spellStart"/>
       <w:r>
         <w:rPr>
-          <w:rStyle w:val="Heading2Char"/>
+          <w:rStyle w:val="Antrat2Diagrama"/>
           <w:rFonts w:ascii="Consolas" w:hAnsi="Consolas"/>
           <w:sz w:val="18"/>
           <w:szCs w:val="18"/>
@@ -21347,7 +21241,7 @@
       <w:proofErr w:type="spellEnd"/>
       <w:r>
         <w:rPr>
-          <w:rStyle w:val="Heading2Char"/>
+          <w:rStyle w:val="Antrat2Diagrama"/>
           <w:rFonts w:ascii="Consolas" w:hAnsi="Consolas"/>
           <w:sz w:val="18"/>
           <w:szCs w:val="18"/>
@@ -21357,7 +21251,7 @@
       <w:proofErr w:type="spellStart"/>
       <w:r>
         <w:rPr>
-          <w:rStyle w:val="Heading2Char"/>
+          <w:rStyle w:val="Antrat2Diagrama"/>
           <w:rFonts w:ascii="Consolas" w:hAnsi="Consolas"/>
           <w:sz w:val="18"/>
           <w:szCs w:val="18"/>
@@ -21367,7 +21261,7 @@
       <w:proofErr w:type="spellEnd"/>
       <w:r>
         <w:rPr>
-          <w:rStyle w:val="Heading2Char"/>
+          <w:rStyle w:val="Antrat2Diagrama"/>
           <w:rFonts w:ascii="Consolas" w:hAnsi="Consolas"/>
           <w:sz w:val="18"/>
           <w:szCs w:val="18"/>
@@ -21377,7 +21271,7 @@
       <w:proofErr w:type="spellStart"/>
       <w:r>
         <w:rPr>
-          <w:rStyle w:val="Heading2Char"/>
+          <w:rStyle w:val="Antrat2Diagrama"/>
           <w:rFonts w:ascii="Consolas" w:hAnsi="Consolas"/>
           <w:sz w:val="18"/>
           <w:szCs w:val="18"/>
@@ -21387,7 +21281,7 @@
       <w:proofErr w:type="spellEnd"/>
       <w:r>
         <w:rPr>
-          <w:rStyle w:val="Heading2Char"/>
+          <w:rStyle w:val="Antrat2Diagrama"/>
           <w:rFonts w:ascii="Consolas" w:hAnsi="Consolas"/>
           <w:sz w:val="18"/>
           <w:szCs w:val="18"/>
@@ -21399,7 +21293,7 @@
       <w:pPr>
         <w:spacing w:after="0"/>
         <w:rPr>
-          <w:rStyle w:val="Heading2Char"/>
+          <w:rStyle w:val="Antrat2Diagrama"/>
           <w:rFonts w:ascii="Consolas" w:hAnsi="Consolas"/>
           <w:sz w:val="18"/>
           <w:szCs w:val="18"/>
@@ -21407,7 +21301,7 @@
       </w:pPr>
       <w:r>
         <w:rPr>
-          <w:rStyle w:val="Heading2Char"/>
+          <w:rStyle w:val="Antrat2Diagrama"/>
           <w:rFonts w:ascii="Consolas" w:hAnsi="Consolas"/>
           <w:sz w:val="18"/>
           <w:szCs w:val="18"/>
@@ -21417,7 +21311,7 @@
       <w:proofErr w:type="spellStart"/>
       <w:r>
         <w:rPr>
-          <w:rStyle w:val="Heading2Char"/>
+          <w:rStyle w:val="Antrat2Diagrama"/>
           <w:rFonts w:ascii="Consolas" w:hAnsi="Consolas"/>
           <w:sz w:val="18"/>
           <w:szCs w:val="18"/>
@@ -21427,7 +21321,7 @@
       <w:proofErr w:type="spellEnd"/>
       <w:r>
         <w:rPr>
-          <w:rStyle w:val="Heading2Char"/>
+          <w:rStyle w:val="Antrat2Diagrama"/>
           <w:rFonts w:ascii="Consolas" w:hAnsi="Consolas"/>
           <w:sz w:val="18"/>
           <w:szCs w:val="18"/>
@@ -21437,7 +21331,7 @@
       <w:proofErr w:type="spellStart"/>
       <w:r>
         <w:rPr>
-          <w:rStyle w:val="Heading2Char"/>
+          <w:rStyle w:val="Antrat2Diagrama"/>
           <w:rFonts w:ascii="Consolas" w:hAnsi="Consolas"/>
           <w:sz w:val="18"/>
           <w:szCs w:val="18"/>
@@ -21447,7 +21341,7 @@
       <w:proofErr w:type="spellEnd"/>
       <w:r>
         <w:rPr>
-          <w:rStyle w:val="Heading2Char"/>
+          <w:rStyle w:val="Antrat2Diagrama"/>
           <w:rFonts w:ascii="Consolas" w:hAnsi="Consolas"/>
           <w:sz w:val="18"/>
           <w:szCs w:val="18"/>
@@ -21457,7 +21351,7 @@
       <w:proofErr w:type="spellStart"/>
       <w:r>
         <w:rPr>
-          <w:rStyle w:val="Heading2Char"/>
+          <w:rStyle w:val="Antrat2Diagrama"/>
           <w:rFonts w:ascii="Consolas" w:hAnsi="Consolas"/>
           <w:sz w:val="18"/>
           <w:szCs w:val="18"/>
@@ -21467,7 +21361,7 @@
       <w:proofErr w:type="spellEnd"/>
       <w:r>
         <w:rPr>
-          <w:rStyle w:val="Heading2Char"/>
+          <w:rStyle w:val="Antrat2Diagrama"/>
           <w:rFonts w:ascii="Consolas" w:hAnsi="Consolas"/>
           <w:sz w:val="18"/>
           <w:szCs w:val="18"/>
@@ -21477,7 +21371,7 @@
       <w:proofErr w:type="spellStart"/>
       <w:r>
         <w:rPr>
-          <w:rStyle w:val="Heading2Char"/>
+          <w:rStyle w:val="Antrat2Diagrama"/>
           <w:rFonts w:ascii="Consolas" w:hAnsi="Consolas"/>
           <w:sz w:val="18"/>
           <w:szCs w:val="18"/>
@@ -21490,7 +21384,7 @@
       <w:pPr>
         <w:spacing w:after="0"/>
         <w:rPr>
-          <w:rStyle w:val="Heading2Char"/>
+          <w:rStyle w:val="Antrat2Diagrama"/>
           <w:rFonts w:ascii="Consolas" w:hAnsi="Consolas"/>
           <w:sz w:val="18"/>
           <w:szCs w:val="18"/>
@@ -21498,7 +21392,7 @@
       </w:pPr>
       <w:r>
         <w:rPr>
-          <w:rStyle w:val="Heading2Char"/>
+          <w:rStyle w:val="Antrat2Diagrama"/>
           <w:rFonts w:ascii="Consolas" w:hAnsi="Consolas"/>
           <w:sz w:val="18"/>
           <w:szCs w:val="18"/>
@@ -21510,7 +21404,7 @@
       <w:pPr>
         <w:spacing w:after="0"/>
         <w:rPr>
-          <w:rStyle w:val="Heading2Char"/>
+          <w:rStyle w:val="Antrat2Diagrama"/>
           <w:rFonts w:ascii="Consolas" w:hAnsi="Consolas"/>
           <w:sz w:val="18"/>
           <w:szCs w:val="18"/>
@@ -21521,7 +21415,7 @@
       <w:pPr>
         <w:spacing w:after="0"/>
         <w:rPr>
-          <w:rStyle w:val="Heading2Char"/>
+          <w:rStyle w:val="Antrat2Diagrama"/>
           <w:rFonts w:ascii="Consolas" w:hAnsi="Consolas"/>
           <w:sz w:val="18"/>
           <w:szCs w:val="18"/>
@@ -22195,7 +22089,7 @@
       <w:pPr>
         <w:spacing w:after="0"/>
         <w:rPr>
-          <w:rStyle w:val="Heading2Char"/>
+          <w:rStyle w:val="Antrat2Diagrama"/>
           <w:rFonts w:ascii="Consolas" w:hAnsi="Consolas"/>
           <w:sz w:val="18"/>
           <w:szCs w:val="18"/>
@@ -26344,7 +26238,7 @@
       <w:pPr>
         <w:spacing w:after="0"/>
         <w:rPr>
-          <w:rStyle w:val="Heading2Char"/>
+          <w:rStyle w:val="Antrat2Diagrama"/>
           <w:rFonts w:ascii="Consolas" w:hAnsi="Consolas"/>
           <w:sz w:val="18"/>
           <w:szCs w:val="18"/>
@@ -26824,7 +26718,7 @@
     <w:p>
       <w:pPr>
         <w:rPr>
-          <w:rStyle w:val="Heading2Char"/>
+          <w:rStyle w:val="Antrat2Diagrama"/>
           <w:rFonts w:ascii="Consolas" w:hAnsi="Consolas"/>
           <w:sz w:val="18"/>
           <w:szCs w:val="18"/>
@@ -26834,7 +26728,7 @@
     <w:p>
       <w:pPr>
         <w:rPr>
-          <w:rStyle w:val="Heading2Char"/>
+          <w:rStyle w:val="Antrat2Diagrama"/>
           <w:rFonts w:ascii="Consolas" w:hAnsi="Consolas"/>
           <w:sz w:val="18"/>
           <w:szCs w:val="18"/>
@@ -26844,7 +26738,7 @@
     <w:p>
       <w:pPr>
         <w:rPr>
-          <w:rStyle w:val="Heading2Char"/>
+          <w:rStyle w:val="Antrat2Diagrama"/>
           <w:rFonts w:ascii="Consolas" w:hAnsi="Consolas"/>
           <w:sz w:val="18"/>
           <w:szCs w:val="18"/>
@@ -26903,7 +26797,7 @@
     <w:p>
       <w:pPr>
         <w:rPr>
-          <w:rStyle w:val="Heading2Char"/>
+          <w:rStyle w:val="Antrat2Diagrama"/>
           <w:rFonts w:ascii="Consolas" w:hAnsi="Consolas"/>
           <w:sz w:val="18"/>
           <w:szCs w:val="18"/>
@@ -26913,7 +26807,7 @@
     <w:p>
       <w:pPr>
         <w:rPr>
-          <w:rStyle w:val="Heading2Char"/>
+          <w:rStyle w:val="Antrat2Diagrama"/>
           <w:rFonts w:ascii="Consolas" w:hAnsi="Consolas"/>
           <w:sz w:val="18"/>
           <w:szCs w:val="18"/>
@@ -26924,7 +26818,7 @@
       <w:pPr>
         <w:spacing w:after="0"/>
         <w:rPr>
-          <w:rStyle w:val="Heading2Char"/>
+          <w:rStyle w:val="Antrat2Diagrama"/>
           <w:rFonts w:ascii="Consolas" w:hAnsi="Consolas"/>
           <w:sz w:val="18"/>
           <w:szCs w:val="18"/>
@@ -26932,7 +26826,7 @@
       </w:pPr>
       <w:r>
         <w:rPr>
-          <w:rStyle w:val="Heading2Char"/>
+          <w:rStyle w:val="Antrat2Diagrama"/>
           <w:rFonts w:ascii="Consolas" w:hAnsi="Consolas"/>
           <w:sz w:val="18"/>
           <w:szCs w:val="18"/>
@@ -26943,7 +26837,7 @@
       <w:proofErr w:type="spellStart"/>
       <w:r>
         <w:rPr>
-          <w:rStyle w:val="Heading2Char"/>
+          <w:rStyle w:val="Antrat2Diagrama"/>
           <w:rFonts w:ascii="Consolas" w:hAnsi="Consolas"/>
           <w:sz w:val="18"/>
           <w:szCs w:val="18"/>
@@ -26953,7 +26847,7 @@
       <w:proofErr w:type="spellEnd"/>
       <w:r>
         <w:rPr>
-          <w:rStyle w:val="Heading2Char"/>
+          <w:rStyle w:val="Antrat2Diagrama"/>
           <w:rFonts w:ascii="Consolas" w:hAnsi="Consolas"/>
           <w:sz w:val="18"/>
           <w:szCs w:val="18"/>
@@ -26963,7 +26857,7 @@
       <w:proofErr w:type="spellStart"/>
       <w:r>
         <w:rPr>
-          <w:rStyle w:val="Heading2Char"/>
+          <w:rStyle w:val="Antrat2Diagrama"/>
           <w:rFonts w:ascii="Consolas" w:hAnsi="Consolas"/>
           <w:sz w:val="18"/>
           <w:szCs w:val="18"/>
@@ -26973,7 +26867,7 @@
       <w:proofErr w:type="spellEnd"/>
       <w:r>
         <w:rPr>
-          <w:rStyle w:val="Heading2Char"/>
+          <w:rStyle w:val="Antrat2Diagrama"/>
           <w:rFonts w:ascii="Consolas" w:hAnsi="Consolas"/>
           <w:sz w:val="18"/>
           <w:szCs w:val="18"/>
@@ -26985,7 +26879,7 @@
       <w:pPr>
         <w:spacing w:after="0"/>
         <w:rPr>
-          <w:rStyle w:val="Heading2Char"/>
+          <w:rStyle w:val="Antrat2Diagrama"/>
           <w:rFonts w:ascii="Consolas" w:hAnsi="Consolas"/>
           <w:sz w:val="18"/>
           <w:szCs w:val="18"/>
@@ -26993,7 +26887,7 @@
       </w:pPr>
       <w:r>
         <w:rPr>
-          <w:rStyle w:val="Heading2Char"/>
+          <w:rStyle w:val="Antrat2Diagrama"/>
           <w:rFonts w:ascii="Consolas" w:hAnsi="Consolas"/>
           <w:sz w:val="18"/>
           <w:szCs w:val="18"/>
@@ -27003,7 +26897,7 @@
       <w:proofErr w:type="spellStart"/>
       <w:r>
         <w:rPr>
-          <w:rStyle w:val="Heading2Char"/>
+          <w:rStyle w:val="Antrat2Diagrama"/>
           <w:rFonts w:ascii="Consolas" w:hAnsi="Consolas"/>
           <w:sz w:val="18"/>
           <w:szCs w:val="18"/>
@@ -27013,7 +26907,7 @@
       <w:proofErr w:type="spellEnd"/>
       <w:r>
         <w:rPr>
-          <w:rStyle w:val="Heading2Char"/>
+          <w:rStyle w:val="Antrat2Diagrama"/>
           <w:rFonts w:ascii="Consolas" w:hAnsi="Consolas"/>
           <w:sz w:val="18"/>
           <w:szCs w:val="18"/>
@@ -27023,7 +26917,7 @@
       <w:proofErr w:type="spellStart"/>
       <w:r>
         <w:rPr>
-          <w:rStyle w:val="Heading2Char"/>
+          <w:rStyle w:val="Antrat2Diagrama"/>
           <w:rFonts w:ascii="Consolas" w:hAnsi="Consolas"/>
           <w:sz w:val="18"/>
           <w:szCs w:val="18"/>
@@ -27033,7 +26927,7 @@
       <w:proofErr w:type="spellEnd"/>
       <w:r>
         <w:rPr>
-          <w:rStyle w:val="Heading2Char"/>
+          <w:rStyle w:val="Antrat2Diagrama"/>
           <w:rFonts w:ascii="Consolas" w:hAnsi="Consolas"/>
           <w:sz w:val="18"/>
           <w:szCs w:val="18"/>
@@ -27043,7 +26937,7 @@
       <w:proofErr w:type="spellStart"/>
       <w:r>
         <w:rPr>
-          <w:rStyle w:val="Heading2Char"/>
+          <w:rStyle w:val="Antrat2Diagrama"/>
           <w:rFonts w:ascii="Consolas" w:hAnsi="Consolas"/>
           <w:sz w:val="18"/>
           <w:szCs w:val="18"/>
@@ -27053,7 +26947,7 @@
       <w:proofErr w:type="spellEnd"/>
       <w:r>
         <w:rPr>
-          <w:rStyle w:val="Heading2Char"/>
+          <w:rStyle w:val="Antrat2Diagrama"/>
           <w:rFonts w:ascii="Consolas" w:hAnsi="Consolas"/>
           <w:sz w:val="18"/>
           <w:szCs w:val="18"/>
@@ -27062,7 +26956,7 @@
       </w:r>
       <w:r>
         <w:rPr>
-          <w:rStyle w:val="Heading2Char"/>
+          <w:rStyle w:val="Antrat2Diagrama"/>
           <w:rFonts w:ascii="Consolas" w:hAnsi="Consolas"/>
           <w:sz w:val="18"/>
           <w:szCs w:val="18"/>
@@ -27074,7 +26968,7 @@
       <w:pPr>
         <w:spacing w:after="0"/>
         <w:rPr>
-          <w:rStyle w:val="Heading2Char"/>
+          <w:rStyle w:val="Antrat2Diagrama"/>
           <w:rFonts w:ascii="Consolas" w:hAnsi="Consolas"/>
           <w:sz w:val="18"/>
           <w:szCs w:val="18"/>
@@ -27082,7 +26976,7 @@
       </w:pPr>
       <w:r>
         <w:rPr>
-          <w:rStyle w:val="Heading2Char"/>
+          <w:rStyle w:val="Antrat2Diagrama"/>
           <w:rFonts w:ascii="Consolas" w:hAnsi="Consolas"/>
           <w:sz w:val="18"/>
           <w:szCs w:val="18"/>
@@ -27092,7 +26986,7 @@
       <w:proofErr w:type="spellStart"/>
       <w:r>
         <w:rPr>
-          <w:rStyle w:val="Heading2Char"/>
+          <w:rStyle w:val="Antrat2Diagrama"/>
           <w:rFonts w:ascii="Consolas" w:hAnsi="Consolas"/>
           <w:sz w:val="18"/>
           <w:szCs w:val="18"/>
@@ -27102,7 +26996,7 @@
       <w:proofErr w:type="spellEnd"/>
       <w:r>
         <w:rPr>
-          <w:rStyle w:val="Heading2Char"/>
+          <w:rStyle w:val="Antrat2Diagrama"/>
           <w:rFonts w:ascii="Consolas" w:hAnsi="Consolas"/>
           <w:sz w:val="18"/>
           <w:szCs w:val="18"/>
@@ -27112,7 +27006,7 @@
       <w:proofErr w:type="spellStart"/>
       <w:r>
         <w:rPr>
-          <w:rStyle w:val="Heading2Char"/>
+          <w:rStyle w:val="Antrat2Diagrama"/>
           <w:rFonts w:ascii="Consolas" w:hAnsi="Consolas"/>
           <w:sz w:val="18"/>
           <w:szCs w:val="18"/>
@@ -27122,7 +27016,7 @@
       <w:proofErr w:type="spellEnd"/>
       <w:r>
         <w:rPr>
-          <w:rStyle w:val="Heading2Char"/>
+          <w:rStyle w:val="Antrat2Diagrama"/>
           <w:rFonts w:ascii="Consolas" w:hAnsi="Consolas"/>
           <w:sz w:val="18"/>
           <w:szCs w:val="18"/>
@@ -27132,7 +27026,7 @@
       <w:proofErr w:type="spellStart"/>
       <w:r>
         <w:rPr>
-          <w:rStyle w:val="Heading2Char"/>
+          <w:rStyle w:val="Antrat2Diagrama"/>
           <w:rFonts w:ascii="Consolas" w:hAnsi="Consolas"/>
           <w:sz w:val="18"/>
           <w:szCs w:val="18"/>
@@ -27142,7 +27036,7 @@
       <w:proofErr w:type="spellEnd"/>
       <w:r>
         <w:rPr>
-          <w:rStyle w:val="Heading2Char"/>
+          <w:rStyle w:val="Antrat2Diagrama"/>
           <w:rFonts w:ascii="Consolas" w:hAnsi="Consolas"/>
           <w:sz w:val="18"/>
           <w:szCs w:val="18"/>
@@ -27152,7 +27046,7 @@
       <w:proofErr w:type="spellStart"/>
       <w:r>
         <w:rPr>
-          <w:rStyle w:val="Heading2Char"/>
+          <w:rStyle w:val="Antrat2Diagrama"/>
           <w:rFonts w:ascii="Consolas" w:hAnsi="Consolas"/>
           <w:sz w:val="18"/>
           <w:szCs w:val="18"/>
@@ -27162,7 +27056,7 @@
       <w:proofErr w:type="spellEnd"/>
       <w:r>
         <w:rPr>
-          <w:rStyle w:val="Heading2Char"/>
+          <w:rStyle w:val="Antrat2Diagrama"/>
           <w:rFonts w:ascii="Consolas" w:hAnsi="Consolas"/>
           <w:sz w:val="18"/>
           <w:szCs w:val="18"/>
@@ -27172,7 +27066,7 @@
       <w:proofErr w:type="spellStart"/>
       <w:r>
         <w:rPr>
-          <w:rStyle w:val="Heading2Char"/>
+          <w:rStyle w:val="Antrat2Diagrama"/>
           <w:rFonts w:ascii="Consolas" w:hAnsi="Consolas"/>
           <w:sz w:val="18"/>
           <w:szCs w:val="18"/>
@@ -27182,7 +27076,7 @@
       <w:proofErr w:type="spellEnd"/>
       <w:r>
         <w:rPr>
-          <w:rStyle w:val="Heading2Char"/>
+          <w:rStyle w:val="Antrat2Diagrama"/>
           <w:rFonts w:ascii="Consolas" w:hAnsi="Consolas"/>
           <w:sz w:val="18"/>
           <w:szCs w:val="18"/>
@@ -27194,7 +27088,7 @@
       <w:pPr>
         <w:spacing w:after="0"/>
         <w:rPr>
-          <w:rStyle w:val="Heading2Char"/>
+          <w:rStyle w:val="Antrat2Diagrama"/>
           <w:rFonts w:ascii="Consolas" w:hAnsi="Consolas"/>
           <w:sz w:val="18"/>
           <w:szCs w:val="18"/>
@@ -27203,7 +27097,7 @@
       <w:proofErr w:type="spellStart"/>
       <w:r>
         <w:rPr>
-          <w:rStyle w:val="Heading2Char"/>
+          <w:rStyle w:val="Antrat2Diagrama"/>
           <w:rFonts w:ascii="Consolas" w:hAnsi="Consolas"/>
           <w:sz w:val="18"/>
           <w:szCs w:val="18"/>
@@ -27213,7 +27107,7 @@
       <w:proofErr w:type="spellEnd"/>
       <w:r>
         <w:rPr>
-          <w:rStyle w:val="Heading2Char"/>
+          <w:rStyle w:val="Antrat2Diagrama"/>
           <w:rFonts w:ascii="Consolas" w:hAnsi="Consolas"/>
           <w:sz w:val="18"/>
           <w:szCs w:val="18"/>
@@ -27223,7 +27117,7 @@
       <w:proofErr w:type="spellStart"/>
       <w:r>
         <w:rPr>
-          <w:rStyle w:val="Heading2Char"/>
+          <w:rStyle w:val="Antrat2Diagrama"/>
           <w:rFonts w:ascii="Consolas" w:hAnsi="Consolas"/>
           <w:sz w:val="18"/>
           <w:szCs w:val="18"/>
@@ -27233,7 +27127,7 @@
       <w:proofErr w:type="spellEnd"/>
       <w:r>
         <w:rPr>
-          <w:rStyle w:val="Heading2Char"/>
+          <w:rStyle w:val="Antrat2Diagrama"/>
           <w:rFonts w:ascii="Consolas" w:hAnsi="Consolas"/>
           <w:sz w:val="18"/>
           <w:szCs w:val="18"/>
@@ -27243,7 +27137,7 @@
       <w:proofErr w:type="spellStart"/>
       <w:r>
         <w:rPr>
-          <w:rStyle w:val="Heading2Char"/>
+          <w:rStyle w:val="Antrat2Diagrama"/>
           <w:rFonts w:ascii="Consolas" w:hAnsi="Consolas"/>
           <w:sz w:val="18"/>
           <w:szCs w:val="18"/>
@@ -27253,7 +27147,7 @@
       <w:proofErr w:type="spellEnd"/>
       <w:r>
         <w:rPr>
-          <w:rStyle w:val="Heading2Char"/>
+          <w:rStyle w:val="Antrat2Diagrama"/>
           <w:rFonts w:ascii="Consolas" w:hAnsi="Consolas"/>
           <w:sz w:val="18"/>
           <w:szCs w:val="18"/>
@@ -27265,7 +27159,7 @@
       <w:pPr>
         <w:spacing w:after="0"/>
         <w:rPr>
-          <w:rStyle w:val="Heading2Char"/>
+          <w:rStyle w:val="Antrat2Diagrama"/>
           <w:rFonts w:ascii="Consolas" w:hAnsi="Consolas"/>
           <w:sz w:val="18"/>
           <w:szCs w:val="18"/>
@@ -27273,7 +27167,7 @@
       </w:pPr>
       <w:r>
         <w:rPr>
-          <w:rStyle w:val="Heading2Char"/>
+          <w:rStyle w:val="Antrat2Diagrama"/>
           <w:rFonts w:ascii="Consolas" w:hAnsi="Consolas"/>
           <w:sz w:val="18"/>
           <w:szCs w:val="18"/>
@@ -27285,7 +27179,7 @@
       <w:pPr>
         <w:spacing w:after="0"/>
         <w:rPr>
-          <w:rStyle w:val="Heading2Char"/>
+          <w:rStyle w:val="Antrat2Diagrama"/>
           <w:rFonts w:ascii="Consolas" w:hAnsi="Consolas"/>
           <w:sz w:val="18"/>
           <w:szCs w:val="18"/>
@@ -27294,7 +27188,7 @@
       <w:proofErr w:type="spellStart"/>
       <w:r>
         <w:rPr>
-          <w:rStyle w:val="Heading2Char"/>
+          <w:rStyle w:val="Antrat2Diagrama"/>
           <w:rFonts w:ascii="Consolas" w:hAnsi="Consolas"/>
           <w:sz w:val="18"/>
           <w:szCs w:val="18"/>
@@ -27304,7 +27198,7 @@
       <w:proofErr w:type="spellEnd"/>
       <w:r>
         <w:rPr>
-          <w:rStyle w:val="Heading2Char"/>
+          <w:rStyle w:val="Antrat2Diagrama"/>
           <w:rFonts w:ascii="Consolas" w:hAnsi="Consolas"/>
           <w:sz w:val="18"/>
           <w:szCs w:val="18"/>
@@ -27314,7 +27208,7 @@
       <w:proofErr w:type="spellStart"/>
       <w:r>
         <w:rPr>
-          <w:rStyle w:val="Heading2Char"/>
+          <w:rStyle w:val="Antrat2Diagrama"/>
           <w:rFonts w:ascii="Consolas" w:hAnsi="Consolas"/>
           <w:sz w:val="18"/>
           <w:szCs w:val="18"/>
@@ -27324,7 +27218,7 @@
       <w:proofErr w:type="spellEnd"/>
       <w:r>
         <w:rPr>
-          <w:rStyle w:val="Heading2Char"/>
+          <w:rStyle w:val="Antrat2Diagrama"/>
           <w:rFonts w:ascii="Consolas" w:hAnsi="Consolas"/>
           <w:sz w:val="18"/>
           <w:szCs w:val="18"/>
@@ -27334,7 +27228,7 @@
       <w:proofErr w:type="spellStart"/>
       <w:r>
         <w:rPr>
-          <w:rStyle w:val="Heading2Char"/>
+          <w:rStyle w:val="Antrat2Diagrama"/>
           <w:rFonts w:ascii="Consolas" w:hAnsi="Consolas"/>
           <w:sz w:val="18"/>
           <w:szCs w:val="18"/>
@@ -27344,7 +27238,7 @@
       <w:proofErr w:type="spellEnd"/>
       <w:r>
         <w:rPr>
-          <w:rStyle w:val="Heading2Char"/>
+          <w:rStyle w:val="Antrat2Diagrama"/>
           <w:rFonts w:ascii="Consolas" w:hAnsi="Consolas"/>
           <w:sz w:val="18"/>
           <w:szCs w:val="18"/>
@@ -27354,7 +27248,7 @@
       <w:proofErr w:type="spellStart"/>
       <w:r>
         <w:rPr>
-          <w:rStyle w:val="Heading2Char"/>
+          <w:rStyle w:val="Antrat2Diagrama"/>
           <w:rFonts w:ascii="Consolas" w:hAnsi="Consolas"/>
           <w:sz w:val="18"/>
           <w:szCs w:val="18"/>
@@ -27364,7 +27258,7 @@
       <w:proofErr w:type="spellEnd"/>
       <w:r>
         <w:rPr>
-          <w:rStyle w:val="Heading2Char"/>
+          <w:rStyle w:val="Antrat2Diagrama"/>
           <w:rFonts w:ascii="Consolas" w:hAnsi="Consolas"/>
           <w:sz w:val="18"/>
           <w:szCs w:val="18"/>
@@ -27374,7 +27268,7 @@
       <w:proofErr w:type="spellStart"/>
       <w:r>
         <w:rPr>
-          <w:rStyle w:val="Heading2Char"/>
+          <w:rStyle w:val="Antrat2Diagrama"/>
           <w:rFonts w:ascii="Consolas" w:hAnsi="Consolas"/>
           <w:sz w:val="18"/>
           <w:szCs w:val="18"/>
@@ -27384,7 +27278,7 @@
       <w:proofErr w:type="spellEnd"/>
       <w:r>
         <w:rPr>
-          <w:rStyle w:val="Heading2Char"/>
+          <w:rStyle w:val="Antrat2Diagrama"/>
           <w:rFonts w:ascii="Consolas" w:hAnsi="Consolas"/>
           <w:sz w:val="18"/>
           <w:szCs w:val="18"/>
@@ -27394,7 +27288,7 @@
       <w:proofErr w:type="spellStart"/>
       <w:r>
         <w:rPr>
-          <w:rStyle w:val="Heading2Char"/>
+          <w:rStyle w:val="Antrat2Diagrama"/>
           <w:rFonts w:ascii="Consolas" w:hAnsi="Consolas"/>
           <w:sz w:val="18"/>
           <w:szCs w:val="18"/>
@@ -27404,7 +27298,7 @@
       <w:proofErr w:type="spellEnd"/>
       <w:r>
         <w:rPr>
-          <w:rStyle w:val="Heading2Char"/>
+          <w:rStyle w:val="Antrat2Diagrama"/>
           <w:rFonts w:ascii="Consolas" w:hAnsi="Consolas"/>
           <w:sz w:val="18"/>
           <w:szCs w:val="18"/>
@@ -27414,7 +27308,7 @@
       <w:proofErr w:type="spellStart"/>
       <w:r>
         <w:rPr>
-          <w:rStyle w:val="Heading2Char"/>
+          <w:rStyle w:val="Antrat2Diagrama"/>
           <w:rFonts w:ascii="Consolas" w:hAnsi="Consolas"/>
           <w:sz w:val="18"/>
           <w:szCs w:val="18"/>
@@ -27427,7 +27321,7 @@
       <w:pPr>
         <w:spacing w:after="0"/>
         <w:rPr>
-          <w:rStyle w:val="Heading2Char"/>
+          <w:rStyle w:val="Antrat2Diagrama"/>
           <w:rFonts w:ascii="Consolas" w:hAnsi="Consolas"/>
           <w:sz w:val="18"/>
           <w:szCs w:val="18"/>
@@ -27435,7 +27329,7 @@
       </w:pPr>
       <w:r>
         <w:rPr>
-          <w:rStyle w:val="Heading2Char"/>
+          <w:rStyle w:val="Antrat2Diagrama"/>
           <w:rFonts w:ascii="Consolas" w:hAnsi="Consolas"/>
           <w:sz w:val="18"/>
           <w:szCs w:val="18"/>
@@ -27446,7 +27340,7 @@
     <w:p>
       <w:pPr>
         <w:rPr>
-          <w:rStyle w:val="Heading2Char"/>
+          <w:rStyle w:val="Antrat2Diagrama"/>
           <w:rFonts w:ascii="Consolas" w:hAnsi="Consolas"/>
           <w:sz w:val="18"/>
           <w:szCs w:val="18"/>
@@ -27454,7 +27348,7 @@
       </w:pPr>
       <w:r>
         <w:rPr>
-          <w:rStyle w:val="Heading2Char"/>
+          <w:rStyle w:val="Antrat2Diagrama"/>
           <w:rFonts w:ascii="Consolas" w:hAnsi="Consolas"/>
           <w:sz w:val="18"/>
           <w:szCs w:val="18"/>
@@ -31776,7 +31670,7 @@
     <w:p>
       <w:pPr>
         <w:rPr>
-          <w:rStyle w:val="Heading2Char"/>
+          <w:rStyle w:val="Antrat2Diagrama"/>
           <w:rFonts w:ascii="Consolas" w:hAnsi="Consolas"/>
           <w:sz w:val="18"/>
           <w:szCs w:val="18"/>
@@ -31786,7 +31680,7 @@
     <w:p>
       <w:pPr>
         <w:rPr>
-          <w:rStyle w:val="Heading2Char"/>
+          <w:rStyle w:val="Antrat2Diagrama"/>
           <w:rFonts w:ascii="Consolas" w:hAnsi="Consolas"/>
           <w:sz w:val="18"/>
           <w:szCs w:val="18"/>
@@ -31794,7 +31688,7 @@
       </w:pPr>
       <w:r>
         <w:rPr>
-          <w:rStyle w:val="Heading2Char"/>
+          <w:rStyle w:val="Antrat2Diagrama"/>
           <w:rFonts w:ascii="Consolas" w:hAnsi="Consolas"/>
           <w:sz w:val="18"/>
           <w:szCs w:val="18"/>
@@ -36480,7 +36374,7 @@
     <w:p>
       <w:pPr>
         <w:rPr>
-          <w:rStyle w:val="Heading2Char"/>
+          <w:rStyle w:val="Antrat2Diagrama"/>
           <w:rFonts w:ascii="Consolas" w:hAnsi="Consolas"/>
           <w:sz w:val="18"/>
           <w:szCs w:val="18"/>
@@ -36491,7 +36385,7 @@
       <w:pPr>
         <w:spacing w:after="0"/>
         <w:rPr>
-          <w:rStyle w:val="Heading2Char"/>
+          <w:rStyle w:val="Antrat2Diagrama"/>
           <w:rFonts w:ascii="Consolas" w:hAnsi="Consolas"/>
           <w:sz w:val="18"/>
           <w:szCs w:val="18"/>
@@ -36552,7 +36446,7 @@
       <w:pPr>
         <w:spacing w:after="0"/>
         <w:rPr>
-          <w:rStyle w:val="Heading2Char"/>
+          <w:rStyle w:val="Antrat2Diagrama"/>
           <w:rFonts w:ascii="Consolas" w:hAnsi="Consolas"/>
           <w:sz w:val="18"/>
           <w:szCs w:val="18"/>
@@ -36563,7 +36457,7 @@
       <w:pPr>
         <w:spacing w:after="0"/>
         <w:rPr>
-          <w:rStyle w:val="Heading2Char"/>
+          <w:rStyle w:val="Antrat2Diagrama"/>
           <w:rFonts w:ascii="Consolas" w:hAnsi="Consolas"/>
           <w:sz w:val="18"/>
           <w:szCs w:val="18"/>
@@ -36574,7 +36468,7 @@
       <w:pPr>
         <w:spacing w:after="0"/>
         <w:rPr>
-          <w:rStyle w:val="Heading2Char"/>
+          <w:rStyle w:val="Antrat2Diagrama"/>
           <w:rFonts w:ascii="Consolas" w:hAnsi="Consolas"/>
           <w:sz w:val="18"/>
           <w:szCs w:val="18"/>
@@ -36582,7 +36476,7 @@
       </w:pPr>
       <w:r>
         <w:rPr>
-          <w:rStyle w:val="Heading2Char"/>
+          <w:rStyle w:val="Antrat2Diagrama"/>
           <w:rFonts w:ascii="Consolas" w:hAnsi="Consolas"/>
           <w:sz w:val="18"/>
           <w:szCs w:val="18"/>
@@ -36592,7 +36486,7 @@
       <w:proofErr w:type="spellStart"/>
       <w:r>
         <w:rPr>
-          <w:rStyle w:val="Heading2Char"/>
+          <w:rStyle w:val="Antrat2Diagrama"/>
           <w:rFonts w:ascii="Consolas" w:hAnsi="Consolas"/>
           <w:sz w:val="18"/>
           <w:szCs w:val="18"/>
@@ -36602,7 +36496,7 @@
       <w:proofErr w:type="spellEnd"/>
       <w:r>
         <w:rPr>
-          <w:rStyle w:val="Heading2Char"/>
+          <w:rStyle w:val="Antrat2Diagrama"/>
           <w:rFonts w:ascii="Consolas" w:hAnsi="Consolas"/>
           <w:sz w:val="18"/>
           <w:szCs w:val="18"/>
@@ -36614,7 +36508,7 @@
       <w:pPr>
         <w:spacing w:after="0"/>
         <w:rPr>
-          <w:rStyle w:val="Heading2Char"/>
+          <w:rStyle w:val="Antrat2Diagrama"/>
           <w:rFonts w:ascii="Consolas" w:hAnsi="Consolas"/>
           <w:sz w:val="18"/>
           <w:szCs w:val="18"/>
@@ -36622,7 +36516,7 @@
       </w:pPr>
       <w:r>
         <w:rPr>
-          <w:rStyle w:val="Heading2Char"/>
+          <w:rStyle w:val="Antrat2Diagrama"/>
           <w:rFonts w:ascii="Consolas" w:hAnsi="Consolas"/>
           <w:sz w:val="18"/>
           <w:szCs w:val="18"/>
@@ -36632,7 +36526,7 @@
       <w:proofErr w:type="spellStart"/>
       <w:r>
         <w:rPr>
-          <w:rStyle w:val="Heading2Char"/>
+          <w:rStyle w:val="Antrat2Diagrama"/>
           <w:rFonts w:ascii="Consolas" w:hAnsi="Consolas"/>
           <w:sz w:val="18"/>
           <w:szCs w:val="18"/>
@@ -36642,7 +36536,7 @@
       <w:proofErr w:type="spellEnd"/>
       <w:r>
         <w:rPr>
-          <w:rStyle w:val="Heading2Char"/>
+          <w:rStyle w:val="Antrat2Diagrama"/>
           <w:rFonts w:ascii="Consolas" w:hAnsi="Consolas"/>
           <w:sz w:val="18"/>
           <w:szCs w:val="18"/>
@@ -36652,7 +36546,7 @@
       <w:proofErr w:type="spellStart"/>
       <w:r>
         <w:rPr>
-          <w:rStyle w:val="Heading2Char"/>
+          <w:rStyle w:val="Antrat2Diagrama"/>
           <w:rFonts w:ascii="Consolas" w:hAnsi="Consolas"/>
           <w:sz w:val="18"/>
           <w:szCs w:val="18"/>
@@ -36662,7 +36556,7 @@
       <w:proofErr w:type="spellEnd"/>
       <w:r>
         <w:rPr>
-          <w:rStyle w:val="Heading2Char"/>
+          <w:rStyle w:val="Antrat2Diagrama"/>
           <w:rFonts w:ascii="Consolas" w:hAnsi="Consolas"/>
           <w:sz w:val="18"/>
           <w:szCs w:val="18"/>
@@ -36672,7 +36566,7 @@
       <w:proofErr w:type="spellStart"/>
       <w:r>
         <w:rPr>
-          <w:rStyle w:val="Heading2Char"/>
+          <w:rStyle w:val="Antrat2Diagrama"/>
           <w:rFonts w:ascii="Consolas" w:hAnsi="Consolas"/>
           <w:sz w:val="18"/>
           <w:szCs w:val="18"/>
@@ -36682,7 +36576,7 @@
       <w:proofErr w:type="spellEnd"/>
       <w:r>
         <w:rPr>
-          <w:rStyle w:val="Heading2Char"/>
+          <w:rStyle w:val="Antrat2Diagrama"/>
           <w:rFonts w:ascii="Consolas" w:hAnsi="Consolas"/>
           <w:sz w:val="18"/>
           <w:szCs w:val="18"/>
@@ -36694,7 +36588,7 @@
       <w:pPr>
         <w:spacing w:after="0"/>
         <w:rPr>
-          <w:rStyle w:val="Heading2Char"/>
+          <w:rStyle w:val="Antrat2Diagrama"/>
           <w:rFonts w:ascii="Consolas" w:hAnsi="Consolas"/>
           <w:sz w:val="18"/>
           <w:szCs w:val="18"/>
@@ -36702,7 +36596,7 @@
       </w:pPr>
       <w:r>
         <w:rPr>
-          <w:rStyle w:val="Heading2Char"/>
+          <w:rStyle w:val="Antrat2Diagrama"/>
           <w:rFonts w:ascii="Consolas" w:hAnsi="Consolas"/>
           <w:sz w:val="18"/>
           <w:szCs w:val="18"/>
@@ -36712,7 +36606,7 @@
       <w:proofErr w:type="spellStart"/>
       <w:r>
         <w:rPr>
-          <w:rStyle w:val="Heading2Char"/>
+          <w:rStyle w:val="Antrat2Diagrama"/>
           <w:rFonts w:ascii="Consolas" w:hAnsi="Consolas"/>
           <w:sz w:val="18"/>
           <w:szCs w:val="18"/>
@@ -36722,7 +36616,7 @@
       <w:proofErr w:type="spellEnd"/>
       <w:r>
         <w:rPr>
-          <w:rStyle w:val="Heading2Char"/>
+          <w:rStyle w:val="Antrat2Diagrama"/>
           <w:rFonts w:ascii="Consolas" w:hAnsi="Consolas"/>
           <w:sz w:val="18"/>
           <w:szCs w:val="18"/>
@@ -36734,7 +36628,7 @@
       <w:pPr>
         <w:spacing w:after="0"/>
         <w:rPr>
-          <w:rStyle w:val="Heading2Char"/>
+          <w:rStyle w:val="Antrat2Diagrama"/>
           <w:rFonts w:ascii="Consolas" w:hAnsi="Consolas"/>
           <w:sz w:val="18"/>
           <w:szCs w:val="18"/>
@@ -36743,7 +36637,7 @@
       <w:proofErr w:type="spellStart"/>
       <w:r>
         <w:rPr>
-          <w:rStyle w:val="Heading2Char"/>
+          <w:rStyle w:val="Antrat2Diagrama"/>
           <w:rFonts w:ascii="Consolas" w:hAnsi="Consolas"/>
           <w:sz w:val="18"/>
           <w:szCs w:val="18"/>
@@ -36753,7 +36647,7 @@
       <w:proofErr w:type="spellEnd"/>
       <w:r>
         <w:rPr>
-          <w:rStyle w:val="Heading2Char"/>
+          <w:rStyle w:val="Antrat2Diagrama"/>
           <w:rFonts w:ascii="Consolas" w:hAnsi="Consolas"/>
           <w:sz w:val="18"/>
           <w:szCs w:val="18"/>
@@ -36763,7 +36657,7 @@
       <w:proofErr w:type="spellStart"/>
       <w:r>
         <w:rPr>
-          <w:rStyle w:val="Heading2Char"/>
+          <w:rStyle w:val="Antrat2Diagrama"/>
           <w:rFonts w:ascii="Consolas" w:hAnsi="Consolas"/>
           <w:sz w:val="18"/>
           <w:szCs w:val="18"/>
@@ -36773,7 +36667,7 @@
       <w:proofErr w:type="spellEnd"/>
       <w:r>
         <w:rPr>
-          <w:rStyle w:val="Heading2Char"/>
+          <w:rStyle w:val="Antrat2Diagrama"/>
           <w:rFonts w:ascii="Consolas" w:hAnsi="Consolas"/>
           <w:sz w:val="18"/>
           <w:szCs w:val="18"/>
@@ -36785,7 +36679,7 @@
       <w:pPr>
         <w:spacing w:after="0"/>
         <w:rPr>
-          <w:rStyle w:val="Heading2Char"/>
+          <w:rStyle w:val="Antrat2Diagrama"/>
           <w:rFonts w:ascii="Consolas" w:hAnsi="Consolas"/>
           <w:sz w:val="18"/>
           <w:szCs w:val="18"/>
@@ -36794,7 +36688,7 @@
       <w:proofErr w:type="spellStart"/>
       <w:r>
         <w:rPr>
-          <w:rStyle w:val="Heading2Char"/>
+          <w:rStyle w:val="Antrat2Diagrama"/>
           <w:rFonts w:ascii="Consolas" w:hAnsi="Consolas"/>
           <w:sz w:val="18"/>
           <w:szCs w:val="18"/>
@@ -36804,7 +36698,7 @@
       <w:proofErr w:type="spellEnd"/>
       <w:r>
         <w:rPr>
-          <w:rStyle w:val="Heading2Char"/>
+          <w:rStyle w:val="Antrat2Diagrama"/>
           <w:rFonts w:ascii="Consolas" w:hAnsi="Consolas"/>
           <w:sz w:val="18"/>
           <w:szCs w:val="18"/>
@@ -36816,7 +36710,7 @@
       <w:pPr>
         <w:spacing w:after="0"/>
         <w:rPr>
-          <w:rStyle w:val="Heading2Char"/>
+          <w:rStyle w:val="Antrat2Diagrama"/>
           <w:rFonts w:ascii="Consolas" w:hAnsi="Consolas"/>
           <w:sz w:val="18"/>
           <w:szCs w:val="18"/>
@@ -36825,7 +36719,7 @@
       <w:proofErr w:type="spellStart"/>
       <w:r>
         <w:rPr>
-          <w:rStyle w:val="Heading2Char"/>
+          <w:rStyle w:val="Antrat2Diagrama"/>
           <w:rFonts w:ascii="Consolas" w:hAnsi="Consolas"/>
           <w:sz w:val="18"/>
           <w:szCs w:val="18"/>
@@ -36835,7 +36729,7 @@
       <w:proofErr w:type="spellEnd"/>
       <w:r>
         <w:rPr>
-          <w:rStyle w:val="Heading2Char"/>
+          <w:rStyle w:val="Antrat2Diagrama"/>
           <w:rFonts w:ascii="Consolas" w:hAnsi="Consolas"/>
           <w:sz w:val="18"/>
           <w:szCs w:val="18"/>
@@ -36847,7 +36741,7 @@
       <w:pPr>
         <w:spacing w:after="0"/>
         <w:rPr>
-          <w:rStyle w:val="Heading2Char"/>
+          <w:rStyle w:val="Antrat2Diagrama"/>
           <w:rFonts w:ascii="Consolas" w:hAnsi="Consolas"/>
           <w:sz w:val="18"/>
           <w:szCs w:val="18"/>
@@ -36856,7 +36750,7 @@
       <w:proofErr w:type="spellStart"/>
       <w:r>
         <w:rPr>
-          <w:rStyle w:val="Heading2Char"/>
+          <w:rStyle w:val="Antrat2Diagrama"/>
           <w:rFonts w:ascii="Consolas" w:hAnsi="Consolas"/>
           <w:sz w:val="18"/>
           <w:szCs w:val="18"/>
@@ -36866,7 +36760,7 @@
       <w:proofErr w:type="spellEnd"/>
       <w:r>
         <w:rPr>
-          <w:rStyle w:val="Heading2Char"/>
+          <w:rStyle w:val="Antrat2Diagrama"/>
           <w:rFonts w:ascii="Consolas" w:hAnsi="Consolas"/>
           <w:sz w:val="18"/>
           <w:szCs w:val="18"/>
@@ -36876,7 +36770,7 @@
       <w:proofErr w:type="spellStart"/>
       <w:r>
         <w:rPr>
-          <w:rStyle w:val="Heading2Char"/>
+          <w:rStyle w:val="Antrat2Diagrama"/>
           <w:rFonts w:ascii="Consolas" w:hAnsi="Consolas"/>
           <w:sz w:val="18"/>
           <w:szCs w:val="18"/>
@@ -36886,7 +36780,7 @@
       <w:proofErr w:type="spellEnd"/>
       <w:r>
         <w:rPr>
-          <w:rStyle w:val="Heading2Char"/>
+          <w:rStyle w:val="Antrat2Diagrama"/>
           <w:rFonts w:ascii="Consolas" w:hAnsi="Consolas"/>
           <w:sz w:val="18"/>
           <w:szCs w:val="18"/>
@@ -36896,7 +36790,7 @@
       <w:proofErr w:type="spellStart"/>
       <w:r>
         <w:rPr>
-          <w:rStyle w:val="Heading2Char"/>
+          <w:rStyle w:val="Antrat2Diagrama"/>
           <w:rFonts w:ascii="Consolas" w:hAnsi="Consolas"/>
           <w:sz w:val="18"/>
           <w:szCs w:val="18"/>
@@ -36906,7 +36800,7 @@
       <w:proofErr w:type="spellEnd"/>
       <w:r>
         <w:rPr>
-          <w:rStyle w:val="Heading2Char"/>
+          <w:rStyle w:val="Antrat2Diagrama"/>
           <w:rFonts w:ascii="Consolas" w:hAnsi="Consolas"/>
           <w:sz w:val="18"/>
           <w:szCs w:val="18"/>
@@ -36918,7 +36812,7 @@
       <w:pPr>
         <w:spacing w:after="0"/>
         <w:rPr>
-          <w:rStyle w:val="Heading2Char"/>
+          <w:rStyle w:val="Antrat2Diagrama"/>
           <w:rFonts w:ascii="Consolas" w:hAnsi="Consolas"/>
           <w:sz w:val="18"/>
           <w:szCs w:val="18"/>
@@ -36927,7 +36821,7 @@
       <w:proofErr w:type="spellStart"/>
       <w:r>
         <w:rPr>
-          <w:rStyle w:val="Heading2Char"/>
+          <w:rStyle w:val="Antrat2Diagrama"/>
           <w:rFonts w:ascii="Consolas" w:hAnsi="Consolas"/>
           <w:sz w:val="18"/>
           <w:szCs w:val="18"/>
@@ -36937,7 +36831,7 @@
       <w:proofErr w:type="spellEnd"/>
       <w:r>
         <w:rPr>
-          <w:rStyle w:val="Heading2Char"/>
+          <w:rStyle w:val="Antrat2Diagrama"/>
           <w:rFonts w:ascii="Consolas" w:hAnsi="Consolas"/>
           <w:sz w:val="18"/>
           <w:szCs w:val="18"/>
@@ -36947,7 +36841,7 @@
       <w:proofErr w:type="spellStart"/>
       <w:r>
         <w:rPr>
-          <w:rStyle w:val="Heading2Char"/>
+          <w:rStyle w:val="Antrat2Diagrama"/>
           <w:rFonts w:ascii="Consolas" w:hAnsi="Consolas"/>
           <w:sz w:val="18"/>
           <w:szCs w:val="18"/>
@@ -36957,7 +36851,7 @@
       <w:proofErr w:type="spellEnd"/>
       <w:r>
         <w:rPr>
-          <w:rStyle w:val="Heading2Char"/>
+          <w:rStyle w:val="Antrat2Diagrama"/>
           <w:rFonts w:ascii="Consolas" w:hAnsi="Consolas"/>
           <w:sz w:val="18"/>
           <w:szCs w:val="18"/>
@@ -36967,7 +36861,7 @@
       <w:proofErr w:type="spellStart"/>
       <w:r>
         <w:rPr>
-          <w:rStyle w:val="Heading2Char"/>
+          <w:rStyle w:val="Antrat2Diagrama"/>
           <w:rFonts w:ascii="Consolas" w:hAnsi="Consolas"/>
           <w:sz w:val="18"/>
           <w:szCs w:val="18"/>
@@ -36977,7 +36871,7 @@
       <w:proofErr w:type="spellEnd"/>
       <w:r>
         <w:rPr>
-          <w:rStyle w:val="Heading2Char"/>
+          <w:rStyle w:val="Antrat2Diagrama"/>
           <w:rFonts w:ascii="Consolas" w:hAnsi="Consolas"/>
           <w:sz w:val="18"/>
           <w:szCs w:val="18"/>
@@ -36989,7 +36883,7 @@
       <w:pPr>
         <w:spacing w:after="0"/>
         <w:rPr>
-          <w:rStyle w:val="Heading2Char"/>
+          <w:rStyle w:val="Antrat2Diagrama"/>
           <w:rFonts w:ascii="Consolas" w:hAnsi="Consolas"/>
           <w:sz w:val="18"/>
           <w:szCs w:val="18"/>
@@ -36997,7 +36891,7 @@
       </w:pPr>
       <w:r>
         <w:rPr>
-          <w:rStyle w:val="Heading2Char"/>
+          <w:rStyle w:val="Antrat2Diagrama"/>
           <w:rFonts w:ascii="Consolas" w:hAnsi="Consolas"/>
           <w:sz w:val="18"/>
           <w:szCs w:val="18"/>
@@ -37007,7 +36901,7 @@
       <w:proofErr w:type="spellStart"/>
       <w:r>
         <w:rPr>
-          <w:rStyle w:val="Heading2Char"/>
+          <w:rStyle w:val="Antrat2Diagrama"/>
           <w:rFonts w:ascii="Consolas" w:hAnsi="Consolas"/>
           <w:sz w:val="18"/>
           <w:szCs w:val="18"/>
@@ -37017,7 +36911,7 @@
       <w:proofErr w:type="spellEnd"/>
       <w:r>
         <w:rPr>
-          <w:rStyle w:val="Heading2Char"/>
+          <w:rStyle w:val="Antrat2Diagrama"/>
           <w:rFonts w:ascii="Consolas" w:hAnsi="Consolas"/>
           <w:sz w:val="18"/>
           <w:szCs w:val="18"/>
@@ -37029,7 +36923,7 @@
       <w:pPr>
         <w:spacing w:after="0"/>
         <w:rPr>
-          <w:rStyle w:val="Heading2Char"/>
+          <w:rStyle w:val="Antrat2Diagrama"/>
           <w:rFonts w:ascii="Consolas" w:hAnsi="Consolas"/>
           <w:sz w:val="18"/>
           <w:szCs w:val="18"/>
@@ -37038,7 +36932,7 @@
       <w:proofErr w:type="spellStart"/>
       <w:r>
         <w:rPr>
-          <w:rStyle w:val="Heading2Char"/>
+          <w:rStyle w:val="Antrat2Diagrama"/>
           <w:rFonts w:ascii="Consolas" w:hAnsi="Consolas"/>
           <w:sz w:val="18"/>
           <w:szCs w:val="18"/>
@@ -37048,7 +36942,7 @@
       <w:proofErr w:type="spellEnd"/>
       <w:r>
         <w:rPr>
-          <w:rStyle w:val="Heading2Char"/>
+          <w:rStyle w:val="Antrat2Diagrama"/>
           <w:rFonts w:ascii="Consolas" w:hAnsi="Consolas"/>
           <w:sz w:val="18"/>
           <w:szCs w:val="18"/>
@@ -37060,7 +36954,7 @@
       <w:pPr>
         <w:spacing w:after="0"/>
         <w:rPr>
-          <w:rStyle w:val="Heading2Char"/>
+          <w:rStyle w:val="Antrat2Diagrama"/>
           <w:rFonts w:ascii="Consolas" w:hAnsi="Consolas"/>
           <w:sz w:val="18"/>
           <w:szCs w:val="18"/>
@@ -37071,7 +36965,7 @@
       <w:pPr>
         <w:spacing w:after="0"/>
         <w:rPr>
-          <w:rStyle w:val="Heading2Char"/>
+          <w:rStyle w:val="Antrat2Diagrama"/>
           <w:rFonts w:ascii="Consolas" w:hAnsi="Consolas"/>
           <w:sz w:val="18"/>
           <w:szCs w:val="18"/>
@@ -37082,7 +36976,7 @@
       <w:pPr>
         <w:spacing w:after="0"/>
         <w:rPr>
-          <w:rStyle w:val="Heading2Char"/>
+          <w:rStyle w:val="Antrat2Diagrama"/>
           <w:rFonts w:ascii="Consolas" w:hAnsi="Consolas"/>
           <w:sz w:val="18"/>
           <w:szCs w:val="18"/>
@@ -37091,7 +36985,7 @@
       <w:proofErr w:type="spellStart"/>
       <w:r>
         <w:rPr>
-          <w:rStyle w:val="Heading2Char"/>
+          <w:rStyle w:val="Antrat2Diagrama"/>
           <w:rFonts w:ascii="Consolas" w:hAnsi="Consolas"/>
           <w:sz w:val="18"/>
           <w:szCs w:val="18"/>
@@ -37101,7 +36995,7 @@
       <w:proofErr w:type="spellEnd"/>
       <w:r>
         <w:rPr>
-          <w:rStyle w:val="Heading2Char"/>
+          <w:rStyle w:val="Antrat2Diagrama"/>
           <w:rFonts w:ascii="Consolas" w:hAnsi="Consolas"/>
           <w:sz w:val="18"/>
           <w:szCs w:val="18"/>
@@ -37113,7 +37007,7 @@
       <w:pPr>
         <w:spacing w:after="0"/>
         <w:rPr>
-          <w:rStyle w:val="Heading2Char"/>
+          <w:rStyle w:val="Antrat2Diagrama"/>
           <w:rFonts w:ascii="Consolas" w:hAnsi="Consolas"/>
           <w:sz w:val="18"/>
           <w:szCs w:val="18"/>
@@ -37122,7 +37016,7 @@
       <w:proofErr w:type="spellStart"/>
       <w:r>
         <w:rPr>
-          <w:rStyle w:val="Heading2Char"/>
+          <w:rStyle w:val="Antrat2Diagrama"/>
           <w:rFonts w:ascii="Consolas" w:hAnsi="Consolas"/>
           <w:sz w:val="18"/>
           <w:szCs w:val="18"/>
@@ -37132,7 +37026,7 @@
       <w:proofErr w:type="spellEnd"/>
       <w:r>
         <w:rPr>
-          <w:rStyle w:val="Heading2Char"/>
+          <w:rStyle w:val="Antrat2Diagrama"/>
           <w:rFonts w:ascii="Consolas" w:hAnsi="Consolas"/>
           <w:sz w:val="18"/>
           <w:szCs w:val="18"/>
@@ -37142,7 +37036,7 @@
       <w:proofErr w:type="spellStart"/>
       <w:r>
         <w:rPr>
-          <w:rStyle w:val="Heading2Char"/>
+          <w:rStyle w:val="Antrat2Diagrama"/>
           <w:rFonts w:ascii="Consolas" w:hAnsi="Consolas"/>
           <w:sz w:val="18"/>
           <w:szCs w:val="18"/>
@@ -37152,7 +37046,7 @@
       <w:proofErr w:type="spellEnd"/>
       <w:r>
         <w:rPr>
-          <w:rStyle w:val="Heading2Char"/>
+          <w:rStyle w:val="Antrat2Diagrama"/>
           <w:rFonts w:ascii="Consolas" w:hAnsi="Consolas"/>
           <w:sz w:val="18"/>
           <w:szCs w:val="18"/>
@@ -37162,7 +37056,7 @@
       <w:proofErr w:type="spellStart"/>
       <w:r>
         <w:rPr>
-          <w:rStyle w:val="Heading2Char"/>
+          <w:rStyle w:val="Antrat2Diagrama"/>
           <w:rFonts w:ascii="Consolas" w:hAnsi="Consolas"/>
           <w:sz w:val="18"/>
           <w:szCs w:val="18"/>
@@ -37172,7 +37066,7 @@
       <w:proofErr w:type="spellEnd"/>
       <w:r>
         <w:rPr>
-          <w:rStyle w:val="Heading2Char"/>
+          <w:rStyle w:val="Antrat2Diagrama"/>
           <w:rFonts w:ascii="Consolas" w:hAnsi="Consolas"/>
           <w:sz w:val="18"/>
           <w:szCs w:val="18"/>
@@ -37182,7 +37076,7 @@
       <w:proofErr w:type="spellStart"/>
       <w:r>
         <w:rPr>
-          <w:rStyle w:val="Heading2Char"/>
+          <w:rStyle w:val="Antrat2Diagrama"/>
           <w:rFonts w:ascii="Consolas" w:hAnsi="Consolas"/>
           <w:sz w:val="18"/>
           <w:szCs w:val="18"/>
@@ -37195,7 +37089,7 @@
       <w:pPr>
         <w:spacing w:after="0"/>
         <w:rPr>
-          <w:rStyle w:val="Heading2Char"/>
+          <w:rStyle w:val="Antrat2Diagrama"/>
           <w:rFonts w:ascii="Consolas" w:hAnsi="Consolas"/>
           <w:sz w:val="18"/>
           <w:szCs w:val="18"/>
@@ -37204,7 +37098,7 @@
       <w:proofErr w:type="spellStart"/>
       <w:r>
         <w:rPr>
-          <w:rStyle w:val="Heading2Char"/>
+          <w:rStyle w:val="Antrat2Diagrama"/>
           <w:rFonts w:ascii="Consolas" w:hAnsi="Consolas"/>
           <w:sz w:val="18"/>
           <w:szCs w:val="18"/>
@@ -37214,7 +37108,7 @@
       <w:proofErr w:type="spellEnd"/>
       <w:r>
         <w:rPr>
-          <w:rStyle w:val="Heading2Char"/>
+          <w:rStyle w:val="Antrat2Diagrama"/>
           <w:rFonts w:ascii="Consolas" w:hAnsi="Consolas"/>
           <w:sz w:val="18"/>
           <w:szCs w:val="18"/>
@@ -37226,7 +37120,7 @@
       <w:pPr>
         <w:spacing w:after="0"/>
         <w:rPr>
-          <w:rStyle w:val="Heading2Char"/>
+          <w:rStyle w:val="Antrat2Diagrama"/>
           <w:rFonts w:ascii="Consolas" w:hAnsi="Consolas"/>
           <w:sz w:val="18"/>
           <w:szCs w:val="18"/>
@@ -37235,7 +37129,7 @@
       <w:proofErr w:type="spellStart"/>
       <w:r>
         <w:rPr>
-          <w:rStyle w:val="Heading2Char"/>
+          <w:rStyle w:val="Antrat2Diagrama"/>
           <w:rFonts w:ascii="Consolas" w:hAnsi="Consolas"/>
           <w:sz w:val="18"/>
           <w:szCs w:val="18"/>
@@ -37245,7 +37139,7 @@
       <w:proofErr w:type="spellEnd"/>
       <w:r>
         <w:rPr>
-          <w:rStyle w:val="Heading2Char"/>
+          <w:rStyle w:val="Antrat2Diagrama"/>
           <w:rFonts w:ascii="Consolas" w:hAnsi="Consolas"/>
           <w:sz w:val="18"/>
           <w:szCs w:val="18"/>
@@ -37255,7 +37149,7 @@
       <w:proofErr w:type="spellStart"/>
       <w:r>
         <w:rPr>
-          <w:rStyle w:val="Heading2Char"/>
+          <w:rStyle w:val="Antrat2Diagrama"/>
           <w:rFonts w:ascii="Consolas" w:hAnsi="Consolas"/>
           <w:sz w:val="18"/>
           <w:szCs w:val="18"/>
@@ -37268,7 +37162,7 @@
       <w:pPr>
         <w:spacing w:after="0"/>
         <w:rPr>
-          <w:rStyle w:val="Heading2Char"/>
+          <w:rStyle w:val="Antrat2Diagrama"/>
           <w:rFonts w:ascii="Consolas" w:hAnsi="Consolas"/>
           <w:sz w:val="18"/>
           <w:szCs w:val="18"/>
@@ -37277,7 +37171,7 @@
       <w:proofErr w:type="spellStart"/>
       <w:r>
         <w:rPr>
-          <w:rStyle w:val="Heading2Char"/>
+          <w:rStyle w:val="Antrat2Diagrama"/>
           <w:rFonts w:ascii="Consolas" w:hAnsi="Consolas"/>
           <w:sz w:val="18"/>
           <w:szCs w:val="18"/>
@@ -37287,7 +37181,7 @@
       <w:proofErr w:type="spellEnd"/>
       <w:r>
         <w:rPr>
-          <w:rStyle w:val="Heading2Char"/>
+          <w:rStyle w:val="Antrat2Diagrama"/>
           <w:rFonts w:ascii="Consolas" w:hAnsi="Consolas"/>
           <w:sz w:val="18"/>
           <w:szCs w:val="18"/>
@@ -37297,7 +37191,7 @@
       <w:proofErr w:type="spellStart"/>
       <w:r>
         <w:rPr>
-          <w:rStyle w:val="Heading2Char"/>
+          <w:rStyle w:val="Antrat2Diagrama"/>
           <w:rFonts w:ascii="Consolas" w:hAnsi="Consolas"/>
           <w:sz w:val="18"/>
           <w:szCs w:val="18"/>
@@ -37307,7 +37201,7 @@
       <w:proofErr w:type="spellEnd"/>
       <w:r>
         <w:rPr>
-          <w:rStyle w:val="Heading2Char"/>
+          <w:rStyle w:val="Antrat2Diagrama"/>
           <w:rFonts w:ascii="Consolas" w:hAnsi="Consolas"/>
           <w:sz w:val="18"/>
           <w:szCs w:val="18"/>
@@ -37317,7 +37211,7 @@
       <w:proofErr w:type="spellStart"/>
       <w:r>
         <w:rPr>
-          <w:rStyle w:val="Heading2Char"/>
+          <w:rStyle w:val="Antrat2Diagrama"/>
           <w:rFonts w:ascii="Consolas" w:hAnsi="Consolas"/>
           <w:sz w:val="18"/>
           <w:szCs w:val="18"/>
@@ -37327,7 +37221,7 @@
       <w:proofErr w:type="spellEnd"/>
       <w:r>
         <w:rPr>
-          <w:rStyle w:val="Heading2Char"/>
+          <w:rStyle w:val="Antrat2Diagrama"/>
           <w:rFonts w:ascii="Consolas" w:hAnsi="Consolas"/>
           <w:sz w:val="18"/>
           <w:szCs w:val="18"/>
@@ -37337,7 +37231,7 @@
       <w:proofErr w:type="spellStart"/>
       <w:r>
         <w:rPr>
-          <w:rStyle w:val="Heading2Char"/>
+          <w:rStyle w:val="Antrat2Diagrama"/>
           <w:rFonts w:ascii="Consolas" w:hAnsi="Consolas"/>
           <w:sz w:val="18"/>
           <w:szCs w:val="18"/>
@@ -37347,7 +37241,7 @@
       <w:proofErr w:type="spellEnd"/>
       <w:r>
         <w:rPr>
-          <w:rStyle w:val="Heading2Char"/>
+          <w:rStyle w:val="Antrat2Diagrama"/>
           <w:rFonts w:ascii="Consolas" w:hAnsi="Consolas"/>
           <w:sz w:val="18"/>
           <w:szCs w:val="18"/>
@@ -37359,7 +37253,7 @@
       <w:pPr>
         <w:spacing w:after="0"/>
         <w:rPr>
-          <w:rStyle w:val="Heading2Char"/>
+          <w:rStyle w:val="Antrat2Diagrama"/>
           <w:rFonts w:ascii="Consolas" w:hAnsi="Consolas"/>
           <w:sz w:val="18"/>
           <w:szCs w:val="18"/>
@@ -37368,7 +37262,7 @@
       <w:proofErr w:type="spellStart"/>
       <w:r>
         <w:rPr>
-          <w:rStyle w:val="Heading2Char"/>
+          <w:rStyle w:val="Antrat2Diagrama"/>
           <w:rFonts w:ascii="Consolas" w:hAnsi="Consolas"/>
           <w:sz w:val="18"/>
           <w:szCs w:val="18"/>
@@ -37378,7 +37272,7 @@
       <w:proofErr w:type="spellEnd"/>
       <w:r>
         <w:rPr>
-          <w:rStyle w:val="Heading2Char"/>
+          <w:rStyle w:val="Antrat2Diagrama"/>
           <w:rFonts w:ascii="Consolas" w:hAnsi="Consolas"/>
           <w:sz w:val="18"/>
           <w:szCs w:val="18"/>
@@ -37390,7 +37284,7 @@
       <w:pPr>
         <w:spacing w:after="0"/>
         <w:rPr>
-          <w:rStyle w:val="Heading2Char"/>
+          <w:rStyle w:val="Antrat2Diagrama"/>
           <w:rFonts w:ascii="Consolas" w:hAnsi="Consolas"/>
           <w:sz w:val="18"/>
           <w:szCs w:val="18"/>
@@ -37401,7 +37295,7 @@
       <w:pPr>
         <w:spacing w:after="0"/>
         <w:rPr>
-          <w:rStyle w:val="Heading2Char"/>
+          <w:rStyle w:val="Antrat2Diagrama"/>
           <w:rFonts w:ascii="Consolas" w:hAnsi="Consolas"/>
           <w:sz w:val="18"/>
           <w:szCs w:val="18"/>
@@ -37410,7 +37304,7 @@
       <w:proofErr w:type="spellStart"/>
       <w:r>
         <w:rPr>
-          <w:rStyle w:val="Heading2Char"/>
+          <w:rStyle w:val="Antrat2Diagrama"/>
           <w:rFonts w:ascii="Consolas" w:hAnsi="Consolas"/>
           <w:sz w:val="18"/>
           <w:szCs w:val="18"/>
@@ -37420,7 +37314,7 @@
       <w:proofErr w:type="spellEnd"/>
       <w:r>
         <w:rPr>
-          <w:rStyle w:val="Heading2Char"/>
+          <w:rStyle w:val="Antrat2Diagrama"/>
           <w:rFonts w:ascii="Consolas" w:hAnsi="Consolas"/>
           <w:sz w:val="18"/>
           <w:szCs w:val="18"/>
@@ -37430,7 +37324,7 @@
       <w:proofErr w:type="spellStart"/>
       <w:r>
         <w:rPr>
-          <w:rStyle w:val="Heading2Char"/>
+          <w:rStyle w:val="Antrat2Diagrama"/>
           <w:rFonts w:ascii="Consolas" w:hAnsi="Consolas"/>
           <w:sz w:val="18"/>
           <w:szCs w:val="18"/>
@@ -37440,7 +37334,7 @@
       <w:proofErr w:type="spellEnd"/>
       <w:r>
         <w:rPr>
-          <w:rStyle w:val="Heading2Char"/>
+          <w:rStyle w:val="Antrat2Diagrama"/>
           <w:rFonts w:ascii="Consolas" w:hAnsi="Consolas"/>
           <w:sz w:val="18"/>
           <w:szCs w:val="18"/>
@@ -37450,7 +37344,7 @@
       <w:proofErr w:type="spellStart"/>
       <w:r>
         <w:rPr>
-          <w:rStyle w:val="Heading2Char"/>
+          <w:rStyle w:val="Antrat2Diagrama"/>
           <w:rFonts w:ascii="Consolas" w:hAnsi="Consolas"/>
           <w:sz w:val="18"/>
           <w:szCs w:val="18"/>
@@ -37460,7 +37354,7 @@
       <w:proofErr w:type="spellEnd"/>
       <w:r>
         <w:rPr>
-          <w:rStyle w:val="Heading2Char"/>
+          <w:rStyle w:val="Antrat2Diagrama"/>
           <w:rFonts w:ascii="Consolas" w:hAnsi="Consolas"/>
           <w:sz w:val="18"/>
           <w:szCs w:val="18"/>
@@ -37472,7 +37366,7 @@
       <w:pPr>
         <w:spacing w:after="0"/>
         <w:rPr>
-          <w:rStyle w:val="Heading2Char"/>
+          <w:rStyle w:val="Antrat2Diagrama"/>
           <w:rFonts w:ascii="Consolas" w:hAnsi="Consolas"/>
           <w:sz w:val="18"/>
           <w:szCs w:val="18"/>
@@ -37481,7 +37375,7 @@
       <w:proofErr w:type="spellStart"/>
       <w:r>
         <w:rPr>
-          <w:rStyle w:val="Heading2Char"/>
+          <w:rStyle w:val="Antrat2Diagrama"/>
           <w:rFonts w:ascii="Consolas" w:hAnsi="Consolas"/>
           <w:sz w:val="18"/>
           <w:szCs w:val="18"/>
@@ -37491,7 +37385,7 @@
       <w:proofErr w:type="spellEnd"/>
       <w:r>
         <w:rPr>
-          <w:rStyle w:val="Heading2Char"/>
+          <w:rStyle w:val="Antrat2Diagrama"/>
           <w:rFonts w:ascii="Consolas" w:hAnsi="Consolas"/>
           <w:sz w:val="18"/>
           <w:szCs w:val="18"/>
@@ -37501,7 +37395,7 @@
       <w:proofErr w:type="spellStart"/>
       <w:r>
         <w:rPr>
-          <w:rStyle w:val="Heading2Char"/>
+          <w:rStyle w:val="Antrat2Diagrama"/>
           <w:rFonts w:ascii="Consolas" w:hAnsi="Consolas"/>
           <w:sz w:val="18"/>
           <w:szCs w:val="18"/>
@@ -37511,7 +37405,7 @@
       <w:proofErr w:type="spellEnd"/>
       <w:r>
         <w:rPr>
-          <w:rStyle w:val="Heading2Char"/>
+          <w:rStyle w:val="Antrat2Diagrama"/>
           <w:rFonts w:ascii="Consolas" w:hAnsi="Consolas"/>
           <w:sz w:val="18"/>
           <w:szCs w:val="18"/>
@@ -37523,7 +37417,7 @@
       <w:pPr>
         <w:spacing w:after="0"/>
         <w:rPr>
-          <w:rStyle w:val="Heading2Char"/>
+          <w:rStyle w:val="Antrat2Diagrama"/>
           <w:rFonts w:ascii="Consolas" w:hAnsi="Consolas"/>
           <w:sz w:val="18"/>
           <w:szCs w:val="18"/>
@@ -37532,7 +37426,7 @@
       <w:proofErr w:type="spellStart"/>
       <w:r>
         <w:rPr>
-          <w:rStyle w:val="Heading2Char"/>
+          <w:rStyle w:val="Antrat2Diagrama"/>
           <w:rFonts w:ascii="Consolas" w:hAnsi="Consolas"/>
           <w:sz w:val="18"/>
           <w:szCs w:val="18"/>
@@ -37542,7 +37436,7 @@
       <w:proofErr w:type="spellEnd"/>
       <w:r>
         <w:rPr>
-          <w:rStyle w:val="Heading2Char"/>
+          <w:rStyle w:val="Antrat2Diagrama"/>
           <w:rFonts w:ascii="Consolas" w:hAnsi="Consolas"/>
           <w:sz w:val="18"/>
           <w:szCs w:val="18"/>
@@ -37554,7 +37448,7 @@
       <w:pPr>
         <w:spacing w:after="0"/>
         <w:rPr>
-          <w:rStyle w:val="Heading2Char"/>
+          <w:rStyle w:val="Antrat2Diagrama"/>
           <w:rFonts w:ascii="Consolas" w:hAnsi="Consolas"/>
           <w:sz w:val="18"/>
           <w:szCs w:val="18"/>
@@ -37562,7 +37456,7 @@
       </w:pPr>
       <w:r>
         <w:rPr>
-          <w:rStyle w:val="Heading2Char"/>
+          <w:rStyle w:val="Antrat2Diagrama"/>
           <w:rFonts w:ascii="Consolas" w:hAnsi="Consolas"/>
           <w:sz w:val="18"/>
           <w:szCs w:val="18"/>
@@ -37574,7 +37468,7 @@
       <w:pPr>
         <w:spacing w:after="0"/>
         <w:rPr>
-          <w:rStyle w:val="Heading2Char"/>
+          <w:rStyle w:val="Antrat2Diagrama"/>
           <w:rFonts w:ascii="Consolas" w:hAnsi="Consolas"/>
           <w:sz w:val="18"/>
           <w:szCs w:val="18"/>
@@ -37582,7 +37476,7 @@
       </w:pPr>
       <w:r>
         <w:rPr>
-          <w:rStyle w:val="Heading2Char"/>
+          <w:rStyle w:val="Antrat2Diagrama"/>
           <w:rFonts w:ascii="Consolas" w:hAnsi="Consolas"/>
           <w:sz w:val="18"/>
           <w:szCs w:val="18"/>
@@ -37594,7 +37488,7 @@
       <w:pPr>
         <w:spacing w:after="0"/>
         <w:rPr>
-          <w:rStyle w:val="Heading2Char"/>
+          <w:rStyle w:val="Antrat2Diagrama"/>
           <w:rFonts w:ascii="Consolas" w:hAnsi="Consolas"/>
           <w:sz w:val="18"/>
           <w:szCs w:val="18"/>
@@ -37603,7 +37497,7 @@
       <w:proofErr w:type="spellStart"/>
       <w:r>
         <w:rPr>
-          <w:rStyle w:val="Heading2Char"/>
+          <w:rStyle w:val="Antrat2Diagrama"/>
           <w:rFonts w:ascii="Consolas" w:hAnsi="Consolas"/>
           <w:sz w:val="18"/>
           <w:szCs w:val="18"/>
@@ -37613,7 +37507,7 @@
       <w:proofErr w:type="spellEnd"/>
       <w:r>
         <w:rPr>
-          <w:rStyle w:val="Heading2Char"/>
+          <w:rStyle w:val="Antrat2Diagrama"/>
           <w:rFonts w:ascii="Consolas" w:hAnsi="Consolas"/>
           <w:sz w:val="18"/>
           <w:szCs w:val="18"/>
@@ -37623,7 +37517,7 @@
       <w:proofErr w:type="spellStart"/>
       <w:r>
         <w:rPr>
-          <w:rStyle w:val="Heading2Char"/>
+          <w:rStyle w:val="Antrat2Diagrama"/>
           <w:rFonts w:ascii="Consolas" w:hAnsi="Consolas"/>
           <w:sz w:val="18"/>
           <w:szCs w:val="18"/>
@@ -37633,7 +37527,7 @@
       <w:proofErr w:type="spellEnd"/>
       <w:r>
         <w:rPr>
-          <w:rStyle w:val="Heading2Char"/>
+          <w:rStyle w:val="Antrat2Diagrama"/>
           <w:rFonts w:ascii="Consolas" w:hAnsi="Consolas"/>
           <w:sz w:val="18"/>
           <w:szCs w:val="18"/>
@@ -37643,7 +37537,7 @@
       <w:proofErr w:type="spellStart"/>
       <w:r>
         <w:rPr>
-          <w:rStyle w:val="Heading2Char"/>
+          <w:rStyle w:val="Antrat2Diagrama"/>
           <w:rFonts w:ascii="Consolas" w:hAnsi="Consolas"/>
           <w:sz w:val="18"/>
           <w:szCs w:val="18"/>
@@ -37653,7 +37547,7 @@
       <w:proofErr w:type="spellEnd"/>
       <w:r>
         <w:rPr>
-          <w:rStyle w:val="Heading2Char"/>
+          <w:rStyle w:val="Antrat2Diagrama"/>
           <w:rFonts w:ascii="Consolas" w:hAnsi="Consolas"/>
           <w:sz w:val="18"/>
           <w:szCs w:val="18"/>
@@ -37663,7 +37557,7 @@
       <w:proofErr w:type="spellStart"/>
       <w:r>
         <w:rPr>
-          <w:rStyle w:val="Heading2Char"/>
+          <w:rStyle w:val="Antrat2Diagrama"/>
           <w:rFonts w:ascii="Consolas" w:hAnsi="Consolas"/>
           <w:sz w:val="18"/>
           <w:szCs w:val="18"/>
@@ -37673,7 +37567,7 @@
       <w:proofErr w:type="spellEnd"/>
       <w:r>
         <w:rPr>
-          <w:rStyle w:val="Heading2Char"/>
+          <w:rStyle w:val="Antrat2Diagrama"/>
           <w:rFonts w:ascii="Consolas" w:hAnsi="Consolas"/>
           <w:sz w:val="18"/>
           <w:szCs w:val="18"/>
@@ -37683,7 +37577,7 @@
       <w:proofErr w:type="spellStart"/>
       <w:r>
         <w:rPr>
-          <w:rStyle w:val="Heading2Char"/>
+          <w:rStyle w:val="Antrat2Diagrama"/>
           <w:rFonts w:ascii="Consolas" w:hAnsi="Consolas"/>
           <w:sz w:val="18"/>
           <w:szCs w:val="18"/>
@@ -37693,7 +37587,7 @@
       <w:proofErr w:type="spellEnd"/>
       <w:r>
         <w:rPr>
-          <w:rStyle w:val="Heading2Char"/>
+          <w:rStyle w:val="Antrat2Diagrama"/>
           <w:rFonts w:ascii="Consolas" w:hAnsi="Consolas"/>
           <w:sz w:val="18"/>
           <w:szCs w:val="18"/>
@@ -37703,7 +37597,7 @@
       <w:proofErr w:type="spellStart"/>
       <w:r>
         <w:rPr>
-          <w:rStyle w:val="Heading2Char"/>
+          <w:rStyle w:val="Antrat2Diagrama"/>
           <w:rFonts w:ascii="Consolas" w:hAnsi="Consolas"/>
           <w:sz w:val="18"/>
           <w:szCs w:val="18"/>
@@ -37713,7 +37607,7 @@
       <w:proofErr w:type="spellEnd"/>
       <w:r>
         <w:rPr>
-          <w:rStyle w:val="Heading2Char"/>
+          <w:rStyle w:val="Antrat2Diagrama"/>
           <w:rFonts w:ascii="Consolas" w:hAnsi="Consolas"/>
           <w:sz w:val="18"/>
           <w:szCs w:val="18"/>
@@ -37725,7 +37619,7 @@
       <w:pPr>
         <w:spacing w:after="0"/>
         <w:rPr>
-          <w:rStyle w:val="Heading2Char"/>
+          <w:rStyle w:val="Antrat2Diagrama"/>
           <w:rFonts w:ascii="Consolas" w:hAnsi="Consolas"/>
           <w:sz w:val="18"/>
           <w:szCs w:val="18"/>
@@ -37734,7 +37628,7 @@
       <w:proofErr w:type="spellStart"/>
       <w:r>
         <w:rPr>
-          <w:rStyle w:val="Heading2Char"/>
+          <w:rStyle w:val="Antrat2Diagrama"/>
           <w:rFonts w:ascii="Consolas" w:hAnsi="Consolas"/>
           <w:sz w:val="18"/>
           <w:szCs w:val="18"/>
@@ -37744,7 +37638,7 @@
       <w:proofErr w:type="spellEnd"/>
       <w:r>
         <w:rPr>
-          <w:rStyle w:val="Heading2Char"/>
+          <w:rStyle w:val="Antrat2Diagrama"/>
           <w:rFonts w:ascii="Consolas" w:hAnsi="Consolas"/>
           <w:sz w:val="18"/>
           <w:szCs w:val="18"/>
@@ -37754,7 +37648,7 @@
       <w:proofErr w:type="spellStart"/>
       <w:r>
         <w:rPr>
-          <w:rStyle w:val="Heading2Char"/>
+          <w:rStyle w:val="Antrat2Diagrama"/>
           <w:rFonts w:ascii="Consolas" w:hAnsi="Consolas"/>
           <w:sz w:val="18"/>
           <w:szCs w:val="18"/>
@@ -37764,7 +37658,7 @@
       <w:proofErr w:type="spellEnd"/>
       <w:r>
         <w:rPr>
-          <w:rStyle w:val="Heading2Char"/>
+          <w:rStyle w:val="Antrat2Diagrama"/>
           <w:rFonts w:ascii="Consolas" w:hAnsi="Consolas"/>
           <w:sz w:val="18"/>
           <w:szCs w:val="18"/>
@@ -37776,7 +37670,7 @@
       <w:pPr>
         <w:spacing w:after="0"/>
         <w:rPr>
-          <w:rStyle w:val="Heading2Char"/>
+          <w:rStyle w:val="Antrat2Diagrama"/>
           <w:rFonts w:ascii="Consolas" w:hAnsi="Consolas"/>
           <w:sz w:val="18"/>
           <w:szCs w:val="18"/>
@@ -37784,7 +37678,7 @@
       </w:pPr>
       <w:r>
         <w:rPr>
-          <w:rStyle w:val="Heading2Char"/>
+          <w:rStyle w:val="Antrat2Diagrama"/>
           <w:rFonts w:ascii="Consolas" w:hAnsi="Consolas"/>
           <w:sz w:val="18"/>
           <w:szCs w:val="18"/>
@@ -37795,7 +37689,7 @@
       <w:proofErr w:type="spellStart"/>
       <w:r>
         <w:rPr>
-          <w:rStyle w:val="Heading2Char"/>
+          <w:rStyle w:val="Antrat2Diagrama"/>
           <w:rFonts w:ascii="Consolas" w:hAnsi="Consolas"/>
           <w:sz w:val="18"/>
           <w:szCs w:val="18"/>
@@ -37805,7 +37699,7 @@
       <w:proofErr w:type="spellEnd"/>
       <w:r>
         <w:rPr>
-          <w:rStyle w:val="Heading2Char"/>
+          <w:rStyle w:val="Antrat2Diagrama"/>
           <w:rFonts w:ascii="Consolas" w:hAnsi="Consolas"/>
           <w:sz w:val="18"/>
           <w:szCs w:val="18"/>
@@ -37815,7 +37709,7 @@
       <w:proofErr w:type="spellStart"/>
       <w:r>
         <w:rPr>
-          <w:rStyle w:val="Heading2Char"/>
+          <w:rStyle w:val="Antrat2Diagrama"/>
           <w:rFonts w:ascii="Consolas" w:hAnsi="Consolas"/>
           <w:sz w:val="18"/>
           <w:szCs w:val="18"/>
@@ -37825,7 +37719,7 @@
       <w:proofErr w:type="spellEnd"/>
       <w:r>
         <w:rPr>
-          <w:rStyle w:val="Heading2Char"/>
+          <w:rStyle w:val="Antrat2Diagrama"/>
           <w:rFonts w:ascii="Consolas" w:hAnsi="Consolas"/>
           <w:sz w:val="18"/>
           <w:szCs w:val="18"/>
@@ -37837,7 +37731,7 @@
       <w:pPr>
         <w:spacing w:after="0"/>
         <w:rPr>
-          <w:rStyle w:val="Heading2Char"/>
+          <w:rStyle w:val="Antrat2Diagrama"/>
           <w:rFonts w:ascii="Consolas" w:hAnsi="Consolas"/>
           <w:sz w:val="18"/>
           <w:szCs w:val="18"/>
@@ -37846,7 +37740,7 @@
       <w:proofErr w:type="spellStart"/>
       <w:r>
         <w:rPr>
-          <w:rStyle w:val="Heading2Char"/>
+          <w:rStyle w:val="Antrat2Diagrama"/>
           <w:rFonts w:ascii="Consolas" w:hAnsi="Consolas"/>
           <w:sz w:val="18"/>
           <w:szCs w:val="18"/>
@@ -37856,7 +37750,7 @@
       <w:proofErr w:type="spellEnd"/>
       <w:r>
         <w:rPr>
-          <w:rStyle w:val="Heading2Char"/>
+          <w:rStyle w:val="Antrat2Diagrama"/>
           <w:rFonts w:ascii="Consolas" w:hAnsi="Consolas"/>
           <w:sz w:val="18"/>
           <w:szCs w:val="18"/>
@@ -37868,7 +37762,7 @@
       <w:pPr>
         <w:spacing w:after="0"/>
         <w:rPr>
-          <w:rStyle w:val="Heading2Char"/>
+          <w:rStyle w:val="Antrat2Diagrama"/>
           <w:rFonts w:ascii="Consolas" w:hAnsi="Consolas"/>
           <w:sz w:val="18"/>
           <w:szCs w:val="18"/>
@@ -37877,7 +37771,7 @@
       <w:proofErr w:type="spellStart"/>
       <w:r>
         <w:rPr>
-          <w:rStyle w:val="Heading2Char"/>
+          <w:rStyle w:val="Antrat2Diagrama"/>
           <w:rFonts w:ascii="Consolas" w:hAnsi="Consolas"/>
           <w:sz w:val="18"/>
           <w:szCs w:val="18"/>
@@ -37887,7 +37781,7 @@
       <w:proofErr w:type="spellEnd"/>
       <w:r>
         <w:rPr>
-          <w:rStyle w:val="Heading2Char"/>
+          <w:rStyle w:val="Antrat2Diagrama"/>
           <w:rFonts w:ascii="Consolas" w:hAnsi="Consolas"/>
           <w:sz w:val="18"/>
           <w:szCs w:val="18"/>
@@ -37897,7 +37791,7 @@
       <w:proofErr w:type="spellStart"/>
       <w:r>
         <w:rPr>
-          <w:rStyle w:val="Heading2Char"/>
+          <w:rStyle w:val="Antrat2Diagrama"/>
           <w:rFonts w:ascii="Consolas" w:hAnsi="Consolas"/>
           <w:sz w:val="18"/>
           <w:szCs w:val="18"/>
@@ -37907,7 +37801,7 @@
       <w:proofErr w:type="spellEnd"/>
       <w:r>
         <w:rPr>
-          <w:rStyle w:val="Heading2Char"/>
+          <w:rStyle w:val="Antrat2Diagrama"/>
           <w:rFonts w:ascii="Consolas" w:hAnsi="Consolas"/>
           <w:sz w:val="18"/>
           <w:szCs w:val="18"/>
@@ -37917,7 +37811,7 @@
       <w:proofErr w:type="spellStart"/>
       <w:r>
         <w:rPr>
-          <w:rStyle w:val="Heading2Char"/>
+          <w:rStyle w:val="Antrat2Diagrama"/>
           <w:rFonts w:ascii="Consolas" w:hAnsi="Consolas"/>
           <w:sz w:val="18"/>
           <w:szCs w:val="18"/>
@@ -37927,7 +37821,7 @@
       <w:proofErr w:type="spellEnd"/>
       <w:r>
         <w:rPr>
-          <w:rStyle w:val="Heading2Char"/>
+          <w:rStyle w:val="Antrat2Diagrama"/>
           <w:rFonts w:ascii="Consolas" w:hAnsi="Consolas"/>
           <w:sz w:val="18"/>
           <w:szCs w:val="18"/>
@@ -37939,7 +37833,7 @@
       <w:pPr>
         <w:spacing w:after="0"/>
         <w:rPr>
-          <w:rStyle w:val="Heading2Char"/>
+          <w:rStyle w:val="Antrat2Diagrama"/>
           <w:rFonts w:ascii="Consolas" w:hAnsi="Consolas"/>
           <w:sz w:val="18"/>
           <w:szCs w:val="18"/>
@@ -39286,7 +39180,7 @@
         <w:rFonts w:asciiTheme="minorHAnsi" w:eastAsiaTheme="minorHAnsi" w:hAnsiTheme="minorHAnsi" w:cstheme="minorBidi"/>
         <w:sz w:val="22"/>
         <w:szCs w:val="22"/>
-        <w:lang w:val="en-LT" w:eastAsia="en-US" w:bidi="ar-SA"/>
+        <w:lang w:eastAsia="en-US" w:bidi="ar-SA"/>
       </w:rPr>
     </w:rPrDefault>
     <w:pPrDefault>
@@ -39673,7 +39567,7 @@
     <w:lsdException w:name="Unresolved Mention" w:semiHidden="1" w:unhideWhenUsed="1"/>
     <w:lsdException w:name="Smart Link" w:semiHidden="1" w:unhideWhenUsed="1"/>
   </w:latentStyles>
-  <w:style w:type="paragraph" w:default="1" w:styleId="Normal">
+  <w:style w:type="paragraph" w:default="1" w:styleId="prastasis">
     <w:name w:val="Normal"/>
     <w:qFormat/>
     <w:rsid w:val="0065159C"/>
@@ -39681,11 +39575,11 @@
       <w:lang w:val="lt-LT"/>
     </w:rPr>
   </w:style>
-  <w:style w:type="paragraph" w:styleId="Heading1">
+  <w:style w:type="paragraph" w:styleId="Antrat1">
     <w:name w:val="heading 1"/>
-    <w:basedOn w:val="Normal"/>
-    <w:next w:val="Normal"/>
-    <w:link w:val="Heading1Char"/>
+    <w:basedOn w:val="prastasis"/>
+    <w:next w:val="prastasis"/>
+    <w:link w:val="Antrat1Diagrama"/>
     <w:uiPriority w:val="9"/>
     <w:qFormat/>
     <w:rsid w:val="00C00BE2"/>
@@ -39701,11 +39595,11 @@
       <w:szCs w:val="32"/>
     </w:rPr>
   </w:style>
-  <w:style w:type="paragraph" w:styleId="Heading2">
+  <w:style w:type="paragraph" w:styleId="Antrat2">
     <w:name w:val="heading 2"/>
-    <w:basedOn w:val="Normal"/>
-    <w:next w:val="Normal"/>
-    <w:link w:val="Heading2Char"/>
+    <w:basedOn w:val="prastasis"/>
+    <w:next w:val="prastasis"/>
+    <w:link w:val="Antrat2Diagrama"/>
     <w:uiPriority w:val="9"/>
     <w:unhideWhenUsed/>
     <w:qFormat/>
@@ -39721,11 +39615,11 @@
       <w:szCs w:val="26"/>
     </w:rPr>
   </w:style>
-  <w:style w:type="paragraph" w:styleId="Heading3">
+  <w:style w:type="paragraph" w:styleId="Antrat3">
     <w:name w:val="heading 3"/>
-    <w:basedOn w:val="Normal"/>
-    <w:next w:val="Normal"/>
-    <w:link w:val="Heading3Char"/>
+    <w:basedOn w:val="prastasis"/>
+    <w:next w:val="prastasis"/>
+    <w:link w:val="Antrat3Diagrama"/>
     <w:uiPriority w:val="9"/>
     <w:semiHidden/>
     <w:unhideWhenUsed/>
@@ -39744,13 +39638,13 @@
       <w:szCs w:val="24"/>
     </w:rPr>
   </w:style>
-  <w:style w:type="character" w:default="1" w:styleId="DefaultParagraphFont">
+  <w:style w:type="character" w:default="1" w:styleId="Numatytasispastraiposriftas">
     <w:name w:val="Default Paragraph Font"/>
     <w:uiPriority w:val="1"/>
     <w:semiHidden/>
     <w:unhideWhenUsed/>
   </w:style>
-  <w:style w:type="table" w:default="1" w:styleId="TableNormal">
+  <w:style w:type="table" w:default="1" w:styleId="prastojilentel">
     <w:name w:val="Normal Table"/>
     <w:uiPriority w:val="99"/>
     <w:semiHidden/>
@@ -39765,15 +39659,15 @@
       </w:tblCellMar>
     </w:tblPr>
   </w:style>
-  <w:style w:type="numbering" w:default="1" w:styleId="NoList">
+  <w:style w:type="numbering" w:default="1" w:styleId="Sraonra">
     <w:name w:val="No List"/>
     <w:uiPriority w:val="99"/>
     <w:semiHidden/>
     <w:unhideWhenUsed/>
   </w:style>
-  <w:style w:type="paragraph" w:styleId="ListParagraph">
+  <w:style w:type="paragraph" w:styleId="Sraopastraipa">
     <w:name w:val="List Paragraph"/>
-    <w:basedOn w:val="Normal"/>
+    <w:basedOn w:val="prastasis"/>
     <w:uiPriority w:val="34"/>
     <w:qFormat/>
     <w:rsid w:val="00F40169"/>
@@ -39782,9 +39676,9 @@
       <w:contextualSpacing/>
     </w:pPr>
   </w:style>
-  <w:style w:type="table" w:styleId="TableGrid">
+  <w:style w:type="table" w:styleId="Lentelstinklelis">
     <w:name w:val="Table Grid"/>
-    <w:basedOn w:val="TableNormal"/>
+    <w:basedOn w:val="prastojilentel"/>
     <w:uiPriority w:val="39"/>
     <w:rsid w:val="00D54336"/>
     <w:pPr>
@@ -39801,10 +39695,10 @@
       </w:tblBorders>
     </w:tblPr>
   </w:style>
-  <w:style w:type="paragraph" w:styleId="Caption">
+  <w:style w:type="paragraph" w:styleId="Antrat">
     <w:name w:val="caption"/>
-    <w:basedOn w:val="Normal"/>
-    <w:next w:val="Normal"/>
+    <w:basedOn w:val="prastasis"/>
+    <w:next w:val="prastasis"/>
     <w:uiPriority w:val="35"/>
     <w:unhideWhenUsed/>
     <w:qFormat/>
@@ -39820,10 +39714,10 @@
       <w:szCs w:val="18"/>
     </w:rPr>
   </w:style>
-  <w:style w:type="character" w:customStyle="1" w:styleId="Heading1Char">
-    <w:name w:val="Heading 1 Char"/>
-    <w:basedOn w:val="DefaultParagraphFont"/>
-    <w:link w:val="Heading1"/>
+  <w:style w:type="character" w:customStyle="1" w:styleId="Antrat1Diagrama">
+    <w:name w:val="Antraštė 1 Diagrama"/>
+    <w:basedOn w:val="Numatytasispastraiposriftas"/>
+    <w:link w:val="Antrat1"/>
     <w:uiPriority w:val="9"/>
     <w:rsid w:val="00C00BE2"/>
     <w:rPr>
@@ -39832,10 +39726,10 @@
       <w:szCs w:val="32"/>
     </w:rPr>
   </w:style>
-  <w:style w:type="character" w:customStyle="1" w:styleId="Heading2Char">
-    <w:name w:val="Heading 2 Char"/>
-    <w:basedOn w:val="DefaultParagraphFont"/>
-    <w:link w:val="Heading2"/>
+  <w:style w:type="character" w:customStyle="1" w:styleId="Antrat2Diagrama">
+    <w:name w:val="Antraštė 2 Diagrama"/>
+    <w:basedOn w:val="Numatytasispastraiposriftas"/>
+    <w:link w:val="Antrat2"/>
     <w:uiPriority w:val="9"/>
     <w:rsid w:val="002C5AFB"/>
     <w:rPr>
@@ -39843,10 +39737,10 @@
       <w:szCs w:val="26"/>
     </w:rPr>
   </w:style>
-  <w:style w:type="paragraph" w:styleId="Index1">
+  <w:style w:type="paragraph" w:styleId="Indeksas1">
     <w:name w:val="index 1"/>
-    <w:basedOn w:val="Normal"/>
-    <w:next w:val="Normal"/>
+    <w:basedOn w:val="prastasis"/>
+    <w:next w:val="prastasis"/>
     <w:autoRedefine/>
     <w:uiPriority w:val="99"/>
     <w:semiHidden/>
@@ -39857,9 +39751,9 @@
       <w:ind w:left="220" w:hanging="220"/>
     </w:pPr>
   </w:style>
-  <w:style w:type="character" w:styleId="Hyperlink">
+  <w:style w:type="character" w:styleId="Hipersaitas">
     <w:name w:val="Hyperlink"/>
-    <w:basedOn w:val="DefaultParagraphFont"/>
+    <w:basedOn w:val="Numatytasispastraiposriftas"/>
     <w:uiPriority w:val="99"/>
     <w:unhideWhenUsed/>
     <w:rsid w:val="008C72E7"/>
@@ -39868,9 +39762,9 @@
       <w:u w:val="single"/>
     </w:rPr>
   </w:style>
-  <w:style w:type="character" w:styleId="PlaceholderText">
+  <w:style w:type="character" w:styleId="Vietosrezervavimoenklotekstas">
     <w:name w:val="Placeholder Text"/>
-    <w:basedOn w:val="DefaultParagraphFont"/>
+    <w:basedOn w:val="Numatytasispastraiposriftas"/>
     <w:uiPriority w:val="99"/>
     <w:semiHidden/>
     <w:rsid w:val="000C2D9A"/>
@@ -39878,9 +39772,9 @@
       <w:color w:val="808080"/>
     </w:rPr>
   </w:style>
-  <w:style w:type="character" w:styleId="UnresolvedMention">
+  <w:style w:type="character" w:styleId="Neapdorotaspaminjimas">
     <w:name w:val="Unresolved Mention"/>
-    <w:basedOn w:val="DefaultParagraphFont"/>
+    <w:basedOn w:val="Numatytasispastraiposriftas"/>
     <w:uiPriority w:val="99"/>
     <w:semiHidden/>
     <w:unhideWhenUsed/>
@@ -39890,9 +39784,9 @@
       <w:shd w:val="clear" w:color="auto" w:fill="E1DFDD"/>
     </w:rPr>
   </w:style>
-  <w:style w:type="character" w:styleId="FollowedHyperlink">
+  <w:style w:type="character" w:styleId="Perirtashipersaitas">
     <w:name w:val="FollowedHyperlink"/>
-    <w:basedOn w:val="DefaultParagraphFont"/>
+    <w:basedOn w:val="Numatytasispastraiposriftas"/>
     <w:uiPriority w:val="99"/>
     <w:semiHidden/>
     <w:unhideWhenUsed/>
@@ -39902,10 +39796,10 @@
       <w:u w:val="single"/>
     </w:rPr>
   </w:style>
-  <w:style w:type="character" w:customStyle="1" w:styleId="Heading3Char">
-    <w:name w:val="Heading 3 Char"/>
-    <w:basedOn w:val="DefaultParagraphFont"/>
-    <w:link w:val="Heading3"/>
+  <w:style w:type="character" w:customStyle="1" w:styleId="Antrat3Diagrama">
+    <w:name w:val="Antraštė 3 Diagrama"/>
+    <w:basedOn w:val="Numatytasispastraiposriftas"/>
+    <w:link w:val="Antrat3"/>
     <w:uiPriority w:val="9"/>
     <w:semiHidden/>
     <w:rsid w:val="00B92A15"/>
@@ -39916,7 +39810,7 @@
       <w:szCs w:val="24"/>
     </w:rPr>
   </w:style>
-  <w:style w:type="paragraph" w:styleId="NoSpacing">
+  <w:style w:type="paragraph" w:styleId="Betarp">
     <w:name w:val="No Spacing"/>
     <w:uiPriority w:val="1"/>
     <w:qFormat/>
@@ -39925,10 +39819,10 @@
       <w:spacing w:after="0" w:line="240" w:lineRule="auto"/>
     </w:pPr>
   </w:style>
-  <w:style w:type="paragraph" w:styleId="Header">
+  <w:style w:type="paragraph" w:styleId="Antrats">
     <w:name w:val="header"/>
-    <w:basedOn w:val="Normal"/>
-    <w:link w:val="HeaderChar"/>
+    <w:basedOn w:val="prastasis"/>
+    <w:link w:val="AntratsDiagrama"/>
     <w:uiPriority w:val="99"/>
     <w:unhideWhenUsed/>
     <w:rsid w:val="00FC50EF"/>
@@ -39940,17 +39834,17 @@
       <w:spacing w:after="0" w:line="240" w:lineRule="auto"/>
     </w:pPr>
   </w:style>
-  <w:style w:type="character" w:customStyle="1" w:styleId="HeaderChar">
-    <w:name w:val="Header Char"/>
-    <w:basedOn w:val="DefaultParagraphFont"/>
-    <w:link w:val="Header"/>
+  <w:style w:type="character" w:customStyle="1" w:styleId="AntratsDiagrama">
+    <w:name w:val="Antraštės Diagrama"/>
+    <w:basedOn w:val="Numatytasispastraiposriftas"/>
+    <w:link w:val="Antrats"/>
     <w:uiPriority w:val="99"/>
     <w:rsid w:val="00FC50EF"/>
   </w:style>
-  <w:style w:type="paragraph" w:styleId="Footer">
+  <w:style w:type="paragraph" w:styleId="Porat">
     <w:name w:val="footer"/>
-    <w:basedOn w:val="Normal"/>
-    <w:link w:val="FooterChar"/>
+    <w:basedOn w:val="prastasis"/>
+    <w:link w:val="PoratDiagrama"/>
     <w:uiPriority w:val="99"/>
     <w:unhideWhenUsed/>
     <w:rsid w:val="00FC50EF"/>
@@ -39962,16 +39856,16 @@
       <w:spacing w:after="0" w:line="240" w:lineRule="auto"/>
     </w:pPr>
   </w:style>
-  <w:style w:type="character" w:customStyle="1" w:styleId="FooterChar">
-    <w:name w:val="Footer Char"/>
-    <w:basedOn w:val="DefaultParagraphFont"/>
-    <w:link w:val="Footer"/>
+  <w:style w:type="character" w:customStyle="1" w:styleId="PoratDiagrama">
+    <w:name w:val="Poraštė Diagrama"/>
+    <w:basedOn w:val="Numatytasispastraiposriftas"/>
+    <w:link w:val="Porat"/>
     <w:uiPriority w:val="99"/>
     <w:rsid w:val="00FC50EF"/>
   </w:style>
-  <w:style w:type="paragraph" w:styleId="NormalWeb">
+  <w:style w:type="paragraph" w:styleId="prastasiniatinklio">
     <w:name w:val="Normal (Web)"/>
-    <w:basedOn w:val="Normal"/>
+    <w:basedOn w:val="prastasis"/>
     <w:uiPriority w:val="99"/>
     <w:semiHidden/>
     <w:unhideWhenUsed/>
@@ -39985,10 +39879,10 @@
       <w:szCs w:val="24"/>
     </w:rPr>
   </w:style>
-  <w:style w:type="paragraph" w:styleId="HTMLPreformatted">
+  <w:style w:type="paragraph" w:styleId="HTMLiankstoformatuotas">
     <w:name w:val="HTML Preformatted"/>
-    <w:basedOn w:val="Normal"/>
-    <w:link w:val="HTMLPreformattedChar"/>
+    <w:basedOn w:val="prastasis"/>
+    <w:link w:val="HTMLiankstoformatuotasDiagrama"/>
     <w:uiPriority w:val="99"/>
     <w:semiHidden/>
     <w:unhideWhenUsed/>
@@ -40020,10 +39914,10 @@
       <w:szCs w:val="20"/>
     </w:rPr>
   </w:style>
-  <w:style w:type="character" w:customStyle="1" w:styleId="HTMLPreformattedChar">
-    <w:name w:val="HTML Preformatted Char"/>
-    <w:basedOn w:val="DefaultParagraphFont"/>
-    <w:link w:val="HTMLPreformatted"/>
+  <w:style w:type="character" w:customStyle="1" w:styleId="HTMLiankstoformatuotasDiagrama">
+    <w:name w:val="HTML iš anksto formatuotas Diagrama"/>
+    <w:basedOn w:val="Numatytasispastraiposriftas"/>
+    <w:link w:val="HTMLiankstoformatuotas"/>
     <w:uiPriority w:val="99"/>
     <w:semiHidden/>
     <w:rsid w:val="00D83C91"/>
@@ -40033,9 +39927,9 @@
       <w:szCs w:val="20"/>
     </w:rPr>
   </w:style>
-  <w:style w:type="character" w:styleId="HTMLCode">
+  <w:style w:type="character" w:styleId="HTMLkodas">
     <w:name w:val="HTML Code"/>
-    <w:basedOn w:val="DefaultParagraphFont"/>
+    <w:basedOn w:val="Numatytasispastraiposriftas"/>
     <w:uiPriority w:val="99"/>
     <w:semiHidden/>
     <w:unhideWhenUsed/>
@@ -40048,32 +39942,32 @@
   </w:style>
   <w:style w:type="character" w:customStyle="1" w:styleId="hljs-number">
     <w:name w:val="hljs-number"/>
-    <w:basedOn w:val="DefaultParagraphFont"/>
+    <w:basedOn w:val="Numatytasispastraiposriftas"/>
     <w:rsid w:val="00D83C91"/>
   </w:style>
   <w:style w:type="character" w:customStyle="1" w:styleId="hljs-string">
     <w:name w:val="hljs-string"/>
-    <w:basedOn w:val="DefaultParagraphFont"/>
+    <w:basedOn w:val="Numatytasispastraiposriftas"/>
     <w:rsid w:val="00D83C91"/>
   </w:style>
   <w:style w:type="character" w:customStyle="1" w:styleId="hljs-literal">
     <w:name w:val="hljs-literal"/>
-    <w:basedOn w:val="DefaultParagraphFont"/>
+    <w:basedOn w:val="Numatytasispastraiposriftas"/>
     <w:rsid w:val="00D83C91"/>
   </w:style>
   <w:style w:type="character" w:customStyle="1" w:styleId="hljs-keyword">
     <w:name w:val="hljs-keyword"/>
-    <w:basedOn w:val="DefaultParagraphFont"/>
+    <w:basedOn w:val="Numatytasispastraiposriftas"/>
     <w:rsid w:val="00D83C91"/>
   </w:style>
   <w:style w:type="character" w:customStyle="1" w:styleId="hljs-comment">
     <w:name w:val="hljs-comment"/>
-    <w:basedOn w:val="DefaultParagraphFont"/>
+    <w:basedOn w:val="Numatytasispastraiposriftas"/>
     <w:rsid w:val="005F70DB"/>
   </w:style>
-  <w:style w:type="character" w:styleId="Emphasis">
+  <w:style w:type="character" w:styleId="Emfaz">
     <w:name w:val="Emphasis"/>
-    <w:basedOn w:val="DefaultParagraphFont"/>
+    <w:basedOn w:val="Numatytasispastraiposriftas"/>
     <w:uiPriority w:val="20"/>
     <w:qFormat/>
     <w:rsid w:val="009578D5"/>
@@ -40084,67 +39978,67 @@
   </w:style>
   <w:style w:type="character" w:customStyle="1" w:styleId="kn">
     <w:name w:val="kn"/>
-    <w:basedOn w:val="DefaultParagraphFont"/>
+    <w:basedOn w:val="Numatytasispastraiposriftas"/>
     <w:rsid w:val="00F02300"/>
   </w:style>
   <w:style w:type="character" w:customStyle="1" w:styleId="nn">
     <w:name w:val="nn"/>
-    <w:basedOn w:val="DefaultParagraphFont"/>
+    <w:basedOn w:val="Numatytasispastraiposriftas"/>
     <w:rsid w:val="00F02300"/>
   </w:style>
   <w:style w:type="character" w:customStyle="1" w:styleId="n">
     <w:name w:val="n"/>
-    <w:basedOn w:val="DefaultParagraphFont"/>
+    <w:basedOn w:val="Numatytasispastraiposriftas"/>
     <w:rsid w:val="00F02300"/>
   </w:style>
   <w:style w:type="character" w:customStyle="1" w:styleId="o">
     <w:name w:val="o"/>
-    <w:basedOn w:val="DefaultParagraphFont"/>
+    <w:basedOn w:val="Numatytasispastraiposriftas"/>
     <w:rsid w:val="00F02300"/>
   </w:style>
   <w:style w:type="character" w:customStyle="1" w:styleId="p">
     <w:name w:val="p"/>
-    <w:basedOn w:val="DefaultParagraphFont"/>
+    <w:basedOn w:val="Numatytasispastraiposriftas"/>
     <w:rsid w:val="00F02300"/>
   </w:style>
   <w:style w:type="character" w:customStyle="1" w:styleId="s2">
     <w:name w:val="s2"/>
-    <w:basedOn w:val="DefaultParagraphFont"/>
+    <w:basedOn w:val="Numatytasispastraiposriftas"/>
     <w:rsid w:val="00F02300"/>
   </w:style>
   <w:style w:type="character" w:customStyle="1" w:styleId="k">
     <w:name w:val="k"/>
-    <w:basedOn w:val="DefaultParagraphFont"/>
+    <w:basedOn w:val="Numatytasispastraiposriftas"/>
     <w:rsid w:val="00F02300"/>
   </w:style>
   <w:style w:type="character" w:customStyle="1" w:styleId="nf">
     <w:name w:val="nf"/>
-    <w:basedOn w:val="DefaultParagraphFont"/>
+    <w:basedOn w:val="Numatytasispastraiposriftas"/>
     <w:rsid w:val="00F02300"/>
   </w:style>
   <w:style w:type="character" w:customStyle="1" w:styleId="mi">
     <w:name w:val="mi"/>
-    <w:basedOn w:val="DefaultParagraphFont"/>
+    <w:basedOn w:val="Numatytasispastraiposriftas"/>
     <w:rsid w:val="00F02300"/>
   </w:style>
   <w:style w:type="character" w:customStyle="1" w:styleId="nb">
     <w:name w:val="nb"/>
-    <w:basedOn w:val="DefaultParagraphFont"/>
+    <w:basedOn w:val="Numatytasispastraiposriftas"/>
     <w:rsid w:val="00F02300"/>
   </w:style>
   <w:style w:type="character" w:customStyle="1" w:styleId="s1">
     <w:name w:val="s1"/>
-    <w:basedOn w:val="DefaultParagraphFont"/>
+    <w:basedOn w:val="Numatytasispastraiposriftas"/>
     <w:rsid w:val="00F02300"/>
   </w:style>
   <w:style w:type="character" w:customStyle="1" w:styleId="ow">
     <w:name w:val="ow"/>
-    <w:basedOn w:val="DefaultParagraphFont"/>
+    <w:basedOn w:val="Numatytasispastraiposriftas"/>
     <w:rsid w:val="00F02300"/>
   </w:style>
   <w:style w:type="paragraph" w:customStyle="1" w:styleId="c">
     <w:name w:val="c"/>
-    <w:basedOn w:val="Normal"/>
+    <w:basedOn w:val="prastasis"/>
     <w:rsid w:val="00C22CB4"/>
     <w:pPr>
       <w:spacing w:before="100" w:beforeAutospacing="1" w:after="100" w:afterAutospacing="1" w:line="240" w:lineRule="auto"/>
@@ -40155,10 +40049,10 @@
       <w:szCs w:val="24"/>
     </w:rPr>
   </w:style>
-  <w:style w:type="paragraph" w:styleId="BodyText">
+  <w:style w:type="paragraph" w:styleId="Pagrindinistekstas">
     <w:name w:val="Body Text"/>
-    <w:basedOn w:val="Normal"/>
-    <w:link w:val="BodyTextChar"/>
+    <w:basedOn w:val="prastasis"/>
+    <w:link w:val="PagrindinistekstasDiagrama"/>
     <w:qFormat/>
     <w:rsid w:val="009336E2"/>
     <w:pPr>
@@ -40170,10 +40064,10 @@
       <w:lang w:val="en-US"/>
     </w:rPr>
   </w:style>
-  <w:style w:type="character" w:customStyle="1" w:styleId="BodyTextChar">
-    <w:name w:val="Body Text Char"/>
-    <w:basedOn w:val="DefaultParagraphFont"/>
-    <w:link w:val="BodyText"/>
+  <w:style w:type="character" w:customStyle="1" w:styleId="PagrindinistekstasDiagrama">
+    <w:name w:val="Pagrindinis tekstas Diagrama"/>
+    <w:basedOn w:val="Numatytasispastraiposriftas"/>
+    <w:link w:val="Pagrindinistekstas"/>
     <w:rsid w:val="009336E2"/>
     <w:rPr>
       <w:sz w:val="24"/>
@@ -40183,14 +40077,14 @@
   </w:style>
   <w:style w:type="paragraph" w:customStyle="1" w:styleId="FirstParagraph">
     <w:name w:val="First Paragraph"/>
-    <w:basedOn w:val="BodyText"/>
-    <w:next w:val="BodyText"/>
+    <w:basedOn w:val="Pagrindinistekstas"/>
+    <w:next w:val="Pagrindinistekstas"/>
     <w:qFormat/>
     <w:rsid w:val="009336E2"/>
   </w:style>
   <w:style w:type="character" w:customStyle="1" w:styleId="VerbatimChar">
     <w:name w:val="Verbatim Char"/>
-    <w:basedOn w:val="DefaultParagraphFont"/>
+    <w:basedOn w:val="Numatytasispastraiposriftas"/>
     <w:link w:val="SourceCode"/>
     <w:rsid w:val="009336E2"/>
     <w:rPr>
@@ -40200,7 +40094,7 @@
   </w:style>
   <w:style w:type="paragraph" w:customStyle="1" w:styleId="SourceCode">
     <w:name w:val="Source Code"/>
-    <w:basedOn w:val="Normal"/>
+    <w:basedOn w:val="prastasis"/>
     <w:link w:val="VerbatimChar"/>
     <w:rsid w:val="009336E2"/>
     <w:pPr>
@@ -40304,7 +40198,7 @@
   </w:style>
   <w:style w:type="character" w:customStyle="1" w:styleId="sc-gxfvkn">
     <w:name w:val="sc-gxfvkn"/>
-    <w:basedOn w:val="DefaultParagraphFont"/>
+    <w:basedOn w:val="Numatytasispastraiposriftas"/>
     <w:rsid w:val="00A94EF0"/>
   </w:style>
   <w:style w:type="character" w:customStyle="1" w:styleId="FloatTok">
@@ -40320,7 +40214,7 @@
   </w:style>
   <w:style w:type="paragraph" w:customStyle="1" w:styleId="sc-ijcrre">
     <w:name w:val="sc-ijcrre"/>
-    <w:basedOn w:val="Normal"/>
+    <w:basedOn w:val="prastasis"/>
     <w:rsid w:val="00961FF8"/>
     <w:pPr>
       <w:spacing w:before="100" w:beforeAutospacing="1" w:after="100" w:afterAutospacing="1" w:line="240" w:lineRule="auto"/>
@@ -40333,7 +40227,7 @@
   </w:style>
   <w:style w:type="character" w:customStyle="1" w:styleId="sc-carfqz">
     <w:name w:val="sc-carfqz"/>
-    <w:basedOn w:val="DefaultParagraphFont"/>
+    <w:basedOn w:val="Numatytasispastraiposriftas"/>
     <w:rsid w:val="00961FF8"/>
   </w:style>
   <w:style w:type="character" w:customStyle="1" w:styleId="ControlFlowTok">

</xml_diff>